<commit_message>
OTJC Calc & DCNS
</commit_message>
<xml_diff>
--- a/Data Communications & Networking Security/JoshM_DCNS.docx
+++ b/Data Communications & Networking Security/JoshM_DCNS.docx
@@ -286,18 +286,8 @@
                 <w:sz w:val="16"/>
                 <w:szCs w:val="16"/>
               </w:rPr>
-              <w:t xml:space="preserve">Joshua Morton DCNS </w:t>
-            </w:r>
-            <w:proofErr w:type="spellStart"/>
-            <w:r>
-              <w:rPr>
-                <w:rFonts w:cstheme="majorHAnsi"/>
-                <w:sz w:val="16"/>
-                <w:szCs w:val="16"/>
-              </w:rPr>
-              <w:t>Assesssment</w:t>
-            </w:r>
-            <w:proofErr w:type="spellEnd"/>
+              <w:t>Joshua Morton DCNS Assesssment</w:t>
+            </w:r>
           </w:p>
         </w:tc>
       </w:tr>
@@ -827,31 +817,7 @@
           <w:szCs w:val="18"/>
         </w:rPr>
         <w:tab/>
-        <w:t xml:space="preserve"> If yes, please give the new submission date ….…</w:t>
-      </w:r>
-      <w:proofErr w:type="gramStart"/>
-      <w:r>
-        <w:rPr>
-          <w:rFonts w:cstheme="majorHAnsi"/>
-          <w:b/>
-          <w:bCs/>
-          <w:color w:val="4472C4" w:themeColor="accent1"/>
-          <w:sz w:val="18"/>
-          <w:szCs w:val="18"/>
-        </w:rPr>
-        <w:t>/..</w:t>
-      </w:r>
-      <w:proofErr w:type="gramEnd"/>
-      <w:r>
-        <w:rPr>
-          <w:rFonts w:cstheme="majorHAnsi"/>
-          <w:b/>
-          <w:bCs/>
-          <w:color w:val="4472C4" w:themeColor="accent1"/>
-          <w:sz w:val="18"/>
-          <w:szCs w:val="18"/>
-        </w:rPr>
-        <w:t>…./…….</w:t>
+        <w:t xml:space="preserve"> If yes, please give the new submission date ….…/..…./…….</w:t>
       </w:r>
     </w:p>
     <w:p>
@@ -4661,19 +4627,56 @@
         <w:rPr>
           <w:rFonts w:asciiTheme="majorHAnsi" w:hAnsiTheme="majorHAnsi" w:cstheme="majorHAnsi"/>
         </w:rPr>
-        <w:t xml:space="preserve">Introduced by the International Organization for Standardization (ISO) in 1983, the OSI (Open Systems Interconnection) model is a fundamental conceptual framework for understanding and designing network systems. It extends the traditional </w:t>
-      </w:r>
-      <w:r>
-        <w:rPr>
-          <w:rFonts w:asciiTheme="majorHAnsi" w:hAnsiTheme="majorHAnsi" w:cstheme="majorHAnsi"/>
-        </w:rPr>
-        <w:t xml:space="preserve">five-layer </w:t>
-      </w:r>
-      <w:r>
-        <w:rPr>
-          <w:rFonts w:asciiTheme="majorHAnsi" w:hAnsiTheme="majorHAnsi" w:cstheme="majorHAnsi"/>
-        </w:rPr>
-        <w:t>Internet Protocol Stack</w:t>
+        <w:t>Introduced by the International Organization for Standardization (ISO) in 1983, the</w:t>
+      </w:r>
+      <w:r>
+        <w:rPr>
+          <w:rFonts w:asciiTheme="majorHAnsi" w:hAnsiTheme="majorHAnsi" w:cstheme="majorHAnsi"/>
+        </w:rPr>
+        <w:t xml:space="preserve"> Open Systems Interconnection model (</w:t>
+      </w:r>
+      <w:r>
+        <w:rPr>
+          <w:rFonts w:asciiTheme="majorHAnsi" w:hAnsiTheme="majorHAnsi" w:cstheme="majorHAnsi"/>
+        </w:rPr>
+        <w:t>OSI</w:t>
+      </w:r>
+      <w:r>
+        <w:rPr>
+          <w:rFonts w:asciiTheme="majorHAnsi" w:hAnsiTheme="majorHAnsi" w:cstheme="majorHAnsi"/>
+        </w:rPr>
+        <w:t>)</w:t>
+      </w:r>
+      <w:r>
+        <w:rPr>
+          <w:rFonts w:asciiTheme="majorHAnsi" w:hAnsiTheme="majorHAnsi" w:cstheme="majorHAnsi"/>
+        </w:rPr>
+        <w:t xml:space="preserve"> is a conceptual framework for understanding and designing</w:t>
+      </w:r>
+      <w:r>
+        <w:rPr>
+          <w:rFonts w:asciiTheme="majorHAnsi" w:hAnsiTheme="majorHAnsi" w:cstheme="majorHAnsi"/>
+        </w:rPr>
+        <w:t xml:space="preserve"> computer</w:t>
+      </w:r>
+      <w:r>
+        <w:rPr>
+          <w:rFonts w:asciiTheme="majorHAnsi" w:hAnsiTheme="majorHAnsi" w:cstheme="majorHAnsi"/>
+        </w:rPr>
+        <w:t xml:space="preserve"> network systems.</w:t>
+      </w:r>
+    </w:p>
+    <w:p>
+      <w:pPr>
+        <w:rPr>
+          <w:rFonts w:asciiTheme="majorHAnsi" w:hAnsiTheme="majorHAnsi" w:cstheme="majorHAnsi"/>
+        </w:rPr>
+      </w:pPr>
+      <w:r>
+        <w:rPr>
+          <w:rFonts w:asciiTheme="majorHAnsi" w:hAnsiTheme="majorHAnsi" w:cstheme="majorHAnsi"/>
+        </w:rPr>
+        <w:t>It extends the traditional Internet Protocol Stack</w:t>
       </w:r>
       <w:r>
         <w:rPr>
@@ -4698,13 +4701,112 @@
         <w:rPr>
           <w:rFonts w:asciiTheme="majorHAnsi" w:hAnsiTheme="majorHAnsi" w:cstheme="majorHAnsi"/>
         </w:rPr>
-        <w:t xml:space="preserve"> a comprehensive seven-layer architecture. This model is crucial for explaining the complex process of network communication, though it's important to note that not all networks strictly adhere to this model in practice.</w:t>
-      </w:r>
-      <w:r>
-        <w:rPr>
-          <w:rFonts w:asciiTheme="majorHAnsi" w:hAnsiTheme="majorHAnsi" w:cstheme="majorHAnsi"/>
-        </w:rPr>
-        <w:t xml:space="preserve"> The following section aims to define and discuss related protocols &amp; devices at each layer.</w:t>
+        <w:t xml:space="preserve"> a comprehensive seven-layer architecture</w:t>
+      </w:r>
+      <w:r>
+        <w:rPr>
+          <w:rFonts w:asciiTheme="majorHAnsi" w:hAnsiTheme="majorHAnsi" w:cstheme="majorHAnsi"/>
+        </w:rPr>
+        <w:t>, as shown in figure 1.</w:t>
+      </w:r>
+      <w:r>
+        <w:rPr>
+          <w:rFonts w:asciiTheme="majorHAnsi" w:hAnsiTheme="majorHAnsi" w:cstheme="majorHAnsi"/>
+        </w:rPr>
+        <w:t xml:space="preserve"> </w:t>
+      </w:r>
+      <w:r>
+        <w:rPr>
+          <w:rFonts w:asciiTheme="majorHAnsi" w:hAnsiTheme="majorHAnsi" w:cstheme="majorHAnsi"/>
+        </w:rPr>
+        <w:t xml:space="preserve">Starting from the top level, it shows how human interactions with software applications can transfer data all the way down to </w:t>
+      </w:r>
+      <w:r>
+        <w:rPr>
+          <w:rFonts w:asciiTheme="majorHAnsi" w:hAnsiTheme="majorHAnsi" w:cstheme="majorHAnsi"/>
+        </w:rPr>
+        <w:t>physical cables.</w:t>
+      </w:r>
+    </w:p>
+    <w:p>
+      <w:pPr>
+        <w:rPr>
+          <w:rFonts w:asciiTheme="majorHAnsi" w:hAnsiTheme="majorHAnsi" w:cstheme="majorHAnsi"/>
+        </w:rPr>
+      </w:pPr>
+      <w:r>
+        <w:rPr>
+          <w:rFonts w:asciiTheme="majorHAnsi" w:hAnsiTheme="majorHAnsi" w:cstheme="majorHAnsi"/>
+        </w:rPr>
+        <w:t xml:space="preserve">This model breaks down the process of network communications by describing </w:t>
+      </w:r>
+      <w:r>
+        <w:rPr>
+          <w:rFonts w:asciiTheme="majorHAnsi" w:hAnsiTheme="majorHAnsi" w:cstheme="majorHAnsi"/>
+        </w:rPr>
+        <w:t>how a variety of</w:t>
+      </w:r>
+      <w:r>
+        <w:rPr>
+          <w:rFonts w:asciiTheme="majorHAnsi" w:hAnsiTheme="majorHAnsi" w:cstheme="majorHAnsi"/>
+        </w:rPr>
+        <w:t xml:space="preserve"> network technologies and protocols </w:t>
+      </w:r>
+      <w:r>
+        <w:rPr>
+          <w:rFonts w:asciiTheme="majorHAnsi" w:hAnsiTheme="majorHAnsi" w:cstheme="majorHAnsi"/>
+        </w:rPr>
+        <w:t>are coupled together</w:t>
+      </w:r>
+      <w:r>
+        <w:rPr>
+          <w:rFonts w:asciiTheme="majorHAnsi" w:hAnsiTheme="majorHAnsi" w:cstheme="majorHAnsi"/>
+        </w:rPr>
+        <w:t>.</w:t>
+      </w:r>
+    </w:p>
+    <w:p>
+      <w:pPr>
+        <w:rPr>
+          <w:rFonts w:asciiTheme="majorHAnsi" w:hAnsiTheme="majorHAnsi" w:cstheme="majorHAnsi"/>
+        </w:rPr>
+      </w:pPr>
+      <w:r>
+        <w:rPr>
+          <w:rFonts w:asciiTheme="majorHAnsi" w:hAnsiTheme="majorHAnsi" w:cstheme="majorHAnsi"/>
+        </w:rPr>
+        <w:t xml:space="preserve">The aim of the model is </w:t>
+      </w:r>
+      <w:r>
+        <w:rPr>
+          <w:rFonts w:asciiTheme="majorHAnsi" w:hAnsiTheme="majorHAnsi" w:cstheme="majorHAnsi"/>
+        </w:rPr>
+        <w:t xml:space="preserve">to establish a universal standard set of protocols and technologies to allow open </w:t>
+      </w:r>
+      <w:r>
+        <w:rPr>
+          <w:rFonts w:asciiTheme="majorHAnsi" w:hAnsiTheme="majorHAnsi" w:cstheme="majorHAnsi"/>
+        </w:rPr>
+        <w:t>communication</w:t>
+      </w:r>
+      <w:r>
+        <w:rPr>
+          <w:rFonts w:asciiTheme="majorHAnsi" w:hAnsiTheme="majorHAnsi" w:cstheme="majorHAnsi"/>
+        </w:rPr>
+        <w:t xml:space="preserve"> between devices through either hardware or software products (Imperva n.d.).</w:t>
+      </w:r>
+    </w:p>
+    <w:p>
+      <w:pPr>
+        <w:rPr>
+          <w:rFonts w:asciiTheme="majorHAnsi" w:hAnsiTheme="majorHAnsi" w:cstheme="majorHAnsi"/>
+        </w:rPr>
+      </w:pPr>
+      <w:r>
+        <w:rPr>
+          <w:rFonts w:asciiTheme="majorHAnsi" w:hAnsiTheme="majorHAnsi" w:cstheme="majorHAnsi"/>
+        </w:rPr>
+        <w:t>The following section aims to define and discuss related protocols &amp; devices at each layer.</w:t>
       </w:r>
     </w:p>
     <w:p>
@@ -4918,564 +5020,507 @@
         <w:rPr>
           <w:rFonts w:asciiTheme="majorHAnsi" w:hAnsiTheme="majorHAnsi" w:cstheme="majorHAnsi"/>
         </w:rPr>
+        <w:t xml:space="preserve"> (Cisco, chapter 6, 2016)</w:t>
+      </w:r>
+      <w:r>
+        <w:rPr>
+          <w:rFonts w:asciiTheme="majorHAnsi" w:hAnsiTheme="majorHAnsi" w:cstheme="majorHAnsi"/>
+        </w:rPr>
+        <w:t>.</w:t>
+      </w:r>
+      <w:r>
+        <w:rPr>
+          <w:rFonts w:asciiTheme="majorHAnsi" w:hAnsiTheme="majorHAnsi" w:cstheme="majorHAnsi"/>
+        </w:rPr>
+        <w:t xml:space="preserve"> reach their intended destination</w:t>
+      </w:r>
+      <w:r>
+        <w:rPr>
+          <w:rFonts w:asciiTheme="majorHAnsi" w:hAnsiTheme="majorHAnsi" w:cstheme="majorHAnsi"/>
+        </w:rPr>
+        <w:t xml:space="preserve"> using a device known as a Router</w:t>
+      </w:r>
+      <w:r>
+        <w:rPr>
+          <w:rStyle w:val="EndnoteReference"/>
+          <w:rFonts w:asciiTheme="majorHAnsi" w:hAnsiTheme="majorHAnsi" w:cstheme="majorHAnsi"/>
+        </w:rPr>
+        <w:endnoteReference w:id="6"/>
+      </w:r>
+      <w:r>
+        <w:rPr>
+          <w:rFonts w:asciiTheme="majorHAnsi" w:hAnsiTheme="majorHAnsi" w:cstheme="majorHAnsi"/>
+        </w:rPr>
+        <w:t>, regardless of the route they need to take.</w:t>
+      </w:r>
+      <w:r>
+        <w:rPr>
+          <w:rFonts w:asciiTheme="majorHAnsi" w:hAnsiTheme="majorHAnsi" w:cstheme="majorHAnsi"/>
+        </w:rPr>
+        <w:t xml:space="preserve"> Virtual Private Network</w:t>
+      </w:r>
+      <w:r>
+        <w:rPr>
+          <w:rStyle w:val="EndnoteReference"/>
+          <w:rFonts w:asciiTheme="majorHAnsi" w:hAnsiTheme="majorHAnsi" w:cstheme="majorHAnsi"/>
+        </w:rPr>
+        <w:endnoteReference w:id="7"/>
+      </w:r>
+      <w:r>
+        <w:rPr>
+          <w:rFonts w:asciiTheme="majorHAnsi" w:hAnsiTheme="majorHAnsi" w:cstheme="majorHAnsi"/>
+        </w:rPr>
+        <w:t xml:space="preserve"> Devices (VPNs) operate here to encapsulate and encrypt the payload of IP Packets.</w:t>
+      </w:r>
+    </w:p>
+    <w:p>
+      <w:pPr>
+        <w:rPr>
+          <w:rFonts w:asciiTheme="majorHAnsi" w:hAnsiTheme="majorHAnsi" w:cstheme="majorHAnsi"/>
+        </w:rPr>
+      </w:pPr>
+    </w:p>
+    <w:p>
+      <w:pPr>
+        <w:pStyle w:val="Heading2"/>
+      </w:pPr>
+      <w:bookmarkStart w:id="9" w:name="_Toc153453386"/>
+      <w:r>
+        <w:t>Transport Layer:</w:t>
+      </w:r>
+      <w:bookmarkEnd w:id="9"/>
+      <w:r>
         <w:t xml:space="preserve"> </w:t>
       </w:r>
-      <w:r>
-        <w:rPr>
-          <w:rFonts w:asciiTheme="majorHAnsi" w:hAnsiTheme="majorHAnsi" w:cstheme="majorHAnsi"/>
-        </w:rPr>
+    </w:p>
+    <w:p>
+      <w:pPr>
+        <w:rPr>
+          <w:rFonts w:asciiTheme="majorHAnsi" w:hAnsiTheme="majorHAnsi" w:cstheme="majorHAnsi"/>
+        </w:rPr>
+      </w:pPr>
+      <w:r>
+        <w:rPr>
+          <w:rFonts w:asciiTheme="majorHAnsi" w:hAnsiTheme="majorHAnsi" w:cstheme="majorHAnsi"/>
+        </w:rPr>
+        <w:t xml:space="preserve">The Transport Layer </w:t>
+      </w:r>
+      <w:r>
+        <w:rPr>
+          <w:rFonts w:asciiTheme="majorHAnsi" w:hAnsiTheme="majorHAnsi" w:cstheme="majorHAnsi"/>
+        </w:rPr>
+        <w:t>provides</w:t>
+      </w:r>
+      <w:r>
+        <w:rPr>
+          <w:rFonts w:asciiTheme="majorHAnsi" w:hAnsiTheme="majorHAnsi" w:cstheme="majorHAnsi"/>
+        </w:rPr>
+        <w:t xml:space="preserve"> a reliable and transparent transfer of data between end systems. Protocols like the Transmission Control Protocol (TCP)</w:t>
+      </w:r>
+      <w:r>
+        <w:rPr>
+          <w:rFonts w:asciiTheme="majorHAnsi" w:hAnsiTheme="majorHAnsi" w:cstheme="majorHAnsi"/>
+        </w:rPr>
+        <w:t xml:space="preserve"> (A10</w:t>
+      </w:r>
+      <w:r>
+        <w:rPr>
+          <w:rFonts w:asciiTheme="majorHAnsi" w:hAnsiTheme="majorHAnsi" w:cstheme="majorHAnsi"/>
+        </w:rPr>
+        <w:t xml:space="preserve"> Networking</w:t>
+      </w:r>
+      <w:r>
+        <w:rPr>
+          <w:rFonts w:asciiTheme="majorHAnsi" w:hAnsiTheme="majorHAnsi" w:cstheme="majorHAnsi"/>
+        </w:rPr>
+        <w:t>, 2021)</w:t>
+      </w:r>
+      <w:r>
+        <w:rPr>
+          <w:rFonts w:asciiTheme="majorHAnsi" w:hAnsiTheme="majorHAnsi" w:cstheme="majorHAnsi"/>
+        </w:rPr>
+        <w:t xml:space="preserve"> offer error recovery, flow control, and complete data transfer, ensuring data integrity.</w:t>
+      </w:r>
+    </w:p>
+    <w:p>
+      <w:pPr>
+        <w:rPr>
+          <w:rFonts w:asciiTheme="majorHAnsi" w:hAnsiTheme="majorHAnsi" w:cstheme="majorHAnsi"/>
+        </w:rPr>
+      </w:pPr>
+    </w:p>
+    <w:p>
+      <w:pPr>
+        <w:pStyle w:val="Heading2"/>
+      </w:pPr>
+      <w:bookmarkStart w:id="10" w:name="_Toc153453387"/>
+      <w:r>
+        <w:t>Session Layer:</w:t>
+      </w:r>
+      <w:bookmarkEnd w:id="10"/>
+      <w:r>
+        <w:t xml:space="preserve"> </w:t>
+      </w:r>
+    </w:p>
+    <w:p>
+      <w:r>
+        <w:t xml:space="preserve">Establishing, managing, and terminating connections between applications, the Session Layer uses protocols like </w:t>
+      </w:r>
+      <w:r>
+        <w:t>Network Basic Input/Output System (NetBIOS)</w:t>
+      </w:r>
+      <w:r>
+        <w:t xml:space="preserve"> to allow applications to communicate over a local area network</w:t>
+      </w:r>
+      <w:r>
+        <w:t xml:space="preserve"> (Froehlich, 2021)</w:t>
+      </w:r>
+      <w:r>
+        <w:t>. This layer is essential for setting up and coordinating communication between applications, facilitating data exchange in an organized manner.</w:t>
+      </w:r>
+    </w:p>
+    <w:p>
+      <w:pPr>
+        <w:rPr>
+          <w:rFonts w:asciiTheme="majorHAnsi" w:hAnsiTheme="majorHAnsi" w:cstheme="majorHAnsi"/>
+        </w:rPr>
+      </w:pPr>
+    </w:p>
+    <w:p>
+      <w:pPr>
+        <w:pStyle w:val="Heading2"/>
+      </w:pPr>
+      <w:bookmarkStart w:id="11" w:name="_Toc153453388"/>
+      <w:r>
+        <w:t>Presentation Layer:</w:t>
+      </w:r>
+      <w:bookmarkEnd w:id="11"/>
+    </w:p>
+    <w:p>
+      <w:pPr>
+        <w:rPr>
+          <w:rFonts w:asciiTheme="majorHAnsi" w:hAnsiTheme="majorHAnsi" w:cstheme="majorHAnsi"/>
+        </w:rPr>
+      </w:pPr>
+      <w:r>
+        <w:rPr>
+          <w:rFonts w:asciiTheme="majorHAnsi" w:hAnsiTheme="majorHAnsi" w:cstheme="majorHAnsi"/>
+        </w:rPr>
+        <w:t>Acting as a translator, the Presentation Layer converts data between the network and application layers. It is responsible for crucial functions like data encryption</w:t>
+      </w:r>
+      <w:r>
+        <w:rPr>
+          <w:rFonts w:asciiTheme="majorHAnsi" w:hAnsiTheme="majorHAnsi" w:cstheme="majorHAnsi"/>
+        </w:rPr>
+        <w:t xml:space="preserve"> (the process of converting data into a coded form)</w:t>
+      </w:r>
+      <w:r>
+        <w:rPr>
+          <w:rStyle w:val="EndnoteReference"/>
+          <w:rFonts w:asciiTheme="majorHAnsi" w:hAnsiTheme="majorHAnsi" w:cstheme="majorHAnsi"/>
+        </w:rPr>
+        <w:endnoteReference w:id="8"/>
+      </w:r>
+      <w:r>
+        <w:rPr>
+          <w:rFonts w:asciiTheme="majorHAnsi" w:hAnsiTheme="majorHAnsi" w:cstheme="majorHAnsi"/>
+        </w:rPr>
+        <w:t xml:space="preserve"> and decryption</w:t>
+      </w:r>
+      <w:r>
+        <w:rPr>
+          <w:rFonts w:asciiTheme="majorHAnsi" w:hAnsiTheme="majorHAnsi" w:cstheme="majorHAnsi"/>
+        </w:rPr>
+        <w:t xml:space="preserve"> (reverting coded data into a human readable form)</w:t>
+      </w:r>
+      <w:r>
+        <w:rPr>
+          <w:rFonts w:asciiTheme="majorHAnsi" w:hAnsiTheme="majorHAnsi" w:cstheme="majorHAnsi"/>
+        </w:rPr>
+        <w:t>, compression</w:t>
+      </w:r>
+      <w:r>
+        <w:rPr>
+          <w:rFonts w:asciiTheme="majorHAnsi" w:hAnsiTheme="majorHAnsi" w:cstheme="majorHAnsi"/>
+        </w:rPr>
+        <w:t xml:space="preserve"> (reducing the size of the data)</w:t>
+      </w:r>
+      <w:r>
+        <w:rPr>
+          <w:rFonts w:asciiTheme="majorHAnsi" w:hAnsiTheme="majorHAnsi" w:cstheme="majorHAnsi"/>
+        </w:rPr>
+        <w:t>, and translation</w:t>
+      </w:r>
+      <w:r>
+        <w:rPr>
+          <w:rFonts w:asciiTheme="majorHAnsi" w:hAnsiTheme="majorHAnsi" w:cstheme="majorHAnsi"/>
+        </w:rPr>
+        <w:t xml:space="preserve"> (converts data from a user-dependent format to the common binary format)</w:t>
+      </w:r>
+      <w:r>
+        <w:rPr>
+          <w:rFonts w:asciiTheme="majorHAnsi" w:hAnsiTheme="majorHAnsi" w:cstheme="majorHAnsi"/>
+        </w:rPr>
+        <w:t xml:space="preserve"> (Javatpoint, 2021)</w:t>
+      </w:r>
+      <w:r>
+        <w:rPr>
+          <w:rFonts w:asciiTheme="majorHAnsi" w:hAnsiTheme="majorHAnsi" w:cstheme="majorHAnsi"/>
+        </w:rPr>
+        <w:t>. The Secure Sockets Layer</w:t>
+      </w:r>
+      <w:r>
+        <w:rPr>
+          <w:rStyle w:val="EndnoteReference"/>
+          <w:rFonts w:asciiTheme="majorHAnsi" w:hAnsiTheme="majorHAnsi" w:cstheme="majorHAnsi"/>
+        </w:rPr>
+        <w:endnoteReference w:id="9"/>
+      </w:r>
+      <w:r>
+        <w:rPr>
+          <w:rFonts w:asciiTheme="majorHAnsi" w:hAnsiTheme="majorHAnsi" w:cstheme="majorHAnsi"/>
+        </w:rPr>
+        <w:t xml:space="preserve"> (SSL) protocol, commonly used for establishing secure links between servers and clients, operates at this layer.</w:t>
+      </w:r>
+    </w:p>
+    <w:p>
+      <w:pPr>
+        <w:rPr>
+          <w:rFonts w:asciiTheme="majorHAnsi" w:hAnsiTheme="majorHAnsi" w:cstheme="majorHAnsi"/>
+        </w:rPr>
+      </w:pPr>
+    </w:p>
+    <w:p>
+      <w:pPr>
+        <w:pStyle w:val="Heading2"/>
+      </w:pPr>
+      <w:bookmarkStart w:id="12" w:name="_Toc153453389"/>
+      <w:r>
+        <w:t>Application Layer:</w:t>
+      </w:r>
+      <w:bookmarkEnd w:id="12"/>
+    </w:p>
+    <w:p>
+      <w:pPr>
+        <w:rPr>
+          <w:rFonts w:asciiTheme="majorHAnsi" w:hAnsiTheme="majorHAnsi" w:cstheme="majorHAnsi"/>
+        </w:rPr>
+      </w:pPr>
+      <w:r>
+        <w:rPr>
+          <w:rFonts w:asciiTheme="majorHAnsi" w:hAnsiTheme="majorHAnsi" w:cstheme="majorHAnsi"/>
+        </w:rPr>
+        <w:t>The topmost layer, the Application Layer, directly interacts with software applications to provide network services</w:t>
+      </w:r>
+      <w:r>
+        <w:rPr>
+          <w:rFonts w:asciiTheme="majorHAnsi" w:hAnsiTheme="majorHAnsi" w:cstheme="majorHAnsi"/>
+        </w:rPr>
+        <w:t xml:space="preserve"> (Cisco, chapter 10, 2016)</w:t>
+      </w:r>
+      <w:r>
+        <w:rPr>
+          <w:rFonts w:asciiTheme="majorHAnsi" w:hAnsiTheme="majorHAnsi" w:cstheme="majorHAnsi"/>
+        </w:rPr>
+        <w:t>. The Hypertext Transfer Protocol (HTTP), fundamental to the World Wide Web, operates at this layer, managing the transfer of web content.</w:t>
+      </w:r>
+      <w:r>
+        <w:rPr>
+          <w:rFonts w:asciiTheme="majorHAnsi" w:hAnsiTheme="majorHAnsi" w:cstheme="majorHAnsi"/>
+        </w:rPr>
+        <w:t xml:space="preserve"> Additionally, protocols like </w:t>
+      </w:r>
+      <w:r>
+        <w:rPr>
+          <w:rFonts w:asciiTheme="majorHAnsi" w:hAnsiTheme="majorHAnsi" w:cstheme="majorHAnsi"/>
+        </w:rPr>
+        <w:t>Simple Mail Transfer Protocol (</w:t>
+      </w:r>
+      <w:r>
+        <w:rPr>
+          <w:rFonts w:asciiTheme="majorHAnsi" w:hAnsiTheme="majorHAnsi" w:cstheme="majorHAnsi"/>
+        </w:rPr>
+        <w:t>SMTP</w:t>
+      </w:r>
+      <w:r>
+        <w:rPr>
+          <w:rFonts w:asciiTheme="majorHAnsi" w:hAnsiTheme="majorHAnsi" w:cstheme="majorHAnsi"/>
+        </w:rPr>
+        <w:t>)</w:t>
+      </w:r>
+      <w:r>
+        <w:rPr>
+          <w:rStyle w:val="EndnoteReference"/>
+          <w:rFonts w:asciiTheme="majorHAnsi" w:hAnsiTheme="majorHAnsi" w:cstheme="majorHAnsi"/>
+        </w:rPr>
+        <w:endnoteReference w:id="10"/>
+      </w:r>
+      <w:r>
+        <w:rPr>
+          <w:rFonts w:asciiTheme="majorHAnsi" w:hAnsiTheme="majorHAnsi" w:cstheme="majorHAnsi"/>
+        </w:rPr>
+        <w:t xml:space="preserve"> for email and </w:t>
+      </w:r>
+      <w:r>
+        <w:rPr>
+          <w:rFonts w:asciiTheme="majorHAnsi" w:hAnsiTheme="majorHAnsi" w:cstheme="majorHAnsi"/>
+        </w:rPr>
+        <w:t>File Transfer Protocol (</w:t>
+      </w:r>
+      <w:r>
+        <w:rPr>
+          <w:rFonts w:asciiTheme="majorHAnsi" w:hAnsiTheme="majorHAnsi" w:cstheme="majorHAnsi"/>
+        </w:rPr>
+        <w:t>FTP</w:t>
+      </w:r>
+      <w:r>
+        <w:rPr>
+          <w:rFonts w:asciiTheme="majorHAnsi" w:hAnsiTheme="majorHAnsi" w:cstheme="majorHAnsi"/>
+        </w:rPr>
+        <w:t>)</w:t>
+      </w:r>
+      <w:r>
+        <w:rPr>
+          <w:rStyle w:val="EndnoteReference"/>
+          <w:rFonts w:asciiTheme="majorHAnsi" w:hAnsiTheme="majorHAnsi" w:cstheme="majorHAnsi"/>
+        </w:rPr>
+        <w:endnoteReference w:id="11"/>
+      </w:r>
+      <w:r>
+        <w:rPr>
+          <w:rFonts w:asciiTheme="majorHAnsi" w:hAnsiTheme="majorHAnsi" w:cstheme="majorHAnsi"/>
+        </w:rPr>
+        <w:t xml:space="preserve"> for file transfers function at this layer.</w:t>
+      </w:r>
+    </w:p>
+    <w:p>
+      <w:pPr>
+        <w:rPr>
+          <w:rFonts w:asciiTheme="majorHAnsi" w:hAnsiTheme="majorHAnsi" w:cstheme="majorHAnsi"/>
+        </w:rPr>
+      </w:pPr>
+    </w:p>
+    <w:p>
+      <w:pPr>
+        <w:pStyle w:val="Heading2"/>
+      </w:pPr>
+      <w:bookmarkStart w:id="13" w:name="_Toc153453390"/>
+      <w:r>
+        <w:t>Summary and Criticisms</w:t>
+      </w:r>
+      <w:r>
+        <w:t>:</w:t>
+      </w:r>
+      <w:bookmarkEnd w:id="13"/>
+    </w:p>
+    <w:p>
+      <w:pPr>
+        <w:rPr>
+          <w:rFonts w:asciiTheme="majorHAnsi" w:hAnsiTheme="majorHAnsi" w:cstheme="majorHAnsi"/>
+        </w:rPr>
+      </w:pPr>
+      <w:r>
+        <w:rPr>
+          <w:rFonts w:asciiTheme="majorHAnsi" w:hAnsiTheme="majorHAnsi" w:cstheme="majorHAnsi"/>
+        </w:rPr>
+        <w:t>Each layer of the OSI model interacts seamlessly with the layers directly above and below it, creating a cohesive and comprehensive framework for understanding network communications. This model not only simplifies the complex process of data transmission across networks but also aids in troubleshooting network issues by segmenting different network functions into distinct layers.</w:t>
+      </w:r>
+    </w:p>
+    <w:p>
+      <w:pPr>
+        <w:rPr>
+          <w:rFonts w:asciiTheme="majorHAnsi" w:hAnsiTheme="majorHAnsi" w:cstheme="majorHAnsi"/>
+        </w:rPr>
+      </w:pPr>
+      <w:r>
+        <w:rPr>
+          <w:rFonts w:asciiTheme="majorHAnsi" w:hAnsiTheme="majorHAnsi" w:cstheme="majorHAnsi"/>
+        </w:rPr>
+        <w:lastRenderedPageBreak/>
+        <w:t>However, the OSI model is not without its limitations. Its strict layering can sometimes be too rigid for practical implementations, and some modern protocols operate across multiple layers, blurring the distinctions outlined by the model</w:t>
+      </w:r>
+      <w:r>
+        <w:rPr>
+          <w:rFonts w:asciiTheme="majorHAnsi" w:hAnsiTheme="majorHAnsi" w:cstheme="majorHAnsi"/>
+        </w:rPr>
+        <w:t xml:space="preserve"> (Hammad, 2020)</w:t>
+      </w:r>
+      <w:r>
+        <w:rPr>
+          <w:rFonts w:asciiTheme="majorHAnsi" w:hAnsiTheme="majorHAnsi" w:cstheme="majorHAnsi"/>
+        </w:rPr>
+        <w:t>. Despite this, the OSI model remains a cornerstone in the field of network communication, providing a clear and structured approach to understanding how different network technologies and protocols interact.</w:t>
+      </w:r>
+    </w:p>
+    <w:p>
+      <w:pPr>
+        <w:rPr>
+          <w:rFonts w:asciiTheme="majorHAnsi" w:hAnsiTheme="majorHAnsi" w:cstheme="majorHAnsi"/>
+        </w:rPr>
+      </w:pPr>
+      <w:r>
+        <w:rPr>
+          <w:rFonts w:asciiTheme="majorHAnsi" w:hAnsiTheme="majorHAnsi" w:cstheme="majorHAnsi"/>
+        </w:rPr>
+        <w:t>In conclusion, the OSI model, with its layered architecture, plays a pivotal role in the field of network communication. It serves as a guide for designing network systems and for understanding the complexities of data transmission across diverse network infrastructures. While not all networks strictly conform to this model, it</w:t>
+      </w:r>
+      <w:r>
+        <w:rPr>
+          <w:rFonts w:asciiTheme="majorHAnsi" w:hAnsiTheme="majorHAnsi" w:cstheme="majorHAnsi"/>
+        </w:rPr>
+        <w:t xml:space="preserve"> </w:t>
+      </w:r>
+      <w:r>
+        <w:rPr>
+          <w:rFonts w:asciiTheme="majorHAnsi" w:hAnsiTheme="majorHAnsi" w:cstheme="majorHAnsi"/>
+        </w:rPr>
+        <w:t>continues to be crucial fo</w:t>
+      </w:r>
+      <w:r>
+        <w:rPr>
+          <w:rFonts w:asciiTheme="majorHAnsi" w:hAnsiTheme="majorHAnsi" w:cstheme="majorHAnsi"/>
+        </w:rPr>
+        <w:t xml:space="preserve">r network </w:t>
+      </w:r>
+      <w:r>
+        <w:rPr>
+          <w:rFonts w:asciiTheme="majorHAnsi" w:hAnsiTheme="majorHAnsi" w:cstheme="majorHAnsi"/>
+        </w:rPr>
+        <w:t>engineers, and IT professionals in grasping the fundamentals of network communication.</w:t>
+      </w:r>
+    </w:p>
+    <w:p>
+      <w:pPr>
+        <w:rPr>
+          <w:rFonts w:asciiTheme="majorHAnsi" w:hAnsiTheme="majorHAnsi" w:cstheme="majorHAnsi"/>
+        </w:rPr>
+      </w:pPr>
+    </w:p>
+    <w:p>
+      <w:pPr>
+        <w:pStyle w:val="Heading1"/>
+      </w:pPr>
+      <w:bookmarkStart w:id="14" w:name="_Toc153453391"/>
+      <w:r>
+        <w:t>Task 2 – Physical Topologies</w:t>
+      </w:r>
+      <w:bookmarkEnd w:id="14"/>
+    </w:p>
+    <w:p/>
+    <w:p>
+      <w:r>
+        <w:t xml:space="preserve">In today’s increasingly interconnected business world, efficient network connections across multiple office locations are essential. Network topology refers to the arrangement of elements in a network. Physical </w:t>
+      </w:r>
+      <w:r>
+        <w:t>topology</w:t>
+      </w:r>
+      <w:r>
+        <w:t xml:space="preserve"> is the actual layout of these elements, while non-physical </w:t>
+      </w:r>
+      <w:r>
         <w:t>(</w:t>
       </w:r>
       <w:r>
-        <w:rPr>
-          <w:rFonts w:asciiTheme="majorHAnsi" w:hAnsiTheme="majorHAnsi" w:cstheme="majorHAnsi"/>
-        </w:rPr>
-        <w:t>Cisco</w:t>
-      </w:r>
-      <w:r>
-        <w:rPr>
-          <w:rFonts w:asciiTheme="majorHAnsi" w:hAnsiTheme="majorHAnsi" w:cstheme="majorHAnsi"/>
-        </w:rPr>
-        <w:t>, chapter 6, 201</w:t>
-      </w:r>
-      <w:r>
-        <w:rPr>
-          <w:rFonts w:asciiTheme="majorHAnsi" w:hAnsiTheme="majorHAnsi" w:cstheme="majorHAnsi"/>
-        </w:rPr>
-        <w:t>6</w:t>
-      </w:r>
-      <w:r>
-        <w:rPr>
-          <w:rFonts w:asciiTheme="majorHAnsi" w:hAnsiTheme="majorHAnsi" w:cstheme="majorHAnsi"/>
-        </w:rPr>
-        <w:t>)</w:t>
-      </w:r>
-      <w:r>
-        <w:rPr>
-          <w:rFonts w:asciiTheme="majorHAnsi" w:hAnsiTheme="majorHAnsi" w:cstheme="majorHAnsi"/>
-        </w:rPr>
-        <w:t>.</w:t>
-      </w:r>
-      <w:r>
-        <w:rPr>
-          <w:rFonts w:asciiTheme="majorHAnsi" w:hAnsiTheme="majorHAnsi" w:cstheme="majorHAnsi"/>
-        </w:rPr>
-        <w:t xml:space="preserve"> reach their intended destination</w:t>
-      </w:r>
-      <w:r>
-        <w:rPr>
-          <w:rFonts w:asciiTheme="majorHAnsi" w:hAnsiTheme="majorHAnsi" w:cstheme="majorHAnsi"/>
-        </w:rPr>
-        <w:t xml:space="preserve"> using a </w:t>
-      </w:r>
-      <w:r>
-        <w:rPr>
-          <w:rFonts w:asciiTheme="majorHAnsi" w:hAnsiTheme="majorHAnsi" w:cstheme="majorHAnsi"/>
-        </w:rPr>
-        <w:lastRenderedPageBreak/>
-        <w:t>device known as a Router</w:t>
-      </w:r>
-      <w:r>
-        <w:rPr>
-          <w:rStyle w:val="EndnoteReference"/>
-          <w:rFonts w:asciiTheme="majorHAnsi" w:hAnsiTheme="majorHAnsi" w:cstheme="majorHAnsi"/>
-        </w:rPr>
-        <w:endnoteReference w:id="6"/>
-      </w:r>
-      <w:r>
-        <w:rPr>
-          <w:rFonts w:asciiTheme="majorHAnsi" w:hAnsiTheme="majorHAnsi" w:cstheme="majorHAnsi"/>
-        </w:rPr>
-        <w:t>, regardless of the route they need to take.</w:t>
-      </w:r>
-      <w:r>
-        <w:rPr>
-          <w:rFonts w:asciiTheme="majorHAnsi" w:hAnsiTheme="majorHAnsi" w:cstheme="majorHAnsi"/>
-        </w:rPr>
-        <w:t xml:space="preserve"> Virtual Private Network</w:t>
-      </w:r>
-      <w:r>
-        <w:rPr>
-          <w:rStyle w:val="EndnoteReference"/>
-          <w:rFonts w:asciiTheme="majorHAnsi" w:hAnsiTheme="majorHAnsi" w:cstheme="majorHAnsi"/>
-        </w:rPr>
-        <w:endnoteReference w:id="7"/>
-      </w:r>
-      <w:r>
-        <w:rPr>
-          <w:rFonts w:asciiTheme="majorHAnsi" w:hAnsiTheme="majorHAnsi" w:cstheme="majorHAnsi"/>
-        </w:rPr>
-        <w:t xml:space="preserve"> Devices (VPNs) operate here to encapsulate and encrypt the payload of IP Packets.</w:t>
-      </w:r>
-    </w:p>
-    <w:p>
-      <w:pPr>
-        <w:rPr>
-          <w:rFonts w:asciiTheme="majorHAnsi" w:hAnsiTheme="majorHAnsi" w:cstheme="majorHAnsi"/>
-        </w:rPr>
-      </w:pPr>
-    </w:p>
-    <w:p>
-      <w:pPr>
-        <w:pStyle w:val="Heading2"/>
-      </w:pPr>
-      <w:bookmarkStart w:id="9" w:name="_Toc153453386"/>
-      <w:r>
-        <w:t>Transport Layer:</w:t>
-      </w:r>
-      <w:bookmarkEnd w:id="9"/>
-      <w:r>
-        <w:t xml:space="preserve"> </w:t>
-      </w:r>
-    </w:p>
-    <w:p>
-      <w:pPr>
-        <w:rPr>
-          <w:rFonts w:asciiTheme="majorHAnsi" w:hAnsiTheme="majorHAnsi" w:cstheme="majorHAnsi"/>
-        </w:rPr>
-      </w:pPr>
-      <w:r>
-        <w:rPr>
-          <w:rFonts w:asciiTheme="majorHAnsi" w:hAnsiTheme="majorHAnsi" w:cstheme="majorHAnsi"/>
-        </w:rPr>
-        <w:t xml:space="preserve">The Transport Layer </w:t>
-      </w:r>
-      <w:r>
-        <w:rPr>
-          <w:rFonts w:asciiTheme="majorHAnsi" w:hAnsiTheme="majorHAnsi" w:cstheme="majorHAnsi"/>
-        </w:rPr>
-        <w:t>provides</w:t>
-      </w:r>
-      <w:r>
-        <w:rPr>
-          <w:rFonts w:asciiTheme="majorHAnsi" w:hAnsiTheme="majorHAnsi" w:cstheme="majorHAnsi"/>
-        </w:rPr>
-        <w:t xml:space="preserve"> a reliable and transparent transfer of data between end systems. Protocols like the Transmission Control Protocol (TCP)</w:t>
-      </w:r>
-      <w:r>
-        <w:rPr>
-          <w:rFonts w:asciiTheme="majorHAnsi" w:hAnsiTheme="majorHAnsi" w:cstheme="majorHAnsi"/>
-        </w:rPr>
-        <w:t xml:space="preserve"> (A10</w:t>
-      </w:r>
-      <w:r>
-        <w:rPr>
-          <w:rFonts w:asciiTheme="majorHAnsi" w:hAnsiTheme="majorHAnsi" w:cstheme="majorHAnsi"/>
-        </w:rPr>
-        <w:t xml:space="preserve"> Networking</w:t>
-      </w:r>
-      <w:r>
-        <w:rPr>
-          <w:rFonts w:asciiTheme="majorHAnsi" w:hAnsiTheme="majorHAnsi" w:cstheme="majorHAnsi"/>
-        </w:rPr>
-        <w:t>, 2021)</w:t>
-      </w:r>
-      <w:r>
-        <w:rPr>
-          <w:rFonts w:asciiTheme="majorHAnsi" w:hAnsiTheme="majorHAnsi" w:cstheme="majorHAnsi"/>
-        </w:rPr>
-        <w:t xml:space="preserve"> offer error recovery, flow control, and complete data transfer, ensuring data integrity.</w:t>
-      </w:r>
-    </w:p>
-    <w:p>
-      <w:pPr>
-        <w:rPr>
-          <w:rFonts w:asciiTheme="majorHAnsi" w:hAnsiTheme="majorHAnsi" w:cstheme="majorHAnsi"/>
-        </w:rPr>
-      </w:pPr>
-    </w:p>
-    <w:p>
-      <w:pPr>
-        <w:pStyle w:val="Heading2"/>
-      </w:pPr>
-      <w:bookmarkStart w:id="10" w:name="_Toc153453387"/>
-      <w:r>
-        <w:t>Session Layer:</w:t>
-      </w:r>
-      <w:bookmarkEnd w:id="10"/>
-      <w:r>
-        <w:t xml:space="preserve"> </w:t>
-      </w:r>
-    </w:p>
-    <w:p>
-      <w:r>
-        <w:t xml:space="preserve">Establishing, managing, and terminating connections between applications, the Session Layer uses protocols like </w:t>
-      </w:r>
-      <w:r>
-        <w:t>Network Basic Input/Output System (NetBIOS)</w:t>
-      </w:r>
-      <w:r>
-        <w:t xml:space="preserve"> to allow applications to communicate over a local area network</w:t>
-      </w:r>
-      <w:r>
-        <w:t xml:space="preserve"> (Froehlich, 2021)</w:t>
-      </w:r>
-      <w:r>
-        <w:t>. This layer is essential for setting up and coordinating communication between applications, facilitating data exchange in an organized manner.</w:t>
-      </w:r>
-    </w:p>
-    <w:p>
-      <w:pPr>
-        <w:rPr>
-          <w:rFonts w:asciiTheme="majorHAnsi" w:hAnsiTheme="majorHAnsi" w:cstheme="majorHAnsi"/>
-        </w:rPr>
-      </w:pPr>
-    </w:p>
-    <w:p>
-      <w:pPr>
-        <w:pStyle w:val="Heading2"/>
-      </w:pPr>
-      <w:bookmarkStart w:id="11" w:name="_Toc153453388"/>
-      <w:r>
-        <w:t>Presentation Layer:</w:t>
-      </w:r>
-      <w:bookmarkEnd w:id="11"/>
-    </w:p>
-    <w:p>
-      <w:pPr>
-        <w:rPr>
-          <w:rFonts w:asciiTheme="majorHAnsi" w:hAnsiTheme="majorHAnsi" w:cstheme="majorHAnsi"/>
-        </w:rPr>
-      </w:pPr>
-      <w:r>
-        <w:rPr>
-          <w:rFonts w:asciiTheme="majorHAnsi" w:hAnsiTheme="majorHAnsi" w:cstheme="majorHAnsi"/>
-        </w:rPr>
-        <w:t>Acting as a translator, the Presentation Layer converts data between the network and application layers. It is responsible for crucial functions like data encryption</w:t>
-      </w:r>
-      <w:r>
-        <w:rPr>
-          <w:rFonts w:asciiTheme="majorHAnsi" w:hAnsiTheme="majorHAnsi" w:cstheme="majorHAnsi"/>
-        </w:rPr>
-        <w:t xml:space="preserve"> (the process of converting data into a coded form)</w:t>
-      </w:r>
-      <w:r>
-        <w:rPr>
-          <w:rStyle w:val="EndnoteReference"/>
-          <w:rFonts w:asciiTheme="majorHAnsi" w:hAnsiTheme="majorHAnsi" w:cstheme="majorHAnsi"/>
-        </w:rPr>
-        <w:endnoteReference w:id="8"/>
-      </w:r>
-      <w:r>
-        <w:rPr>
-          <w:rFonts w:asciiTheme="majorHAnsi" w:hAnsiTheme="majorHAnsi" w:cstheme="majorHAnsi"/>
-        </w:rPr>
-        <w:t xml:space="preserve"> and decryption</w:t>
-      </w:r>
-      <w:r>
-        <w:rPr>
-          <w:rFonts w:asciiTheme="majorHAnsi" w:hAnsiTheme="majorHAnsi" w:cstheme="majorHAnsi"/>
-        </w:rPr>
-        <w:t xml:space="preserve"> (reverting coded data into a human readable form)</w:t>
-      </w:r>
-      <w:r>
-        <w:rPr>
-          <w:rFonts w:asciiTheme="majorHAnsi" w:hAnsiTheme="majorHAnsi" w:cstheme="majorHAnsi"/>
-        </w:rPr>
-        <w:t>, compression</w:t>
-      </w:r>
-      <w:r>
-        <w:rPr>
-          <w:rFonts w:asciiTheme="majorHAnsi" w:hAnsiTheme="majorHAnsi" w:cstheme="majorHAnsi"/>
-        </w:rPr>
-        <w:t xml:space="preserve"> (reducing the size of the data)</w:t>
-      </w:r>
-      <w:r>
-        <w:rPr>
-          <w:rFonts w:asciiTheme="majorHAnsi" w:hAnsiTheme="majorHAnsi" w:cstheme="majorHAnsi"/>
-        </w:rPr>
-        <w:t>, and translation</w:t>
-      </w:r>
-      <w:r>
-        <w:rPr>
-          <w:rFonts w:asciiTheme="majorHAnsi" w:hAnsiTheme="majorHAnsi" w:cstheme="majorHAnsi"/>
-        </w:rPr>
-        <w:t xml:space="preserve"> (converts data from a user-dependent format to the common binary format)</w:t>
-      </w:r>
-      <w:r>
-        <w:rPr>
-          <w:rFonts w:asciiTheme="majorHAnsi" w:hAnsiTheme="majorHAnsi" w:cstheme="majorHAnsi"/>
-        </w:rPr>
-        <w:t xml:space="preserve"> (</w:t>
-      </w:r>
-      <w:proofErr w:type="spellStart"/>
-      <w:r>
-        <w:rPr>
-          <w:rFonts w:asciiTheme="majorHAnsi" w:hAnsiTheme="majorHAnsi" w:cstheme="majorHAnsi"/>
-        </w:rPr>
-        <w:t>Javatpoint</w:t>
-      </w:r>
-      <w:proofErr w:type="spellEnd"/>
-      <w:r>
-        <w:rPr>
-          <w:rFonts w:asciiTheme="majorHAnsi" w:hAnsiTheme="majorHAnsi" w:cstheme="majorHAnsi"/>
-        </w:rPr>
-        <w:t>, 2021)</w:t>
-      </w:r>
-      <w:r>
-        <w:rPr>
-          <w:rFonts w:asciiTheme="majorHAnsi" w:hAnsiTheme="majorHAnsi" w:cstheme="majorHAnsi"/>
-        </w:rPr>
-        <w:t>. The Secure Sockets Layer</w:t>
-      </w:r>
-      <w:r>
-        <w:rPr>
-          <w:rStyle w:val="EndnoteReference"/>
-          <w:rFonts w:asciiTheme="majorHAnsi" w:hAnsiTheme="majorHAnsi" w:cstheme="majorHAnsi"/>
-        </w:rPr>
-        <w:endnoteReference w:id="9"/>
-      </w:r>
-      <w:r>
-        <w:rPr>
-          <w:rFonts w:asciiTheme="majorHAnsi" w:hAnsiTheme="majorHAnsi" w:cstheme="majorHAnsi"/>
-        </w:rPr>
-        <w:t xml:space="preserve"> (SSL) protocol, commonly used for establishing secure links between servers and clients, operates at this layer.</w:t>
-      </w:r>
-    </w:p>
-    <w:p>
-      <w:pPr>
-        <w:rPr>
-          <w:rFonts w:asciiTheme="majorHAnsi" w:hAnsiTheme="majorHAnsi" w:cstheme="majorHAnsi"/>
-        </w:rPr>
-      </w:pPr>
-    </w:p>
-    <w:p>
-      <w:pPr>
-        <w:pStyle w:val="Heading2"/>
-      </w:pPr>
-      <w:bookmarkStart w:id="12" w:name="_Toc153453389"/>
-      <w:r>
-        <w:t>Application Layer:</w:t>
-      </w:r>
-      <w:bookmarkEnd w:id="12"/>
-    </w:p>
-    <w:p>
-      <w:pPr>
-        <w:rPr>
-          <w:rFonts w:asciiTheme="majorHAnsi" w:hAnsiTheme="majorHAnsi" w:cstheme="majorHAnsi"/>
-        </w:rPr>
-      </w:pPr>
-      <w:r>
-        <w:rPr>
-          <w:rFonts w:asciiTheme="majorHAnsi" w:hAnsiTheme="majorHAnsi" w:cstheme="majorHAnsi"/>
-        </w:rPr>
-        <w:t>The topmost layer, the Application Layer, directly interacts with software applications to provide network services</w:t>
-      </w:r>
-      <w:r>
-        <w:rPr>
-          <w:rFonts w:asciiTheme="majorHAnsi" w:hAnsiTheme="majorHAnsi" w:cstheme="majorHAnsi"/>
-        </w:rPr>
-        <w:t xml:space="preserve"> (Cisco, chapter 10, 2016)</w:t>
-      </w:r>
-      <w:r>
-        <w:rPr>
-          <w:rFonts w:asciiTheme="majorHAnsi" w:hAnsiTheme="majorHAnsi" w:cstheme="majorHAnsi"/>
-        </w:rPr>
-        <w:t>. The Hypertext Transfer Protocol (HTTP), fundamental to the World Wide Web, operates at this layer, managing the transfer of web content.</w:t>
-      </w:r>
-      <w:r>
-        <w:rPr>
-          <w:rFonts w:asciiTheme="majorHAnsi" w:hAnsiTheme="majorHAnsi" w:cstheme="majorHAnsi"/>
-        </w:rPr>
-        <w:t xml:space="preserve"> Additionally, protocols like </w:t>
-      </w:r>
-      <w:r>
-        <w:rPr>
-          <w:rFonts w:asciiTheme="majorHAnsi" w:hAnsiTheme="majorHAnsi" w:cstheme="majorHAnsi"/>
-        </w:rPr>
-        <w:t>Simple Mail Transfer Protocol (</w:t>
-      </w:r>
-      <w:r>
-        <w:rPr>
-          <w:rFonts w:asciiTheme="majorHAnsi" w:hAnsiTheme="majorHAnsi" w:cstheme="majorHAnsi"/>
-        </w:rPr>
-        <w:t>SMTP</w:t>
-      </w:r>
-      <w:r>
-        <w:rPr>
-          <w:rFonts w:asciiTheme="majorHAnsi" w:hAnsiTheme="majorHAnsi" w:cstheme="majorHAnsi"/>
-        </w:rPr>
-        <w:t>)</w:t>
-      </w:r>
-      <w:r>
-        <w:rPr>
-          <w:rStyle w:val="EndnoteReference"/>
-          <w:rFonts w:asciiTheme="majorHAnsi" w:hAnsiTheme="majorHAnsi" w:cstheme="majorHAnsi"/>
-        </w:rPr>
-        <w:endnoteReference w:id="10"/>
-      </w:r>
-      <w:r>
-        <w:rPr>
-          <w:rFonts w:asciiTheme="majorHAnsi" w:hAnsiTheme="majorHAnsi" w:cstheme="majorHAnsi"/>
-        </w:rPr>
-        <w:t xml:space="preserve"> for email and </w:t>
-      </w:r>
-      <w:r>
-        <w:rPr>
-          <w:rFonts w:asciiTheme="majorHAnsi" w:hAnsiTheme="majorHAnsi" w:cstheme="majorHAnsi"/>
-        </w:rPr>
-        <w:t>File Transfer Protocol (</w:t>
-      </w:r>
-      <w:r>
-        <w:rPr>
-          <w:rFonts w:asciiTheme="majorHAnsi" w:hAnsiTheme="majorHAnsi" w:cstheme="majorHAnsi"/>
-        </w:rPr>
-        <w:t>FTP</w:t>
-      </w:r>
-      <w:r>
-        <w:rPr>
-          <w:rFonts w:asciiTheme="majorHAnsi" w:hAnsiTheme="majorHAnsi" w:cstheme="majorHAnsi"/>
-        </w:rPr>
-        <w:t>)</w:t>
-      </w:r>
-      <w:r>
-        <w:rPr>
-          <w:rStyle w:val="EndnoteReference"/>
-          <w:rFonts w:asciiTheme="majorHAnsi" w:hAnsiTheme="majorHAnsi" w:cstheme="majorHAnsi"/>
-        </w:rPr>
-        <w:endnoteReference w:id="11"/>
-      </w:r>
-      <w:r>
-        <w:rPr>
-          <w:rFonts w:asciiTheme="majorHAnsi" w:hAnsiTheme="majorHAnsi" w:cstheme="majorHAnsi"/>
-        </w:rPr>
-        <w:t xml:space="preserve"> for file transfers function at this layer.</w:t>
-      </w:r>
-    </w:p>
-    <w:p>
-      <w:pPr>
-        <w:rPr>
-          <w:rFonts w:asciiTheme="majorHAnsi" w:hAnsiTheme="majorHAnsi" w:cstheme="majorHAnsi"/>
-        </w:rPr>
-      </w:pPr>
-    </w:p>
-    <w:p>
-      <w:pPr>
-        <w:pStyle w:val="Heading2"/>
-      </w:pPr>
-      <w:bookmarkStart w:id="13" w:name="_Toc153453390"/>
-      <w:r>
-        <w:t>Summary and Criticisms</w:t>
-      </w:r>
-      <w:r>
-        <w:t>:</w:t>
-      </w:r>
-      <w:bookmarkEnd w:id="13"/>
-    </w:p>
-    <w:p>
-      <w:pPr>
-        <w:rPr>
-          <w:rFonts w:asciiTheme="majorHAnsi" w:hAnsiTheme="majorHAnsi" w:cstheme="majorHAnsi"/>
-        </w:rPr>
-      </w:pPr>
-      <w:r>
-        <w:rPr>
-          <w:rFonts w:asciiTheme="majorHAnsi" w:hAnsiTheme="majorHAnsi" w:cstheme="majorHAnsi"/>
-        </w:rPr>
-        <w:t>Each layer of the OSI model interacts seamlessly with the layers directly above and below it, creating a cohesive and comprehensive framework for understanding network communications. This model not only simplifies the complex process of data transmission across networks but also aids in troubleshooting network issues by segmenting different network functions into distinct layers.</w:t>
-      </w:r>
-    </w:p>
-    <w:p>
-      <w:pPr>
-        <w:rPr>
-          <w:rFonts w:asciiTheme="majorHAnsi" w:hAnsiTheme="majorHAnsi" w:cstheme="majorHAnsi"/>
-        </w:rPr>
-      </w:pPr>
-      <w:r>
-        <w:rPr>
-          <w:rFonts w:asciiTheme="majorHAnsi" w:hAnsiTheme="majorHAnsi" w:cstheme="majorHAnsi"/>
-        </w:rPr>
-        <w:t>However, the OSI model is not without its limitations. Its strict layering can sometimes be too rigid for practical implementations, and some modern protocols operate across multiple layers, blurring the distinctions outlined by the model</w:t>
-      </w:r>
-      <w:r>
-        <w:rPr>
-          <w:rFonts w:asciiTheme="majorHAnsi" w:hAnsiTheme="majorHAnsi" w:cstheme="majorHAnsi"/>
-        </w:rPr>
-        <w:t xml:space="preserve"> (Hammad, 2020)</w:t>
-      </w:r>
-      <w:r>
-        <w:rPr>
-          <w:rFonts w:asciiTheme="majorHAnsi" w:hAnsiTheme="majorHAnsi" w:cstheme="majorHAnsi"/>
-        </w:rPr>
-        <w:t>. Despite this, the OSI model remains a cornerstone in the field of network communication, providing a clear and structured approach to understanding how different network technologies and protocols interact.</w:t>
-      </w:r>
-    </w:p>
-    <w:p>
-      <w:pPr>
-        <w:rPr>
-          <w:rFonts w:asciiTheme="majorHAnsi" w:hAnsiTheme="majorHAnsi" w:cstheme="majorHAnsi"/>
-        </w:rPr>
-      </w:pPr>
-      <w:r>
-        <w:rPr>
-          <w:rFonts w:asciiTheme="majorHAnsi" w:hAnsiTheme="majorHAnsi" w:cstheme="majorHAnsi"/>
-        </w:rPr>
-        <w:t xml:space="preserve">In conclusion, the OSI model, with its layered architecture, plays a pivotal role in the field of network communication. It serves as a guide for designing network systems and for understanding the </w:t>
-      </w:r>
-      <w:r>
-        <w:rPr>
-          <w:rFonts w:asciiTheme="majorHAnsi" w:hAnsiTheme="majorHAnsi" w:cstheme="majorHAnsi"/>
-        </w:rPr>
-        <w:lastRenderedPageBreak/>
-        <w:t>complexities of data transmission across diverse network infrastructures. While not all networks strictly conform to this model, it</w:t>
-      </w:r>
-      <w:r>
-        <w:rPr>
-          <w:rFonts w:asciiTheme="majorHAnsi" w:hAnsiTheme="majorHAnsi" w:cstheme="majorHAnsi"/>
-        </w:rPr>
-        <w:t xml:space="preserve"> </w:t>
-      </w:r>
-      <w:r>
-        <w:rPr>
-          <w:rFonts w:asciiTheme="majorHAnsi" w:hAnsiTheme="majorHAnsi" w:cstheme="majorHAnsi"/>
-        </w:rPr>
-        <w:t>continues to be crucial fo</w:t>
-      </w:r>
-      <w:r>
-        <w:rPr>
-          <w:rFonts w:asciiTheme="majorHAnsi" w:hAnsiTheme="majorHAnsi" w:cstheme="majorHAnsi"/>
-        </w:rPr>
-        <w:t xml:space="preserve">r network </w:t>
-      </w:r>
-      <w:r>
-        <w:rPr>
-          <w:rFonts w:asciiTheme="majorHAnsi" w:hAnsiTheme="majorHAnsi" w:cstheme="majorHAnsi"/>
-        </w:rPr>
-        <w:t>engineers, and IT professionals in grasping the fundamentals of network communication.</w:t>
-      </w:r>
-    </w:p>
-    <w:p>
-      <w:pPr>
-        <w:rPr>
-          <w:rFonts w:asciiTheme="majorHAnsi" w:hAnsiTheme="majorHAnsi" w:cstheme="majorHAnsi"/>
-        </w:rPr>
-      </w:pPr>
-    </w:p>
-    <w:p>
-      <w:pPr>
-        <w:pStyle w:val="Heading1"/>
-      </w:pPr>
-      <w:bookmarkStart w:id="14" w:name="_Toc153453391"/>
-      <w:r>
-        <w:t>Task 2 – Physical Topologies</w:t>
-      </w:r>
-      <w:bookmarkEnd w:id="14"/>
-    </w:p>
-    <w:p/>
-    <w:p>
-      <w:r>
-        <w:t xml:space="preserve">In today’s increasingly interconnected business world, efficient network connections across multiple office locations are essential. Network topology refers to the arrangement of elements in a network. Physical </w:t>
-      </w:r>
-      <w:r>
-        <w:t>topology</w:t>
-      </w:r>
-      <w:r>
-        <w:t xml:space="preserve"> is the actual layout of these elements, while non-physical </w:t>
-      </w:r>
-      <w:r>
-        <w:t>(</w:t>
-      </w:r>
-      <w:r>
         <w:t>logical</w:t>
       </w:r>
       <w:r>
@@ -5485,13 +5530,8 @@
         <w:t>, describe the paths for data transfer within the network</w:t>
       </w:r>
       <w:r>
-        <w:t xml:space="preserve"> (</w:t>
-      </w:r>
-      <w:proofErr w:type="spellStart"/>
-      <w:r>
-        <w:t>Pcmag</w:t>
-      </w:r>
-      <w:proofErr w:type="spellEnd"/>
+        <w:t xml:space="preserve"> (Pcmag</w:t>
+      </w:r>
       <w:r>
         <w:t>, n.d.</w:t>
       </w:r>
@@ -5608,6 +5648,7 @@
       </w:pPr>
       <w:bookmarkStart w:id="17" w:name="_Toc153453393"/>
       <w:r>
+        <w:lastRenderedPageBreak/>
         <w:t>Bus Topology</w:t>
       </w:r>
       <w:bookmarkEnd w:id="17"/>
@@ -5716,7 +5757,6 @@
       </w:pPr>
       <w:bookmarkStart w:id="19" w:name="_Toc153453395"/>
       <w:r>
-        <w:lastRenderedPageBreak/>
         <w:t>Ring Topology:</w:t>
       </w:r>
       <w:bookmarkEnd w:id="19"/>
@@ -6807,15 +6847,7 @@
     </w:p>
     <w:p>
       <w:r>
-        <w:t xml:space="preserve">Hammad, Madhuri, 24/08/2020. </w:t>
-      </w:r>
-      <w:proofErr w:type="spellStart"/>
-      <w:r>
-        <w:t>GeeksForGeeks</w:t>
-      </w:r>
-      <w:proofErr w:type="spellEnd"/>
-      <w:r>
-        <w:t xml:space="preserve"> – Critique of OSI Model and Protocols. [online] Available at: </w:t>
+        <w:t xml:space="preserve">Hammad, Madhuri, 24/08/2020. GeeksForGeeks – Critique of OSI Model and Protocols. [online] Available at: </w:t>
       </w:r>
       <w:hyperlink r:id="rId15" w:history="1">
         <w:r>
@@ -6831,15 +6863,7 @@
     </w:p>
     <w:p>
       <w:r>
-        <w:t xml:space="preserve">Bidgoli, Hossein, 06/08/2002. </w:t>
-      </w:r>
-      <w:proofErr w:type="spellStart"/>
-      <w:r>
-        <w:t>Encyclopedia</w:t>
-      </w:r>
-      <w:proofErr w:type="spellEnd"/>
-      <w:r>
-        <w:t xml:space="preserve"> of Information Systems. 1</w:t>
+        <w:t>Bidgoli, Hossein, 06/08/2002. Encyclopedia of Information Systems. 1</w:t>
       </w:r>
       <w:r>
         <w:rPr>
@@ -6871,15 +6895,7 @@
         <w:t>st</w:t>
       </w:r>
       <w:r>
-        <w:t xml:space="preserve"> Edition. </w:t>
-      </w:r>
-      <w:proofErr w:type="spellStart"/>
-      <w:r>
-        <w:t>Packt</w:t>
-      </w:r>
-      <w:proofErr w:type="spellEnd"/>
-      <w:r>
-        <w:t xml:space="preserve"> Publishing, Birmingham, England. [Accessed 13/12/2023]</w:t>
+        <w:t xml:space="preserve"> Edition. Packt Publishing, Birmingham, England. [Accessed 13/12/2023]</w:t>
       </w:r>
     </w:p>
     <w:p>
@@ -6899,6 +6915,22 @@
       </w:r>
     </w:p>
     <w:p>
+      <w:r>
+        <w:t xml:space="preserve">Imperva, N.D. OSI Model. [article] Available at: </w:t>
+      </w:r>
+      <w:hyperlink r:id="rId17" w:history="1">
+        <w:r>
+          <w:rPr>
+            <w:rStyle w:val="Hyperlink"/>
+          </w:rPr>
+          <w:t>https://www.imperva.com/learn/application-security/osi-model/</w:t>
+        </w:r>
+      </w:hyperlink>
+      <w:r>
+        <w:t xml:space="preserve"> [Accessed 04/02/2024]</w:t>
+      </w:r>
+    </w:p>
+    <w:p>
       <w:pPr>
         <w:rPr>
           <w:rFonts w:asciiTheme="majorHAnsi" w:hAnsiTheme="majorHAnsi" w:cstheme="majorHAnsi"/>
@@ -6920,23 +6952,14 @@
           <w:lang w:val="en-US"/>
         </w:rPr>
       </w:pPr>
-      <w:proofErr w:type="spellStart"/>
-      <w:r>
-        <w:rPr>
-          <w:rFonts w:asciiTheme="majorHAnsi" w:hAnsiTheme="majorHAnsi" w:cstheme="majorHAnsi"/>
-          <w:lang w:val="en-US"/>
-        </w:rPr>
-        <w:t>Javatpoint</w:t>
-      </w:r>
-      <w:proofErr w:type="spellEnd"/>
-      <w:r>
-        <w:rPr>
-          <w:rFonts w:asciiTheme="majorHAnsi" w:hAnsiTheme="majorHAnsi" w:cstheme="majorHAnsi"/>
-          <w:lang w:val="en-US"/>
-        </w:rPr>
-        <w:t xml:space="preserve">, 2021. Presentation Layer in OSI Model. [article] Available at: </w:t>
-      </w:r>
-      <w:hyperlink r:id="rId17" w:history="1">
+      <w:r>
+        <w:rPr>
+          <w:rFonts w:asciiTheme="majorHAnsi" w:hAnsiTheme="majorHAnsi" w:cstheme="majorHAnsi"/>
+          <w:lang w:val="en-US"/>
+        </w:rPr>
+        <w:t xml:space="preserve">Javatpoint, 2021. Presentation Layer in OSI Model. [article] Available at: </w:t>
+      </w:r>
+      <w:hyperlink r:id="rId18" w:history="1">
         <w:r>
           <w:rPr>
             <w:rStyle w:val="Hyperlink"/>
@@ -7053,26 +7076,17 @@
           <w:lang w:val="en-US"/>
         </w:rPr>
       </w:pPr>
-      <w:proofErr w:type="spellStart"/>
-      <w:r>
-        <w:rPr>
-          <w:rFonts w:asciiTheme="majorHAnsi" w:hAnsiTheme="majorHAnsi" w:cstheme="majorHAnsi"/>
-          <w:lang w:val="en-US"/>
-        </w:rPr>
-        <w:t>Pcmag</w:t>
-      </w:r>
-      <w:proofErr w:type="spellEnd"/>
-      <w:r>
-        <w:rPr>
-          <w:rFonts w:asciiTheme="majorHAnsi" w:hAnsiTheme="majorHAnsi" w:cstheme="majorHAnsi"/>
-          <w:lang w:val="en-US"/>
-        </w:rPr>
-        <w:t>, N.D. Definition of logical vs physical topology. [online] Available at:</w:t>
+      <w:r>
+        <w:rPr>
+          <w:rFonts w:asciiTheme="majorHAnsi" w:hAnsiTheme="majorHAnsi" w:cstheme="majorHAnsi"/>
+          <w:lang w:val="en-US"/>
+        </w:rPr>
+        <w:t>Pcmag, N.D. Definition of logical vs physical topology. [online] Available at:</w:t>
       </w:r>
       <w:r>
         <w:t xml:space="preserve"> </w:t>
       </w:r>
-      <w:hyperlink r:id="rId18" w:history="1">
+      <w:hyperlink r:id="rId19" w:history="1">
         <w:r>
           <w:rPr>
             <w:rStyle w:val="Hyperlink"/>
@@ -7140,7 +7154,7 @@
         </w:rPr>
         <w:t xml:space="preserve">Sayeed, Abu. 12/09/2023. Computer Network Topology Outline. [article] Available At: </w:t>
       </w:r>
-      <w:hyperlink r:id="rId19" w:history="1">
+      <w:hyperlink r:id="rId20" w:history="1">
         <w:r>
           <w:rPr>
             <w:rStyle w:val="Hyperlink"/>
@@ -7170,23 +7184,7 @@
           <w:rFonts w:asciiTheme="majorHAnsi" w:hAnsiTheme="majorHAnsi" w:cstheme="majorHAnsi"/>
           <w:lang w:val="en-US"/>
         </w:rPr>
-        <w:t xml:space="preserve">Stallings, William. 13/10/2023. Foundations of Modern Networking: SDN, NFV, </w:t>
-      </w:r>
-      <w:proofErr w:type="spellStart"/>
-      <w:r>
-        <w:rPr>
-          <w:rFonts w:asciiTheme="majorHAnsi" w:hAnsiTheme="majorHAnsi" w:cstheme="majorHAnsi"/>
-          <w:lang w:val="en-US"/>
-        </w:rPr>
-        <w:t>QoE</w:t>
-      </w:r>
-      <w:proofErr w:type="spellEnd"/>
-      <w:r>
-        <w:rPr>
-          <w:rFonts w:asciiTheme="majorHAnsi" w:hAnsiTheme="majorHAnsi" w:cstheme="majorHAnsi"/>
-          <w:lang w:val="en-US"/>
-        </w:rPr>
-        <w:t>, IoT and Cloud. 1</w:t>
+        <w:t>Stallings, William. 13/10/2023. Foundations of Modern Networking: SDN, NFV, QoE, IoT and Cloud. 1</w:t>
       </w:r>
       <w:r>
         <w:rPr>
@@ -7201,23 +7199,7 @@
           <w:rFonts w:asciiTheme="majorHAnsi" w:hAnsiTheme="majorHAnsi" w:cstheme="majorHAnsi"/>
           <w:lang w:val="en-US"/>
         </w:rPr>
-        <w:t xml:space="preserve"> Edition, </w:t>
-      </w:r>
-      <w:proofErr w:type="spellStart"/>
-      <w:r>
-        <w:rPr>
-          <w:rFonts w:asciiTheme="majorHAnsi" w:hAnsiTheme="majorHAnsi" w:cstheme="majorHAnsi"/>
-          <w:lang w:val="en-US"/>
-        </w:rPr>
-        <w:t>Addision</w:t>
-      </w:r>
-      <w:proofErr w:type="spellEnd"/>
-      <w:r>
-        <w:rPr>
-          <w:rFonts w:asciiTheme="majorHAnsi" w:hAnsiTheme="majorHAnsi" w:cstheme="majorHAnsi"/>
-          <w:lang w:val="en-US"/>
-        </w:rPr>
-        <w:t>-Wesley Professional. Boston, United States of America. [Accessed 12/11/2023]</w:t>
+        <w:t xml:space="preserve"> Edition, Addision-Wesley Professional. Boston, United States of America. [Accessed 12/11/2023]</w:t>
       </w:r>
     </w:p>
     <w:p>
@@ -7247,23 +7229,7 @@
           <w:rFonts w:asciiTheme="majorHAnsi" w:hAnsiTheme="majorHAnsi" w:cstheme="majorHAnsi"/>
           <w:lang w:val="en-US"/>
         </w:rPr>
-        <w:t xml:space="preserve"> Edition. </w:t>
-      </w:r>
-      <w:proofErr w:type="spellStart"/>
-      <w:r>
-        <w:rPr>
-          <w:rFonts w:asciiTheme="majorHAnsi" w:hAnsiTheme="majorHAnsi" w:cstheme="majorHAnsi"/>
-          <w:lang w:val="en-US"/>
-        </w:rPr>
-        <w:t>Sybex</w:t>
-      </w:r>
-      <w:proofErr w:type="spellEnd"/>
-      <w:r>
-        <w:rPr>
-          <w:rFonts w:asciiTheme="majorHAnsi" w:hAnsiTheme="majorHAnsi" w:cstheme="majorHAnsi"/>
-          <w:lang w:val="en-US"/>
-        </w:rPr>
-        <w:t xml:space="preserve">, Alameda, California, United States of America. [Accessed 14/11/2023] </w:t>
+        <w:t xml:space="preserve"> Edition. Sybex, Alameda, California, United States of America. [Accessed 14/11/2023] </w:t>
       </w:r>
     </w:p>
     <w:p>
@@ -7313,7 +7279,7 @@
       <w:r>
         <w:t xml:space="preserve"> </w:t>
       </w:r>
-      <w:hyperlink r:id="rId20" w:history="1">
+      <w:hyperlink r:id="rId21" w:history="1">
         <w:r>
           <w:rPr>
             <w:rStyle w:val="Hyperlink"/>
@@ -7343,23 +7309,8 @@
           <w:rFonts w:asciiTheme="majorHAnsi" w:hAnsiTheme="majorHAnsi" w:cstheme="majorHAnsi"/>
           <w:lang w:val="en-US"/>
         </w:rPr>
-        <w:t xml:space="preserve">William Stallings. 19/11/2015. Foundations of Modern Networking: SDN, NFV, </w:t>
-      </w:r>
-      <w:proofErr w:type="spellStart"/>
-      <w:r>
-        <w:rPr>
-          <w:rFonts w:asciiTheme="majorHAnsi" w:hAnsiTheme="majorHAnsi" w:cstheme="majorHAnsi"/>
-          <w:lang w:val="en-US"/>
-        </w:rPr>
-        <w:t>QoE</w:t>
-      </w:r>
-      <w:proofErr w:type="spellEnd"/>
-      <w:r>
-        <w:rPr>
-          <w:rFonts w:asciiTheme="majorHAnsi" w:hAnsiTheme="majorHAnsi" w:cstheme="majorHAnsi"/>
-          <w:lang w:val="en-US"/>
-        </w:rPr>
-        <w:t xml:space="preserve">, IoT, and Cloud. </w:t>
+        <w:lastRenderedPageBreak/>
+        <w:t xml:space="preserve">William Stallings. 19/11/2015. Foundations of Modern Networking: SDN, NFV, QoE, IoT, and Cloud. </w:t>
       </w:r>
       <w:r>
         <w:rPr>
@@ -7373,38 +7324,21 @@
           <w:rFonts w:asciiTheme="majorHAnsi" w:hAnsiTheme="majorHAnsi" w:cstheme="majorHAnsi"/>
           <w:lang w:val="en-US"/>
         </w:rPr>
-        <w:t xml:space="preserve">st Edition. Addison-Wesley Professional. Boston, United States </w:t>
-      </w:r>
-      <w:proofErr w:type="gramStart"/>
-      <w:r>
-        <w:rPr>
-          <w:rFonts w:asciiTheme="majorHAnsi" w:hAnsiTheme="majorHAnsi" w:cstheme="majorHAnsi"/>
-          <w:lang w:val="en-US"/>
-        </w:rPr>
-        <w:t>Of</w:t>
-      </w:r>
-      <w:proofErr w:type="gramEnd"/>
-      <w:r>
-        <w:rPr>
-          <w:rFonts w:asciiTheme="majorHAnsi" w:hAnsiTheme="majorHAnsi" w:cstheme="majorHAnsi"/>
-          <w:lang w:val="en-US"/>
-        </w:rPr>
-        <w:t xml:space="preserve"> America. [Accessed 20/11/2023]</w:t>
-      </w:r>
-    </w:p>
-    <w:p>
-      <w:pPr>
-        <w:rPr>
-          <w:rFonts w:asciiTheme="majorHAnsi" w:hAnsiTheme="majorHAnsi" w:cstheme="majorHAnsi"/>
-          <w:lang w:val="en-US"/>
-        </w:rPr>
-      </w:pPr>
-      <w:r>
-        <w:rPr>
-          <w:rFonts w:asciiTheme="majorHAnsi" w:hAnsiTheme="majorHAnsi" w:cstheme="majorHAnsi"/>
-          <w:lang w:val="en-US"/>
-        </w:rPr>
-        <w:lastRenderedPageBreak/>
+        <w:t>st Edition. Addison-Wesley Professional. Boston, United States Of America. [Accessed 20/11/2023]</w:t>
+      </w:r>
+    </w:p>
+    <w:p>
+      <w:pPr>
+        <w:rPr>
+          <w:rFonts w:asciiTheme="majorHAnsi" w:hAnsiTheme="majorHAnsi" w:cstheme="majorHAnsi"/>
+          <w:lang w:val="en-US"/>
+        </w:rPr>
+      </w:pPr>
+      <w:r>
+        <w:rPr>
+          <w:rFonts w:asciiTheme="majorHAnsi" w:hAnsiTheme="majorHAnsi" w:cstheme="majorHAnsi"/>
+          <w:lang w:val="en-US"/>
+        </w:rPr>
         <w:t>Wilson, Engr Kurt. 05/12/2019. Network Topology: The Physical and Logical Structure of a Network connection Between Model and nodes.</w:t>
       </w:r>
       <w:r>
@@ -7435,8 +7369,8 @@
       <w:bookmarkEnd w:id="45"/>
     </w:p>
     <w:sectPr>
-      <w:headerReference w:type="default" r:id="rId21"/>
-      <w:footerReference w:type="default" r:id="rId22"/>
+      <w:headerReference w:type="default" r:id="rId22"/>
+      <w:footerReference w:type="default" r:id="rId23"/>
       <w:pgSz w:w="11906" w:h="16838"/>
       <w:pgMar w:top="1440" w:right="1440" w:bottom="1440" w:left="1440" w:header="708" w:footer="708" w:gutter="0"/>
       <w:cols w:space="708"/>
@@ -7811,21 +7745,7 @@
         <w:rPr>
           <w:lang w:val="en-US"/>
         </w:rPr>
-        <w:t xml:space="preserve"> is the process of converting data into a coded form to secure it during transmission or storage, requiring a cipher to revert it back to </w:t>
-      </w:r>
-      <w:proofErr w:type="gramStart"/>
-      <w:r>
-        <w:rPr>
-          <w:lang w:val="en-US"/>
-        </w:rPr>
-        <w:t>it’s</w:t>
-      </w:r>
-      <w:proofErr w:type="gramEnd"/>
-      <w:r>
-        <w:rPr>
-          <w:lang w:val="en-US"/>
-        </w:rPr>
-        <w:t xml:space="preserve"> original, readable format.</w:t>
+        <w:t xml:space="preserve"> is the process of converting data into a coded form to secure it during transmission or storage, requiring a cipher to revert it back to it’s original, readable format.</w:t>
       </w:r>
     </w:p>
   </w:endnote>

</xml_diff>

<commit_message>
Finished OSI model of DCNS
</commit_message>
<xml_diff>
--- a/Data Communications & Networking Security/JoshM_DCNS.docx
+++ b/Data Communications & Networking Security/JoshM_DCNS.docx
@@ -827,31 +827,7 @@
           <w:szCs w:val="18"/>
         </w:rPr>
         <w:tab/>
-        <w:t xml:space="preserve"> If yes, please give the new submission date ….…</w:t>
-      </w:r>
-      <w:proofErr w:type="gramStart"/>
-      <w:r>
-        <w:rPr>
-          <w:rFonts w:cstheme="majorHAnsi"/>
-          <w:b/>
-          <w:bCs/>
-          <w:color w:val="4472C4" w:themeColor="accent1"/>
-          <w:sz w:val="18"/>
-          <w:szCs w:val="18"/>
-        </w:rPr>
-        <w:t>/..</w:t>
-      </w:r>
-      <w:proofErr w:type="gramEnd"/>
-      <w:r>
-        <w:rPr>
-          <w:rFonts w:cstheme="majorHAnsi"/>
-          <w:b/>
-          <w:bCs/>
-          <w:color w:val="4472C4" w:themeColor="accent1"/>
-          <w:sz w:val="18"/>
-          <w:szCs w:val="18"/>
-        </w:rPr>
-        <w:t>…./…….</w:t>
+        <w:t xml:space="preserve"> If yes, please give the new submission date ….…/..…./…….</w:t>
       </w:r>
     </w:p>
     <w:p>
@@ -4625,14 +4601,27 @@
       <w:r>
         <w:t xml:space="preserve">Figure </w:t>
       </w:r>
-      <w:fldSimple w:instr=" SEQ Figure \* ARABIC ">
-        <w:r>
-          <w:rPr>
-            <w:noProof/>
-          </w:rPr>
-          <w:t>1</w:t>
-        </w:r>
-      </w:fldSimple>
+      <w:r>
+        <w:fldChar w:fldCharType="begin"/>
+      </w:r>
+      <w:r>
+        <w:instrText xml:space="preserve"> SEQ Figure \* ARABIC </w:instrText>
+      </w:r>
+      <w:r>
+        <w:fldChar w:fldCharType="separate"/>
+      </w:r>
+      <w:r>
+        <w:rPr>
+          <w:noProof/>
+        </w:rPr>
+        <w:t>1</w:t>
+      </w:r>
+      <w:r>
+        <w:rPr>
+          <w:noProof/>
+        </w:rPr>
+        <w:fldChar w:fldCharType="end"/>
+      </w:r>
       <w:r>
         <w:t xml:space="preserve"> Intern</w:t>
       </w:r>
@@ -4876,103 +4865,1198 @@
     </w:p>
     <w:p>
       <w:pPr>
+        <w:rPr>
+          <w:rFonts w:asciiTheme="majorHAnsi" w:hAnsiTheme="majorHAnsi" w:cstheme="majorHAnsi"/>
+        </w:rPr>
+      </w:pPr>
+      <w:r>
+        <w:rPr>
+          <w:rFonts w:asciiTheme="majorHAnsi" w:hAnsiTheme="majorHAnsi" w:cstheme="majorHAnsi"/>
+        </w:rPr>
+        <w:t>The</w:t>
+      </w:r>
+      <w:r>
+        <w:rPr>
+          <w:rFonts w:asciiTheme="majorHAnsi" w:hAnsiTheme="majorHAnsi" w:cstheme="majorHAnsi"/>
+          <w:b/>
+          <w:bCs/>
+        </w:rPr>
+        <w:t xml:space="preserve"> Physical Layer</w:t>
+      </w:r>
+      <w:r>
+        <w:rPr>
+          <w:rFonts w:asciiTheme="majorHAnsi" w:hAnsiTheme="majorHAnsi" w:cstheme="majorHAnsi"/>
+        </w:rPr>
+        <w:t xml:space="preserve"> deals </w:t>
+      </w:r>
+      <w:r>
+        <w:rPr>
+          <w:rFonts w:asciiTheme="majorHAnsi" w:hAnsiTheme="majorHAnsi" w:cstheme="majorHAnsi"/>
+        </w:rPr>
+        <w:t>with the hardware elements of network communication, such as cables</w:t>
+      </w:r>
+      <w:r>
+        <w:rPr>
+          <w:rFonts w:asciiTheme="majorHAnsi" w:hAnsiTheme="majorHAnsi" w:cstheme="majorHAnsi"/>
+        </w:rPr>
+        <w:t xml:space="preserve">, </w:t>
+      </w:r>
+      <w:r>
+        <w:rPr>
+          <w:rFonts w:asciiTheme="majorHAnsi" w:hAnsiTheme="majorHAnsi" w:cstheme="majorHAnsi"/>
+        </w:rPr>
+        <w:t>switches</w:t>
+      </w:r>
+      <w:r>
+        <w:rPr>
+          <w:rFonts w:asciiTheme="majorHAnsi" w:hAnsiTheme="majorHAnsi" w:cstheme="majorHAnsi"/>
+        </w:rPr>
+        <w:t xml:space="preserve"> (hardware that connects devices in networks)</w:t>
+      </w:r>
+      <w:r>
+        <w:rPr>
+          <w:rFonts w:asciiTheme="majorHAnsi" w:hAnsiTheme="majorHAnsi" w:cstheme="majorHAnsi"/>
+        </w:rPr>
+        <w:t>, and network interface cards (NICs).</w:t>
+      </w:r>
+    </w:p>
+    <w:p>
+      <w:pPr>
+        <w:rPr>
+          <w:rFonts w:asciiTheme="majorHAnsi" w:hAnsiTheme="majorHAnsi" w:cstheme="majorHAnsi"/>
+        </w:rPr>
+      </w:pPr>
+      <w:r>
+        <w:rPr>
+          <w:rFonts w:asciiTheme="majorHAnsi" w:hAnsiTheme="majorHAnsi" w:cstheme="majorHAnsi"/>
+        </w:rPr>
+        <w:t xml:space="preserve">This acts as an exit for outgoing data and an entry point for incoming data. </w:t>
+      </w:r>
+      <w:r>
+        <w:rPr>
+          <w:rFonts w:asciiTheme="majorHAnsi" w:hAnsiTheme="majorHAnsi" w:cstheme="majorHAnsi"/>
+        </w:rPr>
+        <w:t>Ethernet cables, for example, are commonly used at this layer to physically transmit data</w:t>
+      </w:r>
+      <w:r>
+        <w:rPr>
+          <w:rFonts w:asciiTheme="majorHAnsi" w:hAnsiTheme="majorHAnsi" w:cstheme="majorHAnsi"/>
+        </w:rPr>
+        <w:t xml:space="preserve"> </w:t>
+      </w:r>
+      <w:r>
+        <w:rPr>
+          <w:rFonts w:asciiTheme="majorHAnsi" w:hAnsiTheme="majorHAnsi" w:cstheme="majorHAnsi"/>
+        </w:rPr>
+        <w:t>(Davies, 2019)</w:t>
+      </w:r>
+      <w:r>
+        <w:rPr>
+          <w:rFonts w:asciiTheme="majorHAnsi" w:hAnsiTheme="majorHAnsi" w:cstheme="majorHAnsi"/>
+        </w:rPr>
+        <w:t>.</w:t>
+      </w:r>
+    </w:p>
+    <w:p>
+      <w:pPr>
+        <w:rPr>
+          <w:rFonts w:asciiTheme="majorHAnsi" w:hAnsiTheme="majorHAnsi" w:cstheme="majorHAnsi"/>
+        </w:rPr>
+      </w:pPr>
+    </w:p>
+    <w:p>
+      <w:pPr>
+        <w:rPr>
+          <w:rFonts w:asciiTheme="majorHAnsi" w:hAnsiTheme="majorHAnsi" w:cstheme="majorHAnsi"/>
+        </w:rPr>
+      </w:pPr>
+    </w:p>
+    <w:p>
+      <w:pPr>
+        <w:rPr>
+          <w:rFonts w:asciiTheme="majorHAnsi" w:hAnsiTheme="majorHAnsi" w:cstheme="majorHAnsi"/>
+        </w:rPr>
+      </w:pPr>
+      <w:r>
+        <w:rPr>
+          <w:rFonts w:asciiTheme="majorHAnsi" w:hAnsiTheme="majorHAnsi" w:cstheme="majorHAnsi"/>
+        </w:rPr>
+        <w:t>Th</w:t>
+      </w:r>
+      <w:r>
+        <w:rPr>
+          <w:rFonts w:asciiTheme="majorHAnsi" w:hAnsiTheme="majorHAnsi" w:cstheme="majorHAnsi"/>
+        </w:rPr>
+        <w:t>e</w:t>
+      </w:r>
+      <w:r>
+        <w:rPr>
+          <w:rFonts w:asciiTheme="majorHAnsi" w:hAnsiTheme="majorHAnsi" w:cstheme="majorHAnsi"/>
+        </w:rPr>
+        <w:t xml:space="preserve"> </w:t>
+      </w:r>
+      <w:r>
+        <w:rPr>
+          <w:b/>
+          <w:bCs/>
+        </w:rPr>
+        <w:t>Data Link Layer</w:t>
+      </w:r>
+      <w:r>
+        <w:rPr>
+          <w:rFonts w:asciiTheme="majorHAnsi" w:hAnsiTheme="majorHAnsi" w:cstheme="majorHAnsi"/>
+        </w:rPr>
+        <w:t xml:space="preserve"> </w:t>
+      </w:r>
+      <w:r>
+        <w:rPr>
+          <w:rFonts w:asciiTheme="majorHAnsi" w:hAnsiTheme="majorHAnsi" w:cstheme="majorHAnsi"/>
+        </w:rPr>
+        <w:t>is responsible for</w:t>
+      </w:r>
+      <w:r>
+        <w:rPr>
+          <w:rFonts w:asciiTheme="majorHAnsi" w:hAnsiTheme="majorHAnsi" w:cstheme="majorHAnsi"/>
+        </w:rPr>
+        <w:t xml:space="preserve"> establishing and terminating connections between physically connected devices. Logical Link Controllers (LLC)</w:t>
+      </w:r>
+      <w:r>
+        <w:rPr>
+          <w:rFonts w:asciiTheme="majorHAnsi" w:hAnsiTheme="majorHAnsi" w:cstheme="majorHAnsi"/>
+        </w:rPr>
+        <w:t xml:space="preserve"> </w:t>
+      </w:r>
+      <w:r>
+        <w:rPr>
+          <w:rFonts w:asciiTheme="majorHAnsi" w:hAnsiTheme="majorHAnsi" w:cstheme="majorHAnsi"/>
+        </w:rPr>
+        <w:t xml:space="preserve">enforce </w:t>
+      </w:r>
+      <w:r>
+        <w:rPr>
+          <w:rFonts w:asciiTheme="majorHAnsi" w:hAnsiTheme="majorHAnsi" w:cstheme="majorHAnsi"/>
+        </w:rPr>
+        <w:t>the format of data</w:t>
+      </w:r>
+      <w:r>
+        <w:rPr>
+          <w:rFonts w:asciiTheme="majorHAnsi" w:hAnsiTheme="majorHAnsi" w:cstheme="majorHAnsi"/>
+        </w:rPr>
+        <w:t xml:space="preserve"> by performing error </w:t>
+      </w:r>
+      <w:r>
+        <w:rPr>
+          <w:rFonts w:asciiTheme="majorHAnsi" w:hAnsiTheme="majorHAnsi" w:cstheme="majorHAnsi"/>
+        </w:rPr>
+        <w:lastRenderedPageBreak/>
+        <w:t>checking and reading Media Access Control (Obaidat, 2022) (MAC) policies</w:t>
+      </w:r>
+      <w:r>
+        <w:rPr>
+          <w:rFonts w:asciiTheme="majorHAnsi" w:hAnsiTheme="majorHAnsi" w:cstheme="majorHAnsi"/>
+        </w:rPr>
+        <w:t xml:space="preserve"> </w:t>
+      </w:r>
+      <w:r>
+        <w:rPr>
+          <w:rFonts w:asciiTheme="majorHAnsi" w:hAnsiTheme="majorHAnsi" w:cstheme="majorHAnsi"/>
+        </w:rPr>
+        <w:t>of connected nodes to allow or disallow data transfer.</w:t>
+      </w:r>
+    </w:p>
+    <w:p>
+      <w:pPr>
+        <w:rPr>
+          <w:rFonts w:asciiTheme="majorHAnsi" w:hAnsiTheme="majorHAnsi" w:cstheme="majorHAnsi"/>
+        </w:rPr>
+      </w:pPr>
+      <w:r>
+        <w:rPr>
+          <w:rFonts w:asciiTheme="majorHAnsi" w:hAnsiTheme="majorHAnsi" w:cstheme="majorHAnsi"/>
+        </w:rPr>
+        <w:t>The Ethernet</w:t>
+      </w:r>
+      <w:r>
+        <w:rPr>
+          <w:rStyle w:val="EndnoteReference"/>
+          <w:rFonts w:asciiTheme="majorHAnsi" w:hAnsiTheme="majorHAnsi" w:cstheme="majorHAnsi"/>
+        </w:rPr>
+        <w:endnoteReference w:id="2"/>
+      </w:r>
+      <w:r>
+        <w:rPr>
+          <w:rFonts w:asciiTheme="majorHAnsi" w:hAnsiTheme="majorHAnsi" w:cstheme="majorHAnsi"/>
+        </w:rPr>
+        <w:t xml:space="preserve"> and historically Point-To-Point (P2P) protocols are found here</w:t>
+      </w:r>
+      <w:r>
+        <w:rPr>
+          <w:rFonts w:asciiTheme="majorHAnsi" w:hAnsiTheme="majorHAnsi" w:cstheme="majorHAnsi"/>
+        </w:rPr>
+        <w:t xml:space="preserve"> </w:t>
+      </w:r>
+      <w:r>
+        <w:rPr>
+          <w:rFonts w:asciiTheme="majorHAnsi" w:hAnsiTheme="majorHAnsi" w:cstheme="majorHAnsi"/>
+        </w:rPr>
+        <w:t xml:space="preserve">to ensure </w:t>
+      </w:r>
+      <w:r>
+        <w:rPr>
+          <w:rFonts w:asciiTheme="majorHAnsi" w:hAnsiTheme="majorHAnsi" w:cstheme="majorHAnsi"/>
+        </w:rPr>
+        <w:t>efficient and error-free data transfer</w:t>
+      </w:r>
+      <w:r>
+        <w:rPr>
+          <w:rFonts w:asciiTheme="majorHAnsi" w:hAnsiTheme="majorHAnsi" w:cstheme="majorHAnsi"/>
+        </w:rPr>
+        <w:t xml:space="preserve"> (Kurose, chapter 6, 2017)</w:t>
+      </w:r>
+      <w:r>
+        <w:rPr>
+          <w:rFonts w:asciiTheme="majorHAnsi" w:hAnsiTheme="majorHAnsi" w:cstheme="majorHAnsi"/>
+        </w:rPr>
+        <w:t>.</w:t>
+      </w:r>
+    </w:p>
+    <w:p>
+      <w:pPr>
+        <w:rPr>
+          <w:rFonts w:asciiTheme="majorHAnsi" w:hAnsiTheme="majorHAnsi" w:cstheme="majorHAnsi"/>
+        </w:rPr>
+      </w:pPr>
+    </w:p>
+    <w:p>
+      <w:pPr>
+        <w:rPr>
+          <w:rFonts w:asciiTheme="majorHAnsi" w:hAnsiTheme="majorHAnsi" w:cstheme="majorHAnsi"/>
+        </w:rPr>
+      </w:pPr>
+      <w:r>
+        <w:rPr>
+          <w:rFonts w:asciiTheme="majorHAnsi" w:hAnsiTheme="majorHAnsi" w:cstheme="majorHAnsi"/>
+        </w:rPr>
+        <w:t>The</w:t>
+      </w:r>
+      <w:r>
+        <w:rPr>
+          <w:rFonts w:asciiTheme="majorHAnsi" w:hAnsiTheme="majorHAnsi" w:cstheme="majorHAnsi"/>
+          <w:b/>
+          <w:bCs/>
+        </w:rPr>
+        <w:t xml:space="preserve"> Network Layer</w:t>
+      </w:r>
+      <w:r>
+        <w:rPr>
+          <w:rFonts w:asciiTheme="majorHAnsi" w:hAnsiTheme="majorHAnsi" w:cstheme="majorHAnsi"/>
+        </w:rPr>
+        <w:t xml:space="preserve"> </w:t>
+      </w:r>
+      <w:r>
+        <w:rPr>
+          <w:rFonts w:asciiTheme="majorHAnsi" w:hAnsiTheme="majorHAnsi" w:cstheme="majorHAnsi"/>
+        </w:rPr>
+        <w:t>manages packet delivery across multiple networks</w:t>
+      </w:r>
+      <w:r>
+        <w:rPr>
+          <w:rStyle w:val="EndnoteReference"/>
+          <w:rFonts w:asciiTheme="majorHAnsi" w:hAnsiTheme="majorHAnsi" w:cstheme="majorHAnsi"/>
+        </w:rPr>
+        <w:endnoteReference w:id="3"/>
+      </w:r>
+      <w:r>
+        <w:rPr>
+          <w:rFonts w:asciiTheme="majorHAnsi" w:hAnsiTheme="majorHAnsi" w:cstheme="majorHAnsi"/>
+        </w:rPr>
+        <w:t>. It is responsible for data routing, forwarding, and addressing, with the Internet Protocol</w:t>
+      </w:r>
+      <w:r>
+        <w:rPr>
+          <w:rStyle w:val="EndnoteReference"/>
+          <w:rFonts w:asciiTheme="majorHAnsi" w:hAnsiTheme="majorHAnsi" w:cstheme="majorHAnsi"/>
+        </w:rPr>
+        <w:endnoteReference w:id="4"/>
+      </w:r>
+      <w:r>
+        <w:rPr>
+          <w:rFonts w:asciiTheme="majorHAnsi" w:hAnsiTheme="majorHAnsi" w:cstheme="majorHAnsi"/>
+        </w:rPr>
+        <w:t xml:space="preserve"> (IP).</w:t>
+      </w:r>
+    </w:p>
+    <w:p>
+      <w:pPr>
+        <w:rPr>
+          <w:rFonts w:asciiTheme="majorHAnsi" w:hAnsiTheme="majorHAnsi" w:cstheme="majorHAnsi"/>
+        </w:rPr>
+      </w:pPr>
+      <w:r>
+        <w:rPr>
+          <w:rFonts w:asciiTheme="majorHAnsi" w:hAnsiTheme="majorHAnsi" w:cstheme="majorHAnsi"/>
+        </w:rPr>
+        <w:t xml:space="preserve">This layer </w:t>
+      </w:r>
+      <w:r>
+        <w:rPr>
+          <w:rFonts w:asciiTheme="majorHAnsi" w:hAnsiTheme="majorHAnsi" w:cstheme="majorHAnsi"/>
+        </w:rPr>
+        <w:t>ensures that data packets</w:t>
+      </w:r>
+      <w:r>
+        <w:rPr>
+          <w:rFonts w:asciiTheme="majorHAnsi" w:hAnsiTheme="majorHAnsi" w:cstheme="majorHAnsi"/>
+        </w:rPr>
+        <w:t xml:space="preserve"> (formatted units of data)</w:t>
+      </w:r>
+      <w:r>
+        <w:rPr>
+          <w:rStyle w:val="EndnoteReference"/>
+          <w:rFonts w:asciiTheme="majorHAnsi" w:hAnsiTheme="majorHAnsi" w:cstheme="majorHAnsi"/>
+        </w:rPr>
+        <w:endnoteReference w:id="5"/>
+      </w:r>
+      <w:r>
+        <w:rPr>
+          <w:rFonts w:asciiTheme="majorHAnsi" w:hAnsiTheme="majorHAnsi" w:cstheme="majorHAnsi"/>
+        </w:rPr>
+        <w:t xml:space="preserve"> (Cisco, chapter 6, 2016)</w:t>
+      </w:r>
+      <w:r>
+        <w:rPr>
+          <w:rFonts w:asciiTheme="majorHAnsi" w:hAnsiTheme="majorHAnsi" w:cstheme="majorHAnsi"/>
+        </w:rPr>
+        <w:t xml:space="preserve"> </w:t>
+      </w:r>
+      <w:r>
+        <w:rPr>
+          <w:rFonts w:asciiTheme="majorHAnsi" w:hAnsiTheme="majorHAnsi" w:cstheme="majorHAnsi"/>
+        </w:rPr>
+        <w:t>reach their intended destination</w:t>
+      </w:r>
+      <w:r>
+        <w:rPr>
+          <w:rFonts w:asciiTheme="majorHAnsi" w:hAnsiTheme="majorHAnsi" w:cstheme="majorHAnsi"/>
+        </w:rPr>
+        <w:t xml:space="preserve"> using a </w:t>
+      </w:r>
+      <w:r>
+        <w:rPr>
+          <w:rFonts w:asciiTheme="majorHAnsi" w:hAnsiTheme="majorHAnsi" w:cstheme="majorHAnsi"/>
+        </w:rPr>
+        <w:t xml:space="preserve">physical </w:t>
+      </w:r>
+      <w:r>
+        <w:rPr>
+          <w:rFonts w:asciiTheme="majorHAnsi" w:hAnsiTheme="majorHAnsi" w:cstheme="majorHAnsi"/>
+        </w:rPr>
+        <w:t>device known as a Router</w:t>
+      </w:r>
+      <w:r>
+        <w:rPr>
+          <w:rStyle w:val="EndnoteReference"/>
+          <w:rFonts w:asciiTheme="majorHAnsi" w:hAnsiTheme="majorHAnsi" w:cstheme="majorHAnsi"/>
+        </w:rPr>
+        <w:endnoteReference w:id="6"/>
+      </w:r>
+      <w:r>
+        <w:rPr>
+          <w:rFonts w:asciiTheme="majorHAnsi" w:hAnsiTheme="majorHAnsi" w:cstheme="majorHAnsi"/>
+        </w:rPr>
+        <w:t>, regardless of the route they need to take.</w:t>
+      </w:r>
+    </w:p>
+    <w:p>
+      <w:pPr>
+        <w:rPr>
+          <w:rFonts w:asciiTheme="majorHAnsi" w:hAnsiTheme="majorHAnsi" w:cstheme="majorHAnsi"/>
+        </w:rPr>
+      </w:pPr>
+      <w:r>
+        <w:rPr>
+          <w:rFonts w:asciiTheme="majorHAnsi" w:hAnsiTheme="majorHAnsi" w:cstheme="majorHAnsi"/>
+        </w:rPr>
+        <w:t>Virtual Private Network</w:t>
+      </w:r>
+      <w:r>
+        <w:rPr>
+          <w:rStyle w:val="EndnoteReference"/>
+          <w:rFonts w:asciiTheme="majorHAnsi" w:hAnsiTheme="majorHAnsi" w:cstheme="majorHAnsi"/>
+        </w:rPr>
+        <w:endnoteReference w:id="7"/>
+      </w:r>
+      <w:r>
+        <w:rPr>
+          <w:rFonts w:asciiTheme="majorHAnsi" w:hAnsiTheme="majorHAnsi" w:cstheme="majorHAnsi"/>
+        </w:rPr>
+        <w:t xml:space="preserve"> Devices (VPNs) operate here to encapsulate and encrypt the payload of IP Packets.</w:t>
+      </w:r>
+      <w:r>
+        <w:rPr>
+          <w:rFonts w:asciiTheme="majorHAnsi" w:hAnsiTheme="majorHAnsi" w:cstheme="majorHAnsi"/>
+        </w:rPr>
+        <w:t xml:space="preserve"> VPNs are very commonly used commercially to ensure data safety and integrity over the public internet.</w:t>
+      </w:r>
+    </w:p>
+    <w:p>
+      <w:pPr>
+        <w:rPr>
+          <w:rFonts w:asciiTheme="majorHAnsi" w:hAnsiTheme="majorHAnsi" w:cstheme="majorHAnsi"/>
+        </w:rPr>
+      </w:pPr>
+    </w:p>
+    <w:p>
+      <w:pPr>
+        <w:rPr>
+          <w:rFonts w:asciiTheme="majorHAnsi" w:hAnsiTheme="majorHAnsi" w:cstheme="majorHAnsi"/>
+        </w:rPr>
+      </w:pPr>
+      <w:r>
+        <w:rPr>
+          <w:rFonts w:asciiTheme="majorHAnsi" w:hAnsiTheme="majorHAnsi" w:cstheme="majorHAnsi"/>
+        </w:rPr>
+        <w:t>The</w:t>
+      </w:r>
+      <w:r>
+        <w:rPr>
+          <w:rFonts w:asciiTheme="majorHAnsi" w:hAnsiTheme="majorHAnsi" w:cstheme="majorHAnsi"/>
+          <w:b/>
+          <w:bCs/>
+        </w:rPr>
+        <w:t xml:space="preserve"> Transport Layer</w:t>
+      </w:r>
+      <w:r>
+        <w:rPr>
+          <w:rFonts w:asciiTheme="majorHAnsi" w:hAnsiTheme="majorHAnsi" w:cstheme="majorHAnsi"/>
+        </w:rPr>
+        <w:t xml:space="preserve"> </w:t>
+      </w:r>
+      <w:r>
+        <w:rPr>
+          <w:rFonts w:asciiTheme="majorHAnsi" w:hAnsiTheme="majorHAnsi" w:cstheme="majorHAnsi"/>
+        </w:rPr>
+        <w:t>is responsible for delivering and checking packets for errors, regulating their size &amp; sequencing and the transfer of data between systems and hosts</w:t>
+      </w:r>
+      <w:r>
+        <w:rPr>
+          <w:rFonts w:asciiTheme="majorHAnsi" w:hAnsiTheme="majorHAnsi" w:cstheme="majorHAnsi"/>
+        </w:rPr>
+        <w:t>.</w:t>
+      </w:r>
+    </w:p>
+    <w:p>
+      <w:pPr>
+        <w:rPr>
+          <w:rFonts w:asciiTheme="majorHAnsi" w:hAnsiTheme="majorHAnsi" w:cstheme="majorHAnsi"/>
+        </w:rPr>
+      </w:pPr>
+      <w:r>
+        <w:rPr>
+          <w:rFonts w:asciiTheme="majorHAnsi" w:hAnsiTheme="majorHAnsi" w:cstheme="majorHAnsi"/>
+        </w:rPr>
+        <w:t>Kurose (2017</w:t>
+      </w:r>
+      <w:r>
+        <w:rPr>
+          <w:rFonts w:asciiTheme="majorHAnsi" w:hAnsiTheme="majorHAnsi" w:cstheme="majorHAnsi"/>
+        </w:rPr>
+        <w:t>, p.216</w:t>
+      </w:r>
+      <w:r>
+        <w:rPr>
+          <w:rFonts w:asciiTheme="majorHAnsi" w:hAnsiTheme="majorHAnsi" w:cstheme="majorHAnsi"/>
+        </w:rPr>
+        <w:t>) states that “Application processes use the logical communication provided by the transport layer to send messages to each other”.</w:t>
+      </w:r>
+    </w:p>
+    <w:p>
+      <w:pPr>
+        <w:rPr>
+          <w:rFonts w:asciiTheme="majorHAnsi" w:hAnsiTheme="majorHAnsi" w:cstheme="majorHAnsi"/>
+        </w:rPr>
+      </w:pPr>
+      <w:r>
+        <w:rPr>
+          <w:rFonts w:asciiTheme="majorHAnsi" w:hAnsiTheme="majorHAnsi" w:cstheme="majorHAnsi"/>
+        </w:rPr>
+        <w:t>Protocols like the Transmission Control Protocol (TCP)</w:t>
+      </w:r>
+      <w:r>
+        <w:rPr>
+          <w:rFonts w:asciiTheme="majorHAnsi" w:hAnsiTheme="majorHAnsi" w:cstheme="majorHAnsi"/>
+        </w:rPr>
+        <w:t xml:space="preserve"> (A10</w:t>
+      </w:r>
+      <w:r>
+        <w:rPr>
+          <w:rFonts w:asciiTheme="majorHAnsi" w:hAnsiTheme="majorHAnsi" w:cstheme="majorHAnsi"/>
+        </w:rPr>
+        <w:t xml:space="preserve"> Networking</w:t>
+      </w:r>
+      <w:r>
+        <w:rPr>
+          <w:rFonts w:asciiTheme="majorHAnsi" w:hAnsiTheme="majorHAnsi" w:cstheme="majorHAnsi"/>
+        </w:rPr>
+        <w:t>, 2021)</w:t>
+      </w:r>
+      <w:r>
+        <w:rPr>
+          <w:rFonts w:asciiTheme="majorHAnsi" w:hAnsiTheme="majorHAnsi" w:cstheme="majorHAnsi"/>
+        </w:rPr>
+        <w:t xml:space="preserve"> </w:t>
+      </w:r>
+      <w:r>
+        <w:rPr>
+          <w:rFonts w:asciiTheme="majorHAnsi" w:hAnsiTheme="majorHAnsi" w:cstheme="majorHAnsi"/>
+        </w:rPr>
+        <w:t>operate at this level, enabling applications and devices to exchange messages over networks.</w:t>
+      </w:r>
+    </w:p>
+    <w:p>
+      <w:pPr>
+        <w:rPr>
+          <w:rFonts w:asciiTheme="majorHAnsi" w:hAnsiTheme="majorHAnsi" w:cstheme="majorHAnsi"/>
+        </w:rPr>
+      </w:pPr>
+    </w:p>
+    <w:p>
+      <w:r>
+        <w:t xml:space="preserve">The </w:t>
+      </w:r>
+      <w:r>
+        <w:rPr>
+          <w:b/>
+          <w:bCs/>
+        </w:rPr>
+        <w:t xml:space="preserve">Session </w:t>
+      </w:r>
+      <w:r>
+        <w:rPr>
+          <w:b/>
+          <w:bCs/>
+        </w:rPr>
+        <w:t>Layer</w:t>
+      </w:r>
+      <w:r>
+        <w:t xml:space="preserve"> controls conversations</w:t>
+      </w:r>
+      <w:r>
+        <w:t>, called sessions,</w:t>
+      </w:r>
+      <w:r>
+        <w:t xml:space="preserve"> between </w:t>
+      </w:r>
+      <w:r>
+        <w:t xml:space="preserve">devices (Imperva, </w:t>
+      </w:r>
+      <w:proofErr w:type="spellStart"/>
+      <w:r>
+        <w:t>n.d</w:t>
+      </w:r>
+      <w:proofErr w:type="spellEnd"/>
+      <w:r>
+        <w:t>)</w:t>
+      </w:r>
+      <w:r>
+        <w:t xml:space="preserve"> within a network. It establishes and manages connects between applications.</w:t>
+      </w:r>
+    </w:p>
+    <w:p>
+      <w:r>
+        <w:t>Network Basic Input/Output System (NetBIOS)</w:t>
+      </w:r>
+      <w:r>
+        <w:t xml:space="preserve"> </w:t>
+      </w:r>
+      <w:r>
+        <w:t xml:space="preserve">is used at the session layer to </w:t>
+      </w:r>
+      <w:r>
+        <w:t>allow applications to communicate over a local area network</w:t>
+      </w:r>
+      <w:r>
+        <w:t xml:space="preserve"> (Froehlich, 2021)</w:t>
+      </w:r>
+      <w:r>
+        <w:t>.</w:t>
+      </w:r>
+    </w:p>
+    <w:p>
+      <w:pPr>
+        <w:rPr>
+          <w:rFonts w:asciiTheme="majorHAnsi" w:hAnsiTheme="majorHAnsi" w:cstheme="majorHAnsi"/>
+        </w:rPr>
+      </w:pPr>
+      <w:r>
+        <w:t>Additionally, Singla (2022) states that this layer is responsible for token management, which prevents two users from simultaneously accessing or attempting the same critical operation.</w:t>
+      </w:r>
+    </w:p>
+    <w:p>
+      <w:pPr>
+        <w:rPr>
+          <w:rFonts w:cs="Calibri Light"/>
+        </w:rPr>
+      </w:pPr>
+    </w:p>
+    <w:p>
+      <w:pPr>
+        <w:rPr>
+          <w:rFonts w:cs="Calibri Light"/>
+        </w:rPr>
+      </w:pPr>
+      <w:r>
+        <w:rPr>
+          <w:rFonts w:cs="Calibri Light"/>
+        </w:rPr>
+        <w:t>T</w:t>
+      </w:r>
+      <w:r>
+        <w:rPr>
+          <w:rFonts w:cs="Calibri Light"/>
+        </w:rPr>
+        <w:t xml:space="preserve">he </w:t>
+      </w:r>
+      <w:r>
+        <w:rPr>
+          <w:rFonts w:cs="Calibri Light"/>
+          <w:b/>
+          <w:bCs/>
+        </w:rPr>
+        <w:t>Presentation Layer</w:t>
+      </w:r>
+      <w:r>
+        <w:rPr>
+          <w:rFonts w:cs="Calibri Light"/>
+        </w:rPr>
+        <w:t xml:space="preserve"> </w:t>
+      </w:r>
+      <w:r>
+        <w:rPr>
+          <w:rFonts w:cs="Calibri Light"/>
+        </w:rPr>
+        <w:t xml:space="preserve">prepares </w:t>
+      </w:r>
+      <w:r>
+        <w:rPr>
+          <w:rFonts w:cs="Calibri Light"/>
+        </w:rPr>
+        <w:t xml:space="preserve">data </w:t>
+      </w:r>
+      <w:r>
+        <w:rPr>
+          <w:rFonts w:cs="Calibri Light"/>
+        </w:rPr>
+        <w:t xml:space="preserve">to be passed to the </w:t>
+      </w:r>
+      <w:r>
+        <w:rPr>
+          <w:rFonts w:cs="Calibri Light"/>
+        </w:rPr>
+        <w:t xml:space="preserve">application layer. It </w:t>
+      </w:r>
+      <w:r>
+        <w:rPr>
+          <w:rFonts w:cs="Calibri Light"/>
+        </w:rPr>
+        <w:t>defines how devices should encrypt</w:t>
+      </w:r>
+      <w:r>
+        <w:rPr>
+          <w:rFonts w:cs="Calibri Light"/>
+        </w:rPr>
+        <w:t xml:space="preserve"> </w:t>
+      </w:r>
+      <w:r>
+        <w:rPr>
+          <w:rFonts w:cs="Calibri Light"/>
+        </w:rPr>
+        <w:t>(the process of converting data into a coded form)</w:t>
+      </w:r>
+      <w:r>
+        <w:rPr>
+          <w:rStyle w:val="EndnoteReference"/>
+          <w:rFonts w:cs="Calibri Light"/>
+        </w:rPr>
+        <w:endnoteReference w:id="8"/>
+      </w:r>
+      <w:r>
+        <w:rPr>
+          <w:rFonts w:cs="Calibri Light"/>
+        </w:rPr>
+        <w:t xml:space="preserve"> and </w:t>
+      </w:r>
+      <w:r>
+        <w:rPr>
+          <w:rFonts w:cs="Calibri Light"/>
+        </w:rPr>
+        <w:t>decrypt</w:t>
+      </w:r>
+      <w:r>
+        <w:rPr>
+          <w:rFonts w:cs="Calibri Light"/>
+        </w:rPr>
+        <w:t xml:space="preserve"> (reverting coded data into a human readable form)</w:t>
+      </w:r>
+      <w:r>
+        <w:rPr>
+          <w:rFonts w:cs="Calibri Light"/>
+        </w:rPr>
+        <w:t xml:space="preserve"> data, as well as</w:t>
+      </w:r>
+      <w:r>
+        <w:rPr>
+          <w:rFonts w:cs="Calibri Light"/>
+        </w:rPr>
+        <w:t xml:space="preserve"> </w:t>
+      </w:r>
+      <w:r>
+        <w:rPr>
+          <w:rFonts w:cs="Calibri Light"/>
+        </w:rPr>
+        <w:t>reducing the size of the data</w:t>
+      </w:r>
+      <w:r>
+        <w:rPr>
+          <w:rFonts w:cs="Calibri Light"/>
+        </w:rPr>
+        <w:t>, known as compressing</w:t>
+      </w:r>
+      <w:r>
+        <w:rPr>
+          <w:rFonts w:cs="Calibri Light"/>
+        </w:rPr>
+        <w:t xml:space="preserve">, and </w:t>
+      </w:r>
+      <w:r>
+        <w:rPr>
+          <w:rFonts w:cs="Calibri Light"/>
+        </w:rPr>
+        <w:t>c</w:t>
+      </w:r>
+      <w:r>
+        <w:rPr>
+          <w:rFonts w:cs="Calibri Light"/>
+        </w:rPr>
+        <w:t>onvert</w:t>
+      </w:r>
+      <w:r>
+        <w:rPr>
+          <w:rFonts w:cs="Calibri Light"/>
+        </w:rPr>
+        <w:t>ing</w:t>
+      </w:r>
+      <w:r>
+        <w:rPr>
+          <w:rFonts w:cs="Calibri Light"/>
+        </w:rPr>
+        <w:t xml:space="preserve"> data from a user-dependent format to the common binary format</w:t>
+      </w:r>
+      <w:r>
+        <w:rPr>
+          <w:rFonts w:cs="Calibri Light"/>
+        </w:rPr>
+        <w:t xml:space="preserve"> (</w:t>
+      </w:r>
+      <w:proofErr w:type="spellStart"/>
+      <w:r>
+        <w:rPr>
+          <w:rFonts w:cs="Calibri Light"/>
+        </w:rPr>
+        <w:t>Javatpoint</w:t>
+      </w:r>
+      <w:proofErr w:type="spellEnd"/>
+      <w:r>
+        <w:rPr>
+          <w:rFonts w:cs="Calibri Light"/>
+        </w:rPr>
+        <w:t>, 2021)</w:t>
+      </w:r>
+      <w:r>
+        <w:rPr>
+          <w:rFonts w:cs="Calibri Light"/>
+        </w:rPr>
+        <w:t>.</w:t>
+      </w:r>
+    </w:p>
+    <w:p>
+      <w:pPr>
+        <w:rPr>
+          <w:rFonts w:cs="Calibri Light"/>
+        </w:rPr>
+      </w:pPr>
+      <w:r>
+        <w:rPr>
+          <w:rFonts w:cs="Calibri Light"/>
+        </w:rPr>
+        <w:t>The Secure Sockets Layer</w:t>
+      </w:r>
+      <w:r>
+        <w:rPr>
+          <w:rStyle w:val="EndnoteReference"/>
+          <w:rFonts w:cs="Calibri Light"/>
+        </w:rPr>
+        <w:endnoteReference w:id="9"/>
+      </w:r>
+      <w:r>
+        <w:rPr>
+          <w:rFonts w:cs="Calibri Light"/>
+        </w:rPr>
+        <w:t xml:space="preserve"> (SSL) protocol</w:t>
+      </w:r>
+      <w:r>
+        <w:rPr>
+          <w:rFonts w:cs="Calibri Light"/>
+        </w:rPr>
+        <w:t xml:space="preserve"> operates at this layer</w:t>
+      </w:r>
+      <w:r>
+        <w:rPr>
+          <w:rFonts w:cs="Calibri Light"/>
+        </w:rPr>
+        <w:t>, commonly used for establishing secure links between servers and clients</w:t>
+      </w:r>
+      <w:r>
+        <w:rPr>
+          <w:rFonts w:cs="Calibri Light"/>
+        </w:rPr>
+        <w:t xml:space="preserve"> by encrypting data to make it impossible to be read if intercepted (Kaspersky, </w:t>
+      </w:r>
+      <w:proofErr w:type="spellStart"/>
+      <w:r>
+        <w:rPr>
+          <w:rFonts w:cs="Calibri Light"/>
+        </w:rPr>
+        <w:t>n.d</w:t>
+      </w:r>
+      <w:proofErr w:type="spellEnd"/>
+      <w:r>
+        <w:rPr>
+          <w:rFonts w:cs="Calibri Light"/>
+        </w:rPr>
+        <w:t>).</w:t>
+      </w:r>
+    </w:p>
+    <w:p>
+      <w:pPr>
+        <w:rPr>
+          <w:rFonts w:asciiTheme="majorHAnsi" w:hAnsiTheme="majorHAnsi" w:cstheme="majorHAnsi"/>
+        </w:rPr>
+      </w:pPr>
+    </w:p>
+    <w:p>
+      <w:pPr>
+        <w:rPr>
+          <w:rFonts w:asciiTheme="majorHAnsi" w:hAnsiTheme="majorHAnsi" w:cstheme="majorHAnsi"/>
+        </w:rPr>
+      </w:pPr>
+      <w:r>
+        <w:rPr>
+          <w:rFonts w:asciiTheme="majorHAnsi" w:hAnsiTheme="majorHAnsi" w:cstheme="majorHAnsi"/>
+        </w:rPr>
+        <w:lastRenderedPageBreak/>
+        <w:t xml:space="preserve">Finally, </w:t>
+      </w:r>
+      <w:r>
+        <w:rPr>
+          <w:rFonts w:asciiTheme="majorHAnsi" w:hAnsiTheme="majorHAnsi" w:cstheme="majorHAnsi"/>
+        </w:rPr>
+        <w:t xml:space="preserve">the </w:t>
+      </w:r>
+      <w:r>
+        <w:rPr>
+          <w:rFonts w:asciiTheme="majorHAnsi" w:hAnsiTheme="majorHAnsi" w:cstheme="majorHAnsi"/>
+          <w:b/>
+          <w:bCs/>
+        </w:rPr>
+        <w:t>Application Layer</w:t>
+      </w:r>
+      <w:r>
+        <w:rPr>
+          <w:rFonts w:asciiTheme="majorHAnsi" w:hAnsiTheme="majorHAnsi" w:cstheme="majorHAnsi"/>
+        </w:rPr>
+        <w:t>, directly interacts with software applications to provide network services</w:t>
+      </w:r>
+      <w:r>
+        <w:rPr>
+          <w:rFonts w:asciiTheme="majorHAnsi" w:hAnsiTheme="majorHAnsi" w:cstheme="majorHAnsi"/>
+        </w:rPr>
+        <w:t xml:space="preserve"> (Cisco, chapter 10, 2016)</w:t>
+      </w:r>
+      <w:r>
+        <w:rPr>
+          <w:rFonts w:asciiTheme="majorHAnsi" w:hAnsiTheme="majorHAnsi" w:cstheme="majorHAnsi"/>
+        </w:rPr>
+        <w:t xml:space="preserve">, allowing applications to send and receive information while presenting meaningful data to users (Imperva, </w:t>
+      </w:r>
+      <w:proofErr w:type="spellStart"/>
+      <w:r>
+        <w:rPr>
+          <w:rFonts w:asciiTheme="majorHAnsi" w:hAnsiTheme="majorHAnsi" w:cstheme="majorHAnsi"/>
+        </w:rPr>
+        <w:t>n.d</w:t>
+      </w:r>
+      <w:proofErr w:type="spellEnd"/>
+      <w:r>
+        <w:rPr>
+          <w:rFonts w:asciiTheme="majorHAnsi" w:hAnsiTheme="majorHAnsi" w:cstheme="majorHAnsi"/>
+        </w:rPr>
+        <w:t>)</w:t>
+      </w:r>
+      <w:r>
+        <w:rPr>
+          <w:rFonts w:asciiTheme="majorHAnsi" w:hAnsiTheme="majorHAnsi" w:cstheme="majorHAnsi"/>
+        </w:rPr>
+        <w:t>.</w:t>
+      </w:r>
+    </w:p>
+    <w:p>
+      <w:pPr>
+        <w:rPr>
+          <w:rFonts w:asciiTheme="majorHAnsi" w:hAnsiTheme="majorHAnsi" w:cstheme="majorHAnsi"/>
+        </w:rPr>
+      </w:pPr>
+      <w:r>
+        <w:rPr>
+          <w:rFonts w:asciiTheme="majorHAnsi" w:hAnsiTheme="majorHAnsi" w:cstheme="majorHAnsi"/>
+        </w:rPr>
+        <w:t>The Hypertext Transfer Protocol (HTTP), operates at this layer, managing the transfer of web content.</w:t>
+      </w:r>
+      <w:r>
+        <w:rPr>
+          <w:rFonts w:asciiTheme="majorHAnsi" w:hAnsiTheme="majorHAnsi" w:cstheme="majorHAnsi"/>
+        </w:rPr>
+        <w:t xml:space="preserve"> Additionally, protocols like </w:t>
+      </w:r>
+      <w:r>
+        <w:rPr>
+          <w:rFonts w:asciiTheme="majorHAnsi" w:hAnsiTheme="majorHAnsi" w:cstheme="majorHAnsi"/>
+        </w:rPr>
+        <w:t>Simple Mail Transfer Protocol (</w:t>
+      </w:r>
+      <w:r>
+        <w:rPr>
+          <w:rFonts w:asciiTheme="majorHAnsi" w:hAnsiTheme="majorHAnsi" w:cstheme="majorHAnsi"/>
+        </w:rPr>
+        <w:t>SMTP</w:t>
+      </w:r>
+      <w:r>
+        <w:rPr>
+          <w:rFonts w:asciiTheme="majorHAnsi" w:hAnsiTheme="majorHAnsi" w:cstheme="majorHAnsi"/>
+        </w:rPr>
+        <w:t>)</w:t>
+      </w:r>
+      <w:r>
+        <w:rPr>
+          <w:rStyle w:val="EndnoteReference"/>
+          <w:rFonts w:asciiTheme="majorHAnsi" w:hAnsiTheme="majorHAnsi" w:cstheme="majorHAnsi"/>
+        </w:rPr>
+        <w:endnoteReference w:id="10"/>
+      </w:r>
+      <w:r>
+        <w:rPr>
+          <w:rFonts w:asciiTheme="majorHAnsi" w:hAnsiTheme="majorHAnsi" w:cstheme="majorHAnsi"/>
+        </w:rPr>
+        <w:t xml:space="preserve"> for email and </w:t>
+      </w:r>
+      <w:r>
+        <w:rPr>
+          <w:rFonts w:asciiTheme="majorHAnsi" w:hAnsiTheme="majorHAnsi" w:cstheme="majorHAnsi"/>
+        </w:rPr>
+        <w:t>File Transfer Protocol (</w:t>
+      </w:r>
+      <w:r>
+        <w:rPr>
+          <w:rFonts w:asciiTheme="majorHAnsi" w:hAnsiTheme="majorHAnsi" w:cstheme="majorHAnsi"/>
+        </w:rPr>
+        <w:t>FTP</w:t>
+      </w:r>
+      <w:r>
+        <w:rPr>
+          <w:rFonts w:asciiTheme="majorHAnsi" w:hAnsiTheme="majorHAnsi" w:cstheme="majorHAnsi"/>
+        </w:rPr>
+        <w:t>)</w:t>
+      </w:r>
+      <w:r>
+        <w:rPr>
+          <w:rStyle w:val="EndnoteReference"/>
+          <w:rFonts w:asciiTheme="majorHAnsi" w:hAnsiTheme="majorHAnsi" w:cstheme="majorHAnsi"/>
+        </w:rPr>
+        <w:endnoteReference w:id="11"/>
+      </w:r>
+      <w:r>
+        <w:rPr>
+          <w:rFonts w:asciiTheme="majorHAnsi" w:hAnsiTheme="majorHAnsi" w:cstheme="majorHAnsi"/>
+        </w:rPr>
+        <w:t xml:space="preserve"> for file transfers function at this layer.</w:t>
+      </w:r>
+    </w:p>
+    <w:p>
+      <w:pPr>
+        <w:rPr>
+          <w:rFonts w:asciiTheme="majorHAnsi" w:hAnsiTheme="majorHAnsi" w:cstheme="majorHAnsi"/>
+        </w:rPr>
+      </w:pPr>
+    </w:p>
+    <w:p>
+      <w:pPr>
         <w:pStyle w:val="Heading2"/>
       </w:pPr>
-      <w:bookmarkStart w:id="6" w:name="_Toc153453383"/>
-      <w:r>
-        <w:t>Physical Layer:</w:t>
+      <w:bookmarkStart w:id="6" w:name="_Toc153453390"/>
+      <w:r>
+        <w:t>Summary and Criticisms</w:t>
+      </w:r>
+      <w:r>
+        <w:t>:</w:t>
       </w:r>
       <w:bookmarkEnd w:id="6"/>
-      <w:r>
+    </w:p>
+    <w:p>
+      <w:pPr>
+        <w:rPr>
+          <w:rFonts w:asciiTheme="majorHAnsi" w:hAnsiTheme="majorHAnsi" w:cstheme="majorHAnsi"/>
+        </w:rPr>
+      </w:pPr>
+      <w:r>
+        <w:rPr>
+          <w:rFonts w:asciiTheme="majorHAnsi" w:hAnsiTheme="majorHAnsi" w:cstheme="majorHAnsi"/>
+        </w:rPr>
+        <w:t>Each layer of the OSI model interacts seamlessly with the layers directly above and below it, creating a cohesive and comprehensive framework for understanding network communications. This model not only simplifies the complex process of data transmission across networks but also aids in troubleshooting network issues by segmenting different network functions into distinct layers.</w:t>
+      </w:r>
+    </w:p>
+    <w:p>
+      <w:pPr>
+        <w:rPr>
+          <w:rFonts w:asciiTheme="majorHAnsi" w:hAnsiTheme="majorHAnsi" w:cstheme="majorHAnsi"/>
+        </w:rPr>
+      </w:pPr>
+      <w:r>
+        <w:rPr>
+          <w:rFonts w:asciiTheme="majorHAnsi" w:hAnsiTheme="majorHAnsi" w:cstheme="majorHAnsi"/>
+        </w:rPr>
+        <w:t>However, the OSI model is not without its limitations. Its strict layering can sometimes be too rigid for practical implementations, and some modern protocols operate across multiple layers, blurring the distinctions outlined by the model</w:t>
+      </w:r>
+      <w:r>
+        <w:rPr>
+          <w:rFonts w:asciiTheme="majorHAnsi" w:hAnsiTheme="majorHAnsi" w:cstheme="majorHAnsi"/>
+        </w:rPr>
+        <w:t xml:space="preserve"> (Hammad, 2020)</w:t>
+      </w:r>
+      <w:r>
+        <w:rPr>
+          <w:rFonts w:asciiTheme="majorHAnsi" w:hAnsiTheme="majorHAnsi" w:cstheme="majorHAnsi"/>
+        </w:rPr>
+        <w:t>. Despite this, the OSI model remains a cornerstone in the field of network communication, providing a clear and structured approach to understanding how different network technologies and protocols interact.</w:t>
+      </w:r>
+    </w:p>
+    <w:p>
+      <w:pPr>
+        <w:rPr>
+          <w:rFonts w:asciiTheme="majorHAnsi" w:hAnsiTheme="majorHAnsi" w:cstheme="majorHAnsi"/>
+        </w:rPr>
+      </w:pPr>
+      <w:r>
+        <w:rPr>
+          <w:rFonts w:asciiTheme="majorHAnsi" w:hAnsiTheme="majorHAnsi" w:cstheme="majorHAnsi"/>
+        </w:rPr>
+        <w:t>In conclusion, the OSI model, with its layered architecture, plays a pivotal role in the field of network communication. It serves as a guide for designing network systems and for understanding the complexities of data transmission across diverse network infrastructures. While not all networks strictly conform to this model, it</w:t>
+      </w:r>
+      <w:r>
+        <w:rPr>
+          <w:rFonts w:asciiTheme="majorHAnsi" w:hAnsiTheme="majorHAnsi" w:cstheme="majorHAnsi"/>
+        </w:rPr>
         <w:t xml:space="preserve"> </w:t>
       </w:r>
-    </w:p>
-    <w:p>
-      <w:pPr>
-        <w:rPr>
-          <w:rFonts w:asciiTheme="majorHAnsi" w:hAnsiTheme="majorHAnsi" w:cstheme="majorHAnsi"/>
-        </w:rPr>
-      </w:pPr>
-      <w:r>
-        <w:rPr>
-          <w:rFonts w:asciiTheme="majorHAnsi" w:hAnsiTheme="majorHAnsi" w:cstheme="majorHAnsi"/>
-        </w:rPr>
-        <w:t>Dealing</w:t>
-      </w:r>
-      <w:r>
-        <w:rPr>
-          <w:rFonts w:asciiTheme="majorHAnsi" w:hAnsiTheme="majorHAnsi" w:cstheme="majorHAnsi"/>
-        </w:rPr>
-        <w:t xml:space="preserve"> with the hardware elements of network communication, such as cables</w:t>
-      </w:r>
-      <w:r>
-        <w:rPr>
-          <w:rFonts w:asciiTheme="majorHAnsi" w:hAnsiTheme="majorHAnsi" w:cstheme="majorHAnsi"/>
-        </w:rPr>
-        <w:t xml:space="preserve">, </w:t>
-      </w:r>
-      <w:r>
-        <w:rPr>
-          <w:rFonts w:asciiTheme="majorHAnsi" w:hAnsiTheme="majorHAnsi" w:cstheme="majorHAnsi"/>
-        </w:rPr>
-        <w:t>switches</w:t>
-      </w:r>
-      <w:r>
-        <w:rPr>
-          <w:rFonts w:asciiTheme="majorHAnsi" w:hAnsiTheme="majorHAnsi" w:cstheme="majorHAnsi"/>
-        </w:rPr>
-        <w:t xml:space="preserve"> (hardware that connects devices in networks)</w:t>
-      </w:r>
-      <w:r>
-        <w:rPr>
-          <w:rFonts w:asciiTheme="majorHAnsi" w:hAnsiTheme="majorHAnsi" w:cstheme="majorHAnsi"/>
-        </w:rPr>
-        <w:t>, and network interface cards (NICs).</w:t>
-      </w:r>
-    </w:p>
-    <w:p>
-      <w:pPr>
-        <w:rPr>
-          <w:rFonts w:asciiTheme="majorHAnsi" w:hAnsiTheme="majorHAnsi" w:cstheme="majorHAnsi"/>
-        </w:rPr>
-      </w:pPr>
-      <w:r>
-        <w:rPr>
-          <w:rFonts w:asciiTheme="majorHAnsi" w:hAnsiTheme="majorHAnsi" w:cstheme="majorHAnsi"/>
-        </w:rPr>
-        <w:t xml:space="preserve">This acts as an exit for outgoing data and an entry point for incoming data. </w:t>
-      </w:r>
-      <w:r>
-        <w:rPr>
-          <w:rFonts w:asciiTheme="majorHAnsi" w:hAnsiTheme="majorHAnsi" w:cstheme="majorHAnsi"/>
-        </w:rPr>
-        <w:t>Ethernet cables, for example, are commonly used at this layer to physically transmit data</w:t>
-      </w:r>
-      <w:r>
-        <w:rPr>
-          <w:rFonts w:asciiTheme="majorHAnsi" w:hAnsiTheme="majorHAnsi" w:cstheme="majorHAnsi"/>
-        </w:rPr>
-        <w:t xml:space="preserve"> </w:t>
-      </w:r>
-      <w:r>
-        <w:rPr>
-          <w:rFonts w:asciiTheme="majorHAnsi" w:hAnsiTheme="majorHAnsi" w:cstheme="majorHAnsi"/>
-        </w:rPr>
-        <w:t>(Davies, 2019)</w:t>
-      </w:r>
-      <w:r>
-        <w:rPr>
-          <w:rFonts w:asciiTheme="majorHAnsi" w:hAnsiTheme="majorHAnsi" w:cstheme="majorHAnsi"/>
-        </w:rPr>
+      <w:r>
+        <w:rPr>
+          <w:rFonts w:asciiTheme="majorHAnsi" w:hAnsiTheme="majorHAnsi" w:cstheme="majorHAnsi"/>
+        </w:rPr>
+        <w:t>continues to be crucial fo</w:t>
+      </w:r>
+      <w:r>
+        <w:rPr>
+          <w:rFonts w:asciiTheme="majorHAnsi" w:hAnsiTheme="majorHAnsi" w:cstheme="majorHAnsi"/>
+        </w:rPr>
+        <w:t xml:space="preserve">r network </w:t>
+      </w:r>
+      <w:r>
+        <w:rPr>
+          <w:rFonts w:asciiTheme="majorHAnsi" w:hAnsiTheme="majorHAnsi" w:cstheme="majorHAnsi"/>
+        </w:rPr>
+        <w:t>engineers, and IT professionals in grasping the fundamentals of network communication.</w:t>
+      </w:r>
+    </w:p>
+    <w:p>
+      <w:pPr>
+        <w:rPr>
+          <w:rFonts w:asciiTheme="majorHAnsi" w:hAnsiTheme="majorHAnsi" w:cstheme="majorHAnsi"/>
+        </w:rPr>
+      </w:pPr>
+    </w:p>
+    <w:p>
+      <w:pPr>
+        <w:pStyle w:val="Heading1"/>
+      </w:pPr>
+      <w:bookmarkStart w:id="7" w:name="_Toc153453391"/>
+      <w:r>
+        <w:t>Task 2 – Physical Topologies</w:t>
+      </w:r>
+      <w:bookmarkEnd w:id="7"/>
+    </w:p>
+    <w:p/>
+    <w:p>
+      <w:r>
+        <w:t xml:space="preserve">In today’s increasingly interconnected business world, efficient network connections across multiple office locations are essential. Network topology refers to the arrangement of elements in a network. Physical </w:t>
+      </w:r>
+      <w:r>
+        <w:t>topology</w:t>
+      </w:r>
+      <w:r>
+        <w:t xml:space="preserve"> is the actual layout of these elements, while non-physical </w:t>
+      </w:r>
+      <w:r>
+        <w:t>(</w:t>
+      </w:r>
+      <w:r>
+        <w:t>logical</w:t>
+      </w:r>
+      <w:r>
+        <w:t xml:space="preserve"> topologies)</w:t>
+      </w:r>
+      <w:r>
+        <w:t>, describe the paths for data transfer within the network</w:t>
+      </w:r>
+      <w:r>
+        <w:t xml:space="preserve"> (</w:t>
+      </w:r>
+      <w:proofErr w:type="spellStart"/>
+      <w:r>
+        <w:t>Pcmag</w:t>
+      </w:r>
+      <w:proofErr w:type="spellEnd"/>
+      <w:r>
+        <w:t>, n.d.</w:t>
+      </w:r>
+      <w:r>
+        <w:t>)</w:t>
+      </w:r>
+      <w:r>
         <w:t>.</w:t>
       </w:r>
     </w:p>
     <w:p>
-      <w:pPr>
-        <w:rPr>
-          <w:rFonts w:asciiTheme="majorHAnsi" w:hAnsiTheme="majorHAnsi" w:cstheme="majorHAnsi"/>
-        </w:rPr>
-      </w:pPr>
+      <w:r>
+        <w:t>Individual topologies offer varying advantages and disadvantages depending on the requirements of the business and the network</w:t>
+      </w:r>
+      <w:r>
+        <w:t xml:space="preserve">. The section below evaluates a few common topologies and aims to justify a recommended topology for </w:t>
+      </w:r>
+      <w:r>
+        <w:t>a business with remote offices</w:t>
+      </w:r>
+      <w:r>
+        <w:t>.</w:t>
+      </w:r>
     </w:p>
     <w:p>
       <w:pPr>
@@ -4985,869 +6069,11 @@
       <w:pPr>
         <w:pStyle w:val="Heading2"/>
       </w:pPr>
-      <w:bookmarkStart w:id="7" w:name="_Toc153453384"/>
-      <w:r>
-        <w:lastRenderedPageBreak/>
-        <w:t>Data Link Layer:</w:t>
-      </w:r>
-      <w:bookmarkEnd w:id="7"/>
-    </w:p>
-    <w:p>
-      <w:pPr>
-        <w:rPr>
-          <w:rFonts w:asciiTheme="majorHAnsi" w:hAnsiTheme="majorHAnsi" w:cstheme="majorHAnsi"/>
-        </w:rPr>
-      </w:pPr>
-      <w:r>
-        <w:rPr>
-          <w:rFonts w:asciiTheme="majorHAnsi" w:hAnsiTheme="majorHAnsi" w:cstheme="majorHAnsi"/>
-        </w:rPr>
-        <w:t>This l</w:t>
-      </w:r>
-      <w:r>
-        <w:rPr>
-          <w:rFonts w:asciiTheme="majorHAnsi" w:hAnsiTheme="majorHAnsi" w:cstheme="majorHAnsi"/>
-        </w:rPr>
-        <w:t xml:space="preserve">ayer </w:t>
-      </w:r>
-      <w:r>
-        <w:rPr>
-          <w:rFonts w:asciiTheme="majorHAnsi" w:hAnsiTheme="majorHAnsi" w:cstheme="majorHAnsi"/>
-        </w:rPr>
-        <w:t>is responsible for</w:t>
-      </w:r>
-      <w:r>
-        <w:rPr>
-          <w:rFonts w:asciiTheme="majorHAnsi" w:hAnsiTheme="majorHAnsi" w:cstheme="majorHAnsi"/>
-        </w:rPr>
-        <w:t xml:space="preserve"> establishing and terminating connections between physically connected devices. Logical Link Controllers (LLC)</w:t>
-      </w:r>
-      <w:r>
-        <w:rPr>
-          <w:rFonts w:asciiTheme="majorHAnsi" w:hAnsiTheme="majorHAnsi" w:cstheme="majorHAnsi"/>
-        </w:rPr>
-        <w:t xml:space="preserve"> </w:t>
-      </w:r>
-      <w:r>
-        <w:rPr>
-          <w:rFonts w:asciiTheme="majorHAnsi" w:hAnsiTheme="majorHAnsi" w:cstheme="majorHAnsi"/>
-        </w:rPr>
-        <w:t xml:space="preserve">enforce </w:t>
-      </w:r>
-      <w:r>
-        <w:rPr>
-          <w:rFonts w:asciiTheme="majorHAnsi" w:hAnsiTheme="majorHAnsi" w:cstheme="majorHAnsi"/>
-        </w:rPr>
-        <w:t xml:space="preserve">the </w:t>
-      </w:r>
-      <w:r>
-        <w:rPr>
-          <w:rFonts w:asciiTheme="majorHAnsi" w:hAnsiTheme="majorHAnsi" w:cstheme="majorHAnsi"/>
-        </w:rPr>
-        <w:t>format of data</w:t>
-      </w:r>
-      <w:r>
-        <w:rPr>
-          <w:rFonts w:asciiTheme="majorHAnsi" w:hAnsiTheme="majorHAnsi" w:cstheme="majorHAnsi"/>
-        </w:rPr>
-        <w:t xml:space="preserve"> by performing error checking and reading Media Access Control </w:t>
-      </w:r>
-      <w:r>
-        <w:rPr>
-          <w:rFonts w:asciiTheme="majorHAnsi" w:hAnsiTheme="majorHAnsi" w:cstheme="majorHAnsi"/>
-        </w:rPr>
-        <w:t xml:space="preserve">(Obaidat, 2022) </w:t>
-      </w:r>
-      <w:r>
-        <w:rPr>
-          <w:rFonts w:asciiTheme="majorHAnsi" w:hAnsiTheme="majorHAnsi" w:cstheme="majorHAnsi"/>
-        </w:rPr>
-        <w:t>(MAC) policies</w:t>
-      </w:r>
-      <w:r>
-        <w:rPr>
-          <w:rFonts w:asciiTheme="majorHAnsi" w:hAnsiTheme="majorHAnsi" w:cstheme="majorHAnsi"/>
-        </w:rPr>
-        <w:t xml:space="preserve"> </w:t>
-      </w:r>
-      <w:r>
-        <w:rPr>
-          <w:rFonts w:asciiTheme="majorHAnsi" w:hAnsiTheme="majorHAnsi" w:cstheme="majorHAnsi"/>
-        </w:rPr>
-        <w:t>of connected nodes to allow or disallow data transfer.</w:t>
-      </w:r>
-    </w:p>
-    <w:p>
-      <w:pPr>
-        <w:rPr>
-          <w:rFonts w:asciiTheme="majorHAnsi" w:hAnsiTheme="majorHAnsi" w:cstheme="majorHAnsi"/>
-        </w:rPr>
-      </w:pPr>
-      <w:r>
-        <w:rPr>
-          <w:rFonts w:asciiTheme="majorHAnsi" w:hAnsiTheme="majorHAnsi" w:cstheme="majorHAnsi"/>
-        </w:rPr>
-        <w:t>The Ethernet</w:t>
-      </w:r>
-      <w:r>
-        <w:rPr>
-          <w:rStyle w:val="EndnoteReference"/>
-          <w:rFonts w:asciiTheme="majorHAnsi" w:hAnsiTheme="majorHAnsi" w:cstheme="majorHAnsi"/>
-        </w:rPr>
-        <w:endnoteReference w:id="2"/>
-      </w:r>
-      <w:r>
-        <w:rPr>
-          <w:rFonts w:asciiTheme="majorHAnsi" w:hAnsiTheme="majorHAnsi" w:cstheme="majorHAnsi"/>
-        </w:rPr>
-        <w:t xml:space="preserve"> and historically Point-To-Point (P2P) protocols are found here</w:t>
-      </w:r>
-      <w:r>
-        <w:rPr>
-          <w:rFonts w:asciiTheme="majorHAnsi" w:hAnsiTheme="majorHAnsi" w:cstheme="majorHAnsi"/>
-        </w:rPr>
-        <w:t xml:space="preserve"> </w:t>
-      </w:r>
-      <w:r>
-        <w:rPr>
-          <w:rFonts w:asciiTheme="majorHAnsi" w:hAnsiTheme="majorHAnsi" w:cstheme="majorHAnsi"/>
-        </w:rPr>
-        <w:t xml:space="preserve">to ensure </w:t>
-      </w:r>
-      <w:r>
-        <w:rPr>
-          <w:rFonts w:asciiTheme="majorHAnsi" w:hAnsiTheme="majorHAnsi" w:cstheme="majorHAnsi"/>
-        </w:rPr>
-        <w:t>efficient and error-free data transfer</w:t>
-      </w:r>
-      <w:r>
-        <w:rPr>
-          <w:rFonts w:asciiTheme="majorHAnsi" w:hAnsiTheme="majorHAnsi" w:cstheme="majorHAnsi"/>
-        </w:rPr>
-        <w:t xml:space="preserve"> (Kurose, chapter 6, 2017)</w:t>
-      </w:r>
-      <w:r>
-        <w:rPr>
-          <w:rFonts w:asciiTheme="majorHAnsi" w:hAnsiTheme="majorHAnsi" w:cstheme="majorHAnsi"/>
-        </w:rPr>
-        <w:t>.</w:t>
-      </w:r>
-    </w:p>
-    <w:p>
-      <w:pPr>
-        <w:rPr>
-          <w:rFonts w:asciiTheme="majorHAnsi" w:hAnsiTheme="majorHAnsi" w:cstheme="majorHAnsi"/>
-        </w:rPr>
-      </w:pPr>
-    </w:p>
-    <w:p>
-      <w:pPr>
-        <w:pStyle w:val="Heading2"/>
-      </w:pPr>
-      <w:bookmarkStart w:id="8" w:name="_Toc153453385"/>
-      <w:r>
-        <w:t>Network Layer:</w:t>
+      <w:bookmarkStart w:id="8" w:name="_Toc153453392"/>
+      <w:r>
+        <w:t>Physical Network Topologies</w:t>
       </w:r>
       <w:bookmarkEnd w:id="8"/>
-      <w:r>
-        <w:t xml:space="preserve"> </w:t>
-      </w:r>
-    </w:p>
-    <w:p>
-      <w:pPr>
-        <w:rPr>
-          <w:rFonts w:asciiTheme="majorHAnsi" w:hAnsiTheme="majorHAnsi" w:cstheme="majorHAnsi"/>
-        </w:rPr>
-      </w:pPr>
-      <w:r>
-        <w:rPr>
-          <w:rFonts w:asciiTheme="majorHAnsi" w:hAnsiTheme="majorHAnsi" w:cstheme="majorHAnsi"/>
-        </w:rPr>
-        <w:t>This layer manages packet delivery across multiple networks</w:t>
-      </w:r>
-      <w:r>
-        <w:rPr>
-          <w:rFonts w:asciiTheme="majorHAnsi" w:hAnsiTheme="majorHAnsi" w:cstheme="majorHAnsi"/>
-        </w:rPr>
-        <w:t xml:space="preserve"> (a system where multiple devices are interconnected)</w:t>
-      </w:r>
-      <w:r>
-        <w:rPr>
-          <w:rStyle w:val="EndnoteReference"/>
-          <w:rFonts w:asciiTheme="majorHAnsi" w:hAnsiTheme="majorHAnsi" w:cstheme="majorHAnsi"/>
-        </w:rPr>
-        <w:endnoteReference w:id="3"/>
-      </w:r>
-      <w:r>
-        <w:rPr>
-          <w:rFonts w:asciiTheme="majorHAnsi" w:hAnsiTheme="majorHAnsi" w:cstheme="majorHAnsi"/>
-        </w:rPr>
-        <w:t xml:space="preserve">. </w:t>
-      </w:r>
-    </w:p>
-    <w:p>
-      <w:pPr>
-        <w:rPr>
-          <w:rFonts w:asciiTheme="majorHAnsi" w:hAnsiTheme="majorHAnsi" w:cstheme="majorHAnsi"/>
-        </w:rPr>
-      </w:pPr>
-      <w:r>
-        <w:rPr>
-          <w:rFonts w:asciiTheme="majorHAnsi" w:hAnsiTheme="majorHAnsi" w:cstheme="majorHAnsi"/>
-        </w:rPr>
-        <w:t>It is responsible for data routing, forwarding, and addressing, with the Internet Protocol</w:t>
-      </w:r>
-      <w:r>
-        <w:rPr>
-          <w:rStyle w:val="EndnoteReference"/>
-          <w:rFonts w:asciiTheme="majorHAnsi" w:hAnsiTheme="majorHAnsi" w:cstheme="majorHAnsi"/>
-        </w:rPr>
-        <w:endnoteReference w:id="4"/>
-      </w:r>
-      <w:r>
-        <w:rPr>
-          <w:rFonts w:asciiTheme="majorHAnsi" w:hAnsiTheme="majorHAnsi" w:cstheme="majorHAnsi"/>
-        </w:rPr>
-        <w:t xml:space="preserve"> (IP) </w:t>
-      </w:r>
-      <w:r>
-        <w:rPr>
-          <w:rFonts w:asciiTheme="majorHAnsi" w:hAnsiTheme="majorHAnsi" w:cstheme="majorHAnsi"/>
-        </w:rPr>
-        <w:t>p</w:t>
-      </w:r>
-      <w:r>
-        <w:rPr>
-          <w:rFonts w:asciiTheme="majorHAnsi" w:hAnsiTheme="majorHAnsi" w:cstheme="majorHAnsi"/>
-        </w:rPr>
-        <w:t>erforming these functions.</w:t>
-      </w:r>
-    </w:p>
-    <w:p>
-      <w:pPr>
-        <w:rPr>
-          <w:rFonts w:asciiTheme="majorHAnsi" w:hAnsiTheme="majorHAnsi" w:cstheme="majorHAnsi"/>
-        </w:rPr>
-      </w:pPr>
-      <w:r>
-        <w:rPr>
-          <w:rFonts w:asciiTheme="majorHAnsi" w:hAnsiTheme="majorHAnsi" w:cstheme="majorHAnsi"/>
-        </w:rPr>
-        <w:t>The Network Layer ensures that data packets</w:t>
-      </w:r>
-      <w:r>
-        <w:rPr>
-          <w:rFonts w:asciiTheme="majorHAnsi" w:hAnsiTheme="majorHAnsi" w:cstheme="majorHAnsi"/>
-        </w:rPr>
-        <w:t xml:space="preserve"> (formatted units of data)</w:t>
-      </w:r>
-      <w:r>
-        <w:rPr>
-          <w:rStyle w:val="EndnoteReference"/>
-          <w:rFonts w:asciiTheme="majorHAnsi" w:hAnsiTheme="majorHAnsi" w:cstheme="majorHAnsi"/>
-        </w:rPr>
-        <w:endnoteReference w:id="5"/>
-      </w:r>
-      <w:r>
-        <w:rPr>
-          <w:rFonts w:asciiTheme="majorHAnsi" w:hAnsiTheme="majorHAnsi" w:cstheme="majorHAnsi"/>
-        </w:rPr>
-        <w:t xml:space="preserve"> (Cisco, chapter 6, 2016)</w:t>
-      </w:r>
-      <w:r>
-        <w:rPr>
-          <w:rFonts w:asciiTheme="majorHAnsi" w:hAnsiTheme="majorHAnsi" w:cstheme="majorHAnsi"/>
-        </w:rPr>
-        <w:t xml:space="preserve"> </w:t>
-      </w:r>
-      <w:r>
-        <w:rPr>
-          <w:rFonts w:asciiTheme="majorHAnsi" w:hAnsiTheme="majorHAnsi" w:cstheme="majorHAnsi"/>
-        </w:rPr>
-        <w:t>reach their intended destination</w:t>
-      </w:r>
-      <w:r>
-        <w:rPr>
-          <w:rFonts w:asciiTheme="majorHAnsi" w:hAnsiTheme="majorHAnsi" w:cstheme="majorHAnsi"/>
-        </w:rPr>
-        <w:t xml:space="preserve"> using a </w:t>
-      </w:r>
-      <w:r>
-        <w:rPr>
-          <w:rFonts w:asciiTheme="majorHAnsi" w:hAnsiTheme="majorHAnsi" w:cstheme="majorHAnsi"/>
-        </w:rPr>
-        <w:t xml:space="preserve">physical </w:t>
-      </w:r>
-      <w:r>
-        <w:rPr>
-          <w:rFonts w:asciiTheme="majorHAnsi" w:hAnsiTheme="majorHAnsi" w:cstheme="majorHAnsi"/>
-        </w:rPr>
-        <w:t>device known as a Router</w:t>
-      </w:r>
-      <w:r>
-        <w:rPr>
-          <w:rStyle w:val="EndnoteReference"/>
-          <w:rFonts w:asciiTheme="majorHAnsi" w:hAnsiTheme="majorHAnsi" w:cstheme="majorHAnsi"/>
-        </w:rPr>
-        <w:endnoteReference w:id="6"/>
-      </w:r>
-      <w:r>
-        <w:rPr>
-          <w:rFonts w:asciiTheme="majorHAnsi" w:hAnsiTheme="majorHAnsi" w:cstheme="majorHAnsi"/>
-        </w:rPr>
-        <w:t>, regardless of the route they need to take.</w:t>
-      </w:r>
-    </w:p>
-    <w:p>
-      <w:pPr>
-        <w:rPr>
-          <w:rFonts w:asciiTheme="majorHAnsi" w:hAnsiTheme="majorHAnsi" w:cstheme="majorHAnsi"/>
-        </w:rPr>
-      </w:pPr>
-      <w:r>
-        <w:rPr>
-          <w:rFonts w:asciiTheme="majorHAnsi" w:hAnsiTheme="majorHAnsi" w:cstheme="majorHAnsi"/>
-        </w:rPr>
-        <w:t>Virtual Private Network</w:t>
-      </w:r>
-      <w:r>
-        <w:rPr>
-          <w:rStyle w:val="EndnoteReference"/>
-          <w:rFonts w:asciiTheme="majorHAnsi" w:hAnsiTheme="majorHAnsi" w:cstheme="majorHAnsi"/>
-        </w:rPr>
-        <w:endnoteReference w:id="7"/>
-      </w:r>
-      <w:r>
-        <w:rPr>
-          <w:rFonts w:asciiTheme="majorHAnsi" w:hAnsiTheme="majorHAnsi" w:cstheme="majorHAnsi"/>
-        </w:rPr>
-        <w:t xml:space="preserve"> Devices (VPNs) operate here to encapsulate and encrypt the payload of IP Packets.</w:t>
-      </w:r>
-      <w:r>
-        <w:rPr>
-          <w:rFonts w:asciiTheme="majorHAnsi" w:hAnsiTheme="majorHAnsi" w:cstheme="majorHAnsi"/>
-        </w:rPr>
-        <w:t xml:space="preserve"> VPNs are very commonly used commercially to ensure data safety and integrity over the public internet.</w:t>
-      </w:r>
-    </w:p>
-    <w:p>
-      <w:pPr>
-        <w:rPr>
-          <w:rFonts w:asciiTheme="majorHAnsi" w:hAnsiTheme="majorHAnsi" w:cstheme="majorHAnsi"/>
-        </w:rPr>
-      </w:pPr>
-    </w:p>
-    <w:p>
-      <w:pPr>
-        <w:pStyle w:val="Heading2"/>
-      </w:pPr>
-      <w:bookmarkStart w:id="9" w:name="_Toc153453386"/>
-      <w:r>
-        <w:t>Transport Layer:</w:t>
-      </w:r>
-      <w:bookmarkEnd w:id="9"/>
-      <w:r>
-        <w:t xml:space="preserve"> </w:t>
-      </w:r>
-    </w:p>
-    <w:p>
-      <w:pPr>
-        <w:rPr>
-          <w:rFonts w:asciiTheme="majorHAnsi" w:hAnsiTheme="majorHAnsi" w:cstheme="majorHAnsi"/>
-        </w:rPr>
-      </w:pPr>
-      <w:r>
-        <w:rPr>
-          <w:rFonts w:asciiTheme="majorHAnsi" w:hAnsiTheme="majorHAnsi" w:cstheme="majorHAnsi"/>
-        </w:rPr>
-        <w:t xml:space="preserve">The Transport Layer </w:t>
-      </w:r>
-      <w:r>
-        <w:rPr>
-          <w:rFonts w:asciiTheme="majorHAnsi" w:hAnsiTheme="majorHAnsi" w:cstheme="majorHAnsi"/>
-        </w:rPr>
-        <w:t>provides</w:t>
-      </w:r>
-      <w:r>
-        <w:rPr>
-          <w:rFonts w:asciiTheme="majorHAnsi" w:hAnsiTheme="majorHAnsi" w:cstheme="majorHAnsi"/>
-        </w:rPr>
-        <w:t xml:space="preserve"> a reliable and transparent transfer of data between end systems. Protocols like the Transmission Control Protocol (TCP)</w:t>
-      </w:r>
-      <w:r>
-        <w:rPr>
-          <w:rFonts w:asciiTheme="majorHAnsi" w:hAnsiTheme="majorHAnsi" w:cstheme="majorHAnsi"/>
-        </w:rPr>
-        <w:t xml:space="preserve"> (A10</w:t>
-      </w:r>
-      <w:r>
-        <w:rPr>
-          <w:rFonts w:asciiTheme="majorHAnsi" w:hAnsiTheme="majorHAnsi" w:cstheme="majorHAnsi"/>
-        </w:rPr>
-        <w:t xml:space="preserve"> Networking</w:t>
-      </w:r>
-      <w:r>
-        <w:rPr>
-          <w:rFonts w:asciiTheme="majorHAnsi" w:hAnsiTheme="majorHAnsi" w:cstheme="majorHAnsi"/>
-        </w:rPr>
-        <w:t>, 2021)</w:t>
-      </w:r>
-      <w:r>
-        <w:rPr>
-          <w:rFonts w:asciiTheme="majorHAnsi" w:hAnsiTheme="majorHAnsi" w:cstheme="majorHAnsi"/>
-        </w:rPr>
-        <w:t xml:space="preserve"> offer error recovery, flow control, and complete data transfer, ensuring data integrity.</w:t>
-      </w:r>
-    </w:p>
-    <w:p>
-      <w:pPr>
-        <w:rPr>
-          <w:rFonts w:asciiTheme="majorHAnsi" w:hAnsiTheme="majorHAnsi" w:cstheme="majorHAnsi"/>
-        </w:rPr>
-      </w:pPr>
-    </w:p>
-    <w:p>
-      <w:pPr>
-        <w:pStyle w:val="Heading2"/>
-      </w:pPr>
-      <w:bookmarkStart w:id="10" w:name="_Toc153453387"/>
-      <w:r>
-        <w:t>Session Layer:</w:t>
-      </w:r>
-      <w:bookmarkEnd w:id="10"/>
-      <w:r>
-        <w:t xml:space="preserve"> </w:t>
-      </w:r>
-    </w:p>
-    <w:p>
-      <w:r>
-        <w:t xml:space="preserve">Establishing, managing, and terminating connections between applications, the Session Layer uses protocols like </w:t>
-      </w:r>
-      <w:r>
-        <w:t>Network Basic Input/Output System (NetBIOS)</w:t>
-      </w:r>
-      <w:r>
-        <w:t xml:space="preserve"> to allow applications to communicate over a local area network</w:t>
-      </w:r>
-      <w:r>
-        <w:t xml:space="preserve"> (Froehlich, 2021)</w:t>
-      </w:r>
-      <w:r>
-        <w:t>. This layer is essential for setting up and coordinating communication between applications, facilitating data exchange in an organized manner.</w:t>
-      </w:r>
-    </w:p>
-    <w:p>
-      <w:pPr>
-        <w:rPr>
-          <w:rFonts w:asciiTheme="majorHAnsi" w:hAnsiTheme="majorHAnsi" w:cstheme="majorHAnsi"/>
-        </w:rPr>
-      </w:pPr>
-    </w:p>
-    <w:p>
-      <w:pPr>
-        <w:pStyle w:val="Heading2"/>
-      </w:pPr>
-      <w:bookmarkStart w:id="11" w:name="_Toc153453388"/>
-      <w:r>
-        <w:t>Presentation Layer:</w:t>
-      </w:r>
-      <w:bookmarkEnd w:id="11"/>
-    </w:p>
-    <w:p>
-      <w:pPr>
-        <w:rPr>
-          <w:rFonts w:asciiTheme="majorHAnsi" w:hAnsiTheme="majorHAnsi" w:cstheme="majorHAnsi"/>
-        </w:rPr>
-      </w:pPr>
-      <w:r>
-        <w:rPr>
-          <w:rFonts w:asciiTheme="majorHAnsi" w:hAnsiTheme="majorHAnsi" w:cstheme="majorHAnsi"/>
-        </w:rPr>
-        <w:t>Acting as a translator, the Presentation Layer converts data between the network and application layers. It is responsible for crucial functions like data encryption</w:t>
-      </w:r>
-      <w:r>
-        <w:rPr>
-          <w:rFonts w:asciiTheme="majorHAnsi" w:hAnsiTheme="majorHAnsi" w:cstheme="majorHAnsi"/>
-        </w:rPr>
-        <w:t xml:space="preserve"> (the process of converting data into a coded form)</w:t>
-      </w:r>
-      <w:r>
-        <w:rPr>
-          <w:rStyle w:val="EndnoteReference"/>
-          <w:rFonts w:asciiTheme="majorHAnsi" w:hAnsiTheme="majorHAnsi" w:cstheme="majorHAnsi"/>
-        </w:rPr>
-        <w:endnoteReference w:id="8"/>
-      </w:r>
-      <w:r>
-        <w:rPr>
-          <w:rFonts w:asciiTheme="majorHAnsi" w:hAnsiTheme="majorHAnsi" w:cstheme="majorHAnsi"/>
-        </w:rPr>
-        <w:t xml:space="preserve"> and decryption</w:t>
-      </w:r>
-      <w:r>
-        <w:rPr>
-          <w:rFonts w:asciiTheme="majorHAnsi" w:hAnsiTheme="majorHAnsi" w:cstheme="majorHAnsi"/>
-        </w:rPr>
-        <w:t xml:space="preserve"> (reverting coded data into a human readable form)</w:t>
-      </w:r>
-      <w:r>
-        <w:rPr>
-          <w:rFonts w:asciiTheme="majorHAnsi" w:hAnsiTheme="majorHAnsi" w:cstheme="majorHAnsi"/>
-        </w:rPr>
-        <w:t>, compression</w:t>
-      </w:r>
-      <w:r>
-        <w:rPr>
-          <w:rFonts w:asciiTheme="majorHAnsi" w:hAnsiTheme="majorHAnsi" w:cstheme="majorHAnsi"/>
-        </w:rPr>
-        <w:t xml:space="preserve"> (reducing the size of the data)</w:t>
-      </w:r>
-      <w:r>
-        <w:rPr>
-          <w:rFonts w:asciiTheme="majorHAnsi" w:hAnsiTheme="majorHAnsi" w:cstheme="majorHAnsi"/>
-        </w:rPr>
-        <w:t>, and translation</w:t>
-      </w:r>
-      <w:r>
-        <w:rPr>
-          <w:rFonts w:asciiTheme="majorHAnsi" w:hAnsiTheme="majorHAnsi" w:cstheme="majorHAnsi"/>
-        </w:rPr>
-        <w:t xml:space="preserve"> (converts data from a user-dependent format to the common binary format)</w:t>
-      </w:r>
-      <w:r>
-        <w:rPr>
-          <w:rFonts w:asciiTheme="majorHAnsi" w:hAnsiTheme="majorHAnsi" w:cstheme="majorHAnsi"/>
-        </w:rPr>
-        <w:t xml:space="preserve"> (</w:t>
-      </w:r>
-      <w:proofErr w:type="spellStart"/>
-      <w:r>
-        <w:rPr>
-          <w:rFonts w:asciiTheme="majorHAnsi" w:hAnsiTheme="majorHAnsi" w:cstheme="majorHAnsi"/>
-        </w:rPr>
-        <w:t>Javatpoint</w:t>
-      </w:r>
-      <w:proofErr w:type="spellEnd"/>
-      <w:r>
-        <w:rPr>
-          <w:rFonts w:asciiTheme="majorHAnsi" w:hAnsiTheme="majorHAnsi" w:cstheme="majorHAnsi"/>
-        </w:rPr>
-        <w:t>, 2021)</w:t>
-      </w:r>
-      <w:r>
-        <w:rPr>
-          <w:rFonts w:asciiTheme="majorHAnsi" w:hAnsiTheme="majorHAnsi" w:cstheme="majorHAnsi"/>
-        </w:rPr>
-        <w:t>. The Secure Sockets Layer</w:t>
-      </w:r>
-      <w:r>
-        <w:rPr>
-          <w:rStyle w:val="EndnoteReference"/>
-          <w:rFonts w:asciiTheme="majorHAnsi" w:hAnsiTheme="majorHAnsi" w:cstheme="majorHAnsi"/>
-        </w:rPr>
-        <w:endnoteReference w:id="9"/>
-      </w:r>
-      <w:r>
-        <w:rPr>
-          <w:rFonts w:asciiTheme="majorHAnsi" w:hAnsiTheme="majorHAnsi" w:cstheme="majorHAnsi"/>
-        </w:rPr>
-        <w:t xml:space="preserve"> (SSL) protocol, commonly used for establishing secure links between servers and clients, operates at this layer.</w:t>
-      </w:r>
-    </w:p>
-    <w:p>
-      <w:pPr>
-        <w:rPr>
-          <w:rFonts w:asciiTheme="majorHAnsi" w:hAnsiTheme="majorHAnsi" w:cstheme="majorHAnsi"/>
-        </w:rPr>
-      </w:pPr>
-    </w:p>
-    <w:p>
-      <w:pPr>
-        <w:pStyle w:val="Heading2"/>
-      </w:pPr>
-      <w:bookmarkStart w:id="12" w:name="_Toc153453389"/>
-      <w:r>
-        <w:lastRenderedPageBreak/>
-        <w:t>Application Layer:</w:t>
-      </w:r>
-      <w:bookmarkEnd w:id="12"/>
-    </w:p>
-    <w:p>
-      <w:pPr>
-        <w:rPr>
-          <w:rFonts w:asciiTheme="majorHAnsi" w:hAnsiTheme="majorHAnsi" w:cstheme="majorHAnsi"/>
-        </w:rPr>
-      </w:pPr>
-      <w:r>
-        <w:rPr>
-          <w:rFonts w:asciiTheme="majorHAnsi" w:hAnsiTheme="majorHAnsi" w:cstheme="majorHAnsi"/>
-        </w:rPr>
-        <w:t>The topmost layer, the Application Layer, directly interacts with software applications to provide network services</w:t>
-      </w:r>
-      <w:r>
-        <w:rPr>
-          <w:rFonts w:asciiTheme="majorHAnsi" w:hAnsiTheme="majorHAnsi" w:cstheme="majorHAnsi"/>
-        </w:rPr>
-        <w:t xml:space="preserve"> (Cisco, chapter 10, 2016)</w:t>
-      </w:r>
-      <w:r>
-        <w:rPr>
-          <w:rFonts w:asciiTheme="majorHAnsi" w:hAnsiTheme="majorHAnsi" w:cstheme="majorHAnsi"/>
-        </w:rPr>
-        <w:t>. The Hypertext Transfer Protocol (HTTP), fundamental to the World Wide Web, operates at this layer, managing the transfer of web content.</w:t>
-      </w:r>
-      <w:r>
-        <w:rPr>
-          <w:rFonts w:asciiTheme="majorHAnsi" w:hAnsiTheme="majorHAnsi" w:cstheme="majorHAnsi"/>
-        </w:rPr>
-        <w:t xml:space="preserve"> Additionally, protocols like </w:t>
-      </w:r>
-      <w:r>
-        <w:rPr>
-          <w:rFonts w:asciiTheme="majorHAnsi" w:hAnsiTheme="majorHAnsi" w:cstheme="majorHAnsi"/>
-        </w:rPr>
-        <w:t>Simple Mail Transfer Protocol (</w:t>
-      </w:r>
-      <w:r>
-        <w:rPr>
-          <w:rFonts w:asciiTheme="majorHAnsi" w:hAnsiTheme="majorHAnsi" w:cstheme="majorHAnsi"/>
-        </w:rPr>
-        <w:t>SMTP</w:t>
-      </w:r>
-      <w:r>
-        <w:rPr>
-          <w:rFonts w:asciiTheme="majorHAnsi" w:hAnsiTheme="majorHAnsi" w:cstheme="majorHAnsi"/>
-        </w:rPr>
-        <w:t>)</w:t>
-      </w:r>
-      <w:r>
-        <w:rPr>
-          <w:rStyle w:val="EndnoteReference"/>
-          <w:rFonts w:asciiTheme="majorHAnsi" w:hAnsiTheme="majorHAnsi" w:cstheme="majorHAnsi"/>
-        </w:rPr>
-        <w:endnoteReference w:id="10"/>
-      </w:r>
-      <w:r>
-        <w:rPr>
-          <w:rFonts w:asciiTheme="majorHAnsi" w:hAnsiTheme="majorHAnsi" w:cstheme="majorHAnsi"/>
-        </w:rPr>
-        <w:t xml:space="preserve"> for email and </w:t>
-      </w:r>
-      <w:r>
-        <w:rPr>
-          <w:rFonts w:asciiTheme="majorHAnsi" w:hAnsiTheme="majorHAnsi" w:cstheme="majorHAnsi"/>
-        </w:rPr>
-        <w:t>File Transfer Protocol (</w:t>
-      </w:r>
-      <w:r>
-        <w:rPr>
-          <w:rFonts w:asciiTheme="majorHAnsi" w:hAnsiTheme="majorHAnsi" w:cstheme="majorHAnsi"/>
-        </w:rPr>
-        <w:t>FTP</w:t>
-      </w:r>
-      <w:r>
-        <w:rPr>
-          <w:rFonts w:asciiTheme="majorHAnsi" w:hAnsiTheme="majorHAnsi" w:cstheme="majorHAnsi"/>
-        </w:rPr>
-        <w:t>)</w:t>
-      </w:r>
-      <w:r>
-        <w:rPr>
-          <w:rStyle w:val="EndnoteReference"/>
-          <w:rFonts w:asciiTheme="majorHAnsi" w:hAnsiTheme="majorHAnsi" w:cstheme="majorHAnsi"/>
-        </w:rPr>
-        <w:endnoteReference w:id="11"/>
-      </w:r>
-      <w:r>
-        <w:rPr>
-          <w:rFonts w:asciiTheme="majorHAnsi" w:hAnsiTheme="majorHAnsi" w:cstheme="majorHAnsi"/>
-        </w:rPr>
-        <w:t xml:space="preserve"> for file transfers function at this layer.</w:t>
-      </w:r>
-    </w:p>
-    <w:p>
-      <w:pPr>
-        <w:rPr>
-          <w:rFonts w:asciiTheme="majorHAnsi" w:hAnsiTheme="majorHAnsi" w:cstheme="majorHAnsi"/>
-        </w:rPr>
-      </w:pPr>
-    </w:p>
-    <w:p>
-      <w:pPr>
-        <w:pStyle w:val="Heading2"/>
-      </w:pPr>
-      <w:bookmarkStart w:id="13" w:name="_Toc153453390"/>
-      <w:r>
-        <w:t>Summary and Criticisms</w:t>
-      </w:r>
-      <w:r>
-        <w:t>:</w:t>
-      </w:r>
-      <w:bookmarkEnd w:id="13"/>
-    </w:p>
-    <w:p>
-      <w:pPr>
-        <w:rPr>
-          <w:rFonts w:asciiTheme="majorHAnsi" w:hAnsiTheme="majorHAnsi" w:cstheme="majorHAnsi"/>
-        </w:rPr>
-      </w:pPr>
-      <w:r>
-        <w:rPr>
-          <w:rFonts w:asciiTheme="majorHAnsi" w:hAnsiTheme="majorHAnsi" w:cstheme="majorHAnsi"/>
-        </w:rPr>
-        <w:t>Each layer of the OSI model interacts seamlessly with the layers directly above and below it, creating a cohesive and comprehensive framework for understanding network communications. This model not only simplifies the complex process of data transmission across networks but also aids in troubleshooting network issues by segmenting different network functions into distinct layers.</w:t>
-      </w:r>
-    </w:p>
-    <w:p>
-      <w:pPr>
-        <w:rPr>
-          <w:rFonts w:asciiTheme="majorHAnsi" w:hAnsiTheme="majorHAnsi" w:cstheme="majorHAnsi"/>
-        </w:rPr>
-      </w:pPr>
-      <w:r>
-        <w:rPr>
-          <w:rFonts w:asciiTheme="majorHAnsi" w:hAnsiTheme="majorHAnsi" w:cstheme="majorHAnsi"/>
-        </w:rPr>
-        <w:t>However, the OSI model is not without its limitations. Its strict layering can sometimes be too rigid for practical implementations, and some modern protocols operate across multiple layers, blurring the distinctions outlined by the model</w:t>
-      </w:r>
-      <w:r>
-        <w:rPr>
-          <w:rFonts w:asciiTheme="majorHAnsi" w:hAnsiTheme="majorHAnsi" w:cstheme="majorHAnsi"/>
-        </w:rPr>
-        <w:t xml:space="preserve"> (Hammad, 2020)</w:t>
-      </w:r>
-      <w:r>
-        <w:rPr>
-          <w:rFonts w:asciiTheme="majorHAnsi" w:hAnsiTheme="majorHAnsi" w:cstheme="majorHAnsi"/>
-        </w:rPr>
-        <w:t>. Despite this, the OSI model remains a cornerstone in the field of network communication, providing a clear and structured approach to understanding how different network technologies and protocols interact.</w:t>
-      </w:r>
-    </w:p>
-    <w:p>
-      <w:pPr>
-        <w:rPr>
-          <w:rFonts w:asciiTheme="majorHAnsi" w:hAnsiTheme="majorHAnsi" w:cstheme="majorHAnsi"/>
-        </w:rPr>
-      </w:pPr>
-      <w:r>
-        <w:rPr>
-          <w:rFonts w:asciiTheme="majorHAnsi" w:hAnsiTheme="majorHAnsi" w:cstheme="majorHAnsi"/>
-        </w:rPr>
-        <w:t>In conclusion, the OSI model, with its layered architecture, plays a pivotal role in the field of network communication. It serves as a guide for designing network systems and for understanding the complexities of data transmission across diverse network infrastructures. While not all networks strictly conform to this model, it</w:t>
-      </w:r>
-      <w:r>
-        <w:rPr>
-          <w:rFonts w:asciiTheme="majorHAnsi" w:hAnsiTheme="majorHAnsi" w:cstheme="majorHAnsi"/>
-        </w:rPr>
-        <w:t xml:space="preserve"> </w:t>
-      </w:r>
-      <w:r>
-        <w:rPr>
-          <w:rFonts w:asciiTheme="majorHAnsi" w:hAnsiTheme="majorHAnsi" w:cstheme="majorHAnsi"/>
-        </w:rPr>
-        <w:t>continues to be crucial fo</w:t>
-      </w:r>
-      <w:r>
-        <w:rPr>
-          <w:rFonts w:asciiTheme="majorHAnsi" w:hAnsiTheme="majorHAnsi" w:cstheme="majorHAnsi"/>
-        </w:rPr>
-        <w:t xml:space="preserve">r network </w:t>
-      </w:r>
-      <w:r>
-        <w:rPr>
-          <w:rFonts w:asciiTheme="majorHAnsi" w:hAnsiTheme="majorHAnsi" w:cstheme="majorHAnsi"/>
-        </w:rPr>
-        <w:t>engineers, and IT professionals in grasping the fundamentals of network communication.</w:t>
-      </w:r>
-    </w:p>
-    <w:p>
-      <w:pPr>
-        <w:rPr>
-          <w:rFonts w:asciiTheme="majorHAnsi" w:hAnsiTheme="majorHAnsi" w:cstheme="majorHAnsi"/>
-        </w:rPr>
-      </w:pPr>
-    </w:p>
-    <w:p>
-      <w:pPr>
-        <w:pStyle w:val="Heading1"/>
-      </w:pPr>
-      <w:bookmarkStart w:id="14" w:name="_Toc153453391"/>
-      <w:r>
-        <w:t>Task 2 – Physical Topologies</w:t>
-      </w:r>
-      <w:bookmarkEnd w:id="14"/>
-    </w:p>
-    <w:p/>
-    <w:p>
-      <w:r>
-        <w:t xml:space="preserve">In today’s increasingly interconnected business world, efficient network connections across multiple office locations are essential. Network topology refers to the arrangement of elements in a network. Physical </w:t>
-      </w:r>
-      <w:r>
-        <w:t>topology</w:t>
-      </w:r>
-      <w:r>
-        <w:t xml:space="preserve"> is the actual layout of these elements, while non-physical </w:t>
-      </w:r>
-      <w:r>
-        <w:t>(</w:t>
-      </w:r>
-      <w:r>
-        <w:t>logical</w:t>
-      </w:r>
-      <w:r>
-        <w:t xml:space="preserve"> topologies)</w:t>
-      </w:r>
-      <w:r>
-        <w:t>, describe the paths for data transfer within the network</w:t>
-      </w:r>
-      <w:r>
-        <w:t xml:space="preserve"> (</w:t>
-      </w:r>
-      <w:proofErr w:type="spellStart"/>
-      <w:r>
-        <w:t>Pcmag</w:t>
-      </w:r>
-      <w:proofErr w:type="spellEnd"/>
-      <w:r>
-        <w:t>, n.d.</w:t>
-      </w:r>
-      <w:r>
-        <w:t>)</w:t>
-      </w:r>
-      <w:r>
-        <w:t>.</w:t>
-      </w:r>
-    </w:p>
-    <w:p>
-      <w:r>
-        <w:t>Individual topologies offer varying advantages and disadvantages depending on the requirements of the business and the network</w:t>
-      </w:r>
-      <w:r>
-        <w:t xml:space="preserve">. The section below evaluates a few common topologies and aims to justify a recommended topology for </w:t>
-      </w:r>
-      <w:r>
-        <w:t>a business with remote offices</w:t>
-      </w:r>
-      <w:r>
-        <w:t>.</w:t>
-      </w:r>
-    </w:p>
-    <w:p>
-      <w:pPr>
-        <w:rPr>
-          <w:rFonts w:asciiTheme="majorHAnsi" w:hAnsiTheme="majorHAnsi" w:cstheme="majorHAnsi"/>
-        </w:rPr>
-      </w:pPr>
-    </w:p>
-    <w:p>
-      <w:pPr>
-        <w:pStyle w:val="Heading2"/>
-      </w:pPr>
-      <w:bookmarkStart w:id="15" w:name="_Toc153453392"/>
-      <w:r>
-        <w:t>Physical Network Topologies</w:t>
-      </w:r>
-      <w:bookmarkEnd w:id="15"/>
     </w:p>
     <w:p/>
     <w:p>
@@ -5902,32 +6128,45 @@
         <w:pStyle w:val="Caption"/>
         <w:jc w:val="center"/>
       </w:pPr>
-      <w:bookmarkStart w:id="16" w:name="_Toc152524709"/>
+      <w:bookmarkStart w:id="9" w:name="_Toc152524709"/>
       <w:r>
         <w:t xml:space="preserve">Figure </w:t>
       </w:r>
-      <w:fldSimple w:instr=" SEQ Figure \* ARABIC ">
-        <w:r>
-          <w:rPr>
-            <w:noProof/>
-          </w:rPr>
-          <w:t>2</w:t>
-        </w:r>
-      </w:fldSimple>
+      <w:r>
+        <w:fldChar w:fldCharType="begin"/>
+      </w:r>
+      <w:r>
+        <w:instrText xml:space="preserve"> SEQ Figure \* ARABIC </w:instrText>
+      </w:r>
+      <w:r>
+        <w:fldChar w:fldCharType="separate"/>
+      </w:r>
+      <w:r>
+        <w:rPr>
+          <w:noProof/>
+        </w:rPr>
+        <w:t>2</w:t>
+      </w:r>
+      <w:r>
+        <w:rPr>
+          <w:noProof/>
+        </w:rPr>
+        <w:fldChar w:fldCharType="end"/>
+      </w:r>
       <w:r>
         <w:t xml:space="preserve"> - Common Network Topologies (Sayeed 2017)</w:t>
       </w:r>
-      <w:bookmarkEnd w:id="16"/>
+      <w:bookmarkEnd w:id="9"/>
     </w:p>
     <w:p>
       <w:pPr>
         <w:pStyle w:val="Heading3"/>
       </w:pPr>
-      <w:bookmarkStart w:id="17" w:name="_Toc153453393"/>
+      <w:bookmarkStart w:id="10" w:name="_Toc153453393"/>
       <w:r>
         <w:t>Bus Topology</w:t>
       </w:r>
-      <w:bookmarkEnd w:id="17"/>
+      <w:bookmarkEnd w:id="10"/>
     </w:p>
     <w:p>
       <w:pPr>
@@ -5970,7 +6209,7 @@
       <w:pPr>
         <w:pStyle w:val="Heading3"/>
       </w:pPr>
-      <w:bookmarkStart w:id="18" w:name="_Toc153453394"/>
+      <w:bookmarkStart w:id="11" w:name="_Toc153453394"/>
       <w:r>
         <w:rPr>
           <w:rStyle w:val="Strong"/>
@@ -5982,7 +6221,7 @@
       <w:r>
         <w:t>:</w:t>
       </w:r>
-      <w:bookmarkEnd w:id="18"/>
+      <w:bookmarkEnd w:id="11"/>
     </w:p>
     <w:p>
       <w:pPr>
@@ -6031,11 +6270,11 @@
       <w:pPr>
         <w:pStyle w:val="Heading3"/>
       </w:pPr>
-      <w:bookmarkStart w:id="19" w:name="_Toc153453395"/>
+      <w:bookmarkStart w:id="12" w:name="_Toc153453395"/>
       <w:r>
         <w:t>Ring Topology:</w:t>
       </w:r>
-      <w:bookmarkEnd w:id="19"/>
+      <w:bookmarkEnd w:id="12"/>
     </w:p>
     <w:p>
       <w:pPr>
@@ -6054,11 +6293,11 @@
       <w:pPr>
         <w:pStyle w:val="Heading3"/>
       </w:pPr>
-      <w:bookmarkStart w:id="20" w:name="_Toc153453396"/>
+      <w:bookmarkStart w:id="13" w:name="_Toc153453396"/>
       <w:r>
         <w:t>Mesh Topology</w:t>
       </w:r>
-      <w:bookmarkEnd w:id="20"/>
+      <w:bookmarkEnd w:id="13"/>
     </w:p>
     <w:p>
       <w:pPr>
@@ -6139,11 +6378,11 @@
       <w:pPr>
         <w:pStyle w:val="Heading2"/>
       </w:pPr>
-      <w:bookmarkStart w:id="21" w:name="_Toc153453397"/>
+      <w:bookmarkStart w:id="14" w:name="_Toc153453397"/>
       <w:r>
         <w:t>Connectivity Types between Remote Offices</w:t>
       </w:r>
-      <w:bookmarkEnd w:id="21"/>
+      <w:bookmarkEnd w:id="14"/>
     </w:p>
     <w:p>
       <w:pPr>
@@ -6162,12 +6401,12 @@
       <w:pPr>
         <w:pStyle w:val="Heading3"/>
       </w:pPr>
-      <w:bookmarkStart w:id="22" w:name="_Toc153453398"/>
+      <w:bookmarkStart w:id="15" w:name="_Toc153453398"/>
       <w:r>
         <w:lastRenderedPageBreak/>
         <w:t>Leased Lines:</w:t>
       </w:r>
-      <w:bookmarkEnd w:id="22"/>
+      <w:bookmarkEnd w:id="15"/>
     </w:p>
     <w:p>
       <w:pPr>
@@ -6186,11 +6425,11 @@
       <w:pPr>
         <w:pStyle w:val="Heading3"/>
       </w:pPr>
-      <w:bookmarkStart w:id="23" w:name="_Toc153453399"/>
+      <w:bookmarkStart w:id="16" w:name="_Toc153453399"/>
       <w:r>
         <w:t>Public Internet with VPN:</w:t>
       </w:r>
-      <w:bookmarkEnd w:id="23"/>
+      <w:bookmarkEnd w:id="16"/>
     </w:p>
     <w:p>
       <w:pPr>
@@ -6215,11 +6454,11 @@
       <w:pPr>
         <w:pStyle w:val="Heading3"/>
       </w:pPr>
-      <w:bookmarkStart w:id="24" w:name="_Toc153453400"/>
+      <w:bookmarkStart w:id="17" w:name="_Toc153453400"/>
       <w:r>
         <w:t>Multi-Protocol Label Switching (MLPS):</w:t>
       </w:r>
-      <w:bookmarkEnd w:id="24"/>
+      <w:bookmarkEnd w:id="17"/>
     </w:p>
     <w:p>
       <w:pPr>
@@ -6326,22 +6565,35 @@
           <w:rFonts w:asciiTheme="majorHAnsi" w:hAnsiTheme="majorHAnsi" w:cstheme="majorHAnsi"/>
         </w:rPr>
       </w:pPr>
-      <w:bookmarkStart w:id="25" w:name="_Toc152524710"/>
+      <w:bookmarkStart w:id="18" w:name="_Toc152524710"/>
       <w:r>
         <w:t xml:space="preserve">Figure </w:t>
       </w:r>
-      <w:fldSimple w:instr=" SEQ Figure \* ARABIC ">
-        <w:r>
-          <w:rPr>
-            <w:noProof/>
-          </w:rPr>
-          <w:t>3</w:t>
-        </w:r>
-      </w:fldSimple>
+      <w:r>
+        <w:fldChar w:fldCharType="begin"/>
+      </w:r>
+      <w:r>
+        <w:instrText xml:space="preserve"> SEQ Figure \* ARABIC </w:instrText>
+      </w:r>
+      <w:r>
+        <w:fldChar w:fldCharType="separate"/>
+      </w:r>
+      <w:r>
+        <w:rPr>
+          <w:noProof/>
+        </w:rPr>
+        <w:t>3</w:t>
+      </w:r>
+      <w:r>
+        <w:rPr>
+          <w:noProof/>
+        </w:rPr>
+        <w:fldChar w:fldCharType="end"/>
+      </w:r>
       <w:r>
         <w:t xml:space="preserve"> Illustration of a B2B VPN Network Using MPLS (Stallings, 2015, ch.9.4)</w:t>
       </w:r>
-      <w:bookmarkEnd w:id="25"/>
+      <w:bookmarkEnd w:id="18"/>
     </w:p>
     <w:p>
       <w:pPr>
@@ -6415,21 +6667,21 @@
       <w:pPr>
         <w:pStyle w:val="Heading2"/>
       </w:pPr>
-      <w:bookmarkStart w:id="26" w:name="_Toc153453401"/>
+      <w:bookmarkStart w:id="19" w:name="_Toc153453401"/>
       <w:r>
         <w:t>Network Protocol and Device</w:t>
       </w:r>
-      <w:bookmarkEnd w:id="26"/>
+      <w:bookmarkEnd w:id="19"/>
     </w:p>
     <w:p>
       <w:pPr>
         <w:pStyle w:val="Heading3"/>
       </w:pPr>
-      <w:bookmarkStart w:id="27" w:name="_Toc153453402"/>
+      <w:bookmarkStart w:id="20" w:name="_Toc153453402"/>
       <w:r>
         <w:t>Network Protocol:</w:t>
       </w:r>
-      <w:bookmarkEnd w:id="27"/>
+      <w:bookmarkEnd w:id="20"/>
     </w:p>
     <w:p>
       <w:pPr>
@@ -6481,12 +6733,12 @@
       <w:pPr>
         <w:pStyle w:val="Heading3"/>
       </w:pPr>
-      <w:bookmarkStart w:id="28" w:name="_Toc153453403"/>
+      <w:bookmarkStart w:id="21" w:name="_Toc153453403"/>
       <w:r>
         <w:lastRenderedPageBreak/>
         <w:t>Network Device:</w:t>
       </w:r>
-      <w:bookmarkEnd w:id="28"/>
+      <w:bookmarkEnd w:id="21"/>
     </w:p>
     <w:p>
       <w:pPr>
@@ -6543,11 +6795,11 @@
       <w:pPr>
         <w:pStyle w:val="Heading2"/>
       </w:pPr>
-      <w:bookmarkStart w:id="29" w:name="_Toc153453404"/>
+      <w:bookmarkStart w:id="22" w:name="_Toc153453404"/>
       <w:r>
         <w:t>Summary:</w:t>
       </w:r>
-      <w:bookmarkEnd w:id="29"/>
+      <w:bookmarkEnd w:id="22"/>
     </w:p>
     <w:p>
       <w:pPr>
@@ -6573,14 +6825,14 @@
       <w:pPr>
         <w:pStyle w:val="Heading1"/>
       </w:pPr>
-      <w:bookmarkStart w:id="30" w:name="_Toc153453405"/>
+      <w:bookmarkStart w:id="23" w:name="_Toc153453405"/>
       <w:r>
         <w:t xml:space="preserve">Task 3 – </w:t>
       </w:r>
       <w:r>
         <w:t>IP Addressing Scheme</w:t>
       </w:r>
-      <w:bookmarkEnd w:id="30"/>
+      <w:bookmarkEnd w:id="23"/>
     </w:p>
     <w:p>
       <w:r>
@@ -6628,11 +6880,11 @@
       <w:pPr>
         <w:pStyle w:val="Heading2"/>
       </w:pPr>
-      <w:bookmarkStart w:id="31" w:name="_Toc153453406"/>
+      <w:bookmarkStart w:id="24" w:name="_Toc153453406"/>
       <w:r>
         <w:t>Understanding IPv4 Addressing:</w:t>
       </w:r>
-      <w:bookmarkEnd w:id="31"/>
+      <w:bookmarkEnd w:id="24"/>
     </w:p>
     <w:p>
       <w:r>
@@ -6662,7 +6914,7 @@
       <w:pPr>
         <w:pStyle w:val="Heading2"/>
       </w:pPr>
-      <w:bookmarkStart w:id="32" w:name="_Toc153453407"/>
+      <w:bookmarkStart w:id="25" w:name="_Toc153453407"/>
       <w:r>
         <w:t>Subnetting for Efficien</w:t>
       </w:r>
@@ -6672,7 +6924,7 @@
       <w:r>
         <w:t>:</w:t>
       </w:r>
-      <w:bookmarkEnd w:id="32"/>
+      <w:bookmarkEnd w:id="25"/>
     </w:p>
     <w:p>
       <w:r>
@@ -6711,11 +6963,11 @@
       <w:pPr>
         <w:pStyle w:val="Heading2"/>
       </w:pPr>
-      <w:bookmarkStart w:id="33" w:name="_Toc153453408"/>
+      <w:bookmarkStart w:id="26" w:name="_Toc153453408"/>
       <w:r>
         <w:t>Recommendation for New Network System:</w:t>
       </w:r>
-      <w:bookmarkEnd w:id="33"/>
+      <w:bookmarkEnd w:id="26"/>
     </w:p>
     <w:p>
       <w:r>
@@ -6799,11 +7051,11 @@
       <w:pPr>
         <w:pStyle w:val="Heading2"/>
       </w:pPr>
-      <w:bookmarkStart w:id="34" w:name="_Toc153453409"/>
+      <w:bookmarkStart w:id="27" w:name="_Toc153453409"/>
       <w:r>
         <w:t>Technical Implementation</w:t>
       </w:r>
-      <w:bookmarkEnd w:id="34"/>
+      <w:bookmarkEnd w:id="27"/>
     </w:p>
     <w:p>
       <w:r>
@@ -6821,11 +7073,11 @@
       <w:pPr>
         <w:pStyle w:val="Heading2"/>
       </w:pPr>
-      <w:bookmarkStart w:id="35" w:name="_Toc153453410"/>
+      <w:bookmarkStart w:id="28" w:name="_Toc153453410"/>
       <w:r>
         <w:t>Business Implications</w:t>
       </w:r>
-      <w:bookmarkEnd w:id="35"/>
+      <w:bookmarkEnd w:id="28"/>
     </w:p>
     <w:p>
       <w:pPr>
@@ -6849,11 +7101,11 @@
       <w:pPr>
         <w:pStyle w:val="Heading2"/>
       </w:pPr>
-      <w:bookmarkStart w:id="36" w:name="_Toc153453411"/>
+      <w:bookmarkStart w:id="29" w:name="_Toc153453411"/>
       <w:r>
         <w:t>Summary:</w:t>
       </w:r>
-      <w:bookmarkEnd w:id="36"/>
+      <w:bookmarkEnd w:id="29"/>
     </w:p>
     <w:p>
       <w:r>
@@ -6868,14 +7120,14 @@
       <w:pPr>
         <w:pStyle w:val="Heading1"/>
       </w:pPr>
-      <w:bookmarkStart w:id="37" w:name="_Toc153453412"/>
+      <w:bookmarkStart w:id="30" w:name="_Toc153453412"/>
       <w:r>
         <w:t xml:space="preserve">Task 4 </w:t>
       </w:r>
       <w:r>
         <w:t>Network Security</w:t>
       </w:r>
-      <w:bookmarkEnd w:id="37"/>
+      <w:bookmarkEnd w:id="30"/>
     </w:p>
     <w:p/>
     <w:p>
@@ -6905,11 +7157,11 @@
       <w:pPr>
         <w:pStyle w:val="Heading2"/>
       </w:pPr>
-      <w:bookmarkStart w:id="38" w:name="_Toc153453413"/>
+      <w:bookmarkStart w:id="31" w:name="_Toc153453413"/>
       <w:r>
         <w:t>The Transport Layer of OSI Model</w:t>
       </w:r>
-      <w:bookmarkEnd w:id="38"/>
+      <w:bookmarkEnd w:id="31"/>
     </w:p>
     <w:p>
       <w:r>
@@ -6924,11 +7176,11 @@
       <w:pPr>
         <w:pStyle w:val="Heading2"/>
       </w:pPr>
-      <w:bookmarkStart w:id="39" w:name="_Toc153453414"/>
+      <w:bookmarkStart w:id="32" w:name="_Toc153453414"/>
       <w:r>
         <w:t>Encryption with SSL:</w:t>
       </w:r>
-      <w:bookmarkEnd w:id="39"/>
+      <w:bookmarkEnd w:id="32"/>
     </w:p>
     <w:p>
       <w:r>
@@ -6952,11 +7204,11 @@
       <w:pPr>
         <w:pStyle w:val="Heading2"/>
       </w:pPr>
-      <w:bookmarkStart w:id="40" w:name="_Toc153453415"/>
+      <w:bookmarkStart w:id="33" w:name="_Toc153453415"/>
       <w:r>
         <w:t>Use of VPNs:</w:t>
       </w:r>
-      <w:bookmarkEnd w:id="40"/>
+      <w:bookmarkEnd w:id="33"/>
     </w:p>
     <w:p>
       <w:r>
@@ -6989,11 +7241,11 @@
       <w:pPr>
         <w:pStyle w:val="Heading2"/>
       </w:pPr>
-      <w:bookmarkStart w:id="41" w:name="_Toc153453416"/>
+      <w:bookmarkStart w:id="34" w:name="_Toc153453416"/>
       <w:r>
         <w:t>Relevance to Software Consulting Environment</w:t>
       </w:r>
-      <w:bookmarkEnd w:id="41"/>
+      <w:bookmarkEnd w:id="34"/>
     </w:p>
     <w:p>
       <w:r>
@@ -7034,11 +7286,11 @@
       <w:pPr>
         <w:pStyle w:val="Heading2"/>
       </w:pPr>
-      <w:bookmarkStart w:id="42" w:name="_Toc153453417"/>
+      <w:bookmarkStart w:id="35" w:name="_Toc153453417"/>
       <w:r>
         <w:t>Impact of Transport Layer Security</w:t>
       </w:r>
-      <w:bookmarkEnd w:id="42"/>
+      <w:bookmarkEnd w:id="35"/>
     </w:p>
     <w:p>
       <w:r>
@@ -7069,12 +7321,12 @@
       <w:pPr>
         <w:pStyle w:val="Heading2"/>
       </w:pPr>
-      <w:bookmarkStart w:id="43" w:name="_Toc153453418"/>
+      <w:bookmarkStart w:id="36" w:name="_Toc153453418"/>
       <w:r>
         <w:lastRenderedPageBreak/>
         <w:t>Conclusion</w:t>
       </w:r>
-      <w:bookmarkEnd w:id="43"/>
+      <w:bookmarkEnd w:id="36"/>
     </w:p>
     <w:p>
       <w:r>
@@ -7088,11 +7340,11 @@
       <w:pPr>
         <w:pStyle w:val="Heading1"/>
       </w:pPr>
-      <w:bookmarkStart w:id="44" w:name="_Toc153453419"/>
+      <w:bookmarkStart w:id="37" w:name="_Toc153453419"/>
       <w:r>
         <w:t>References</w:t>
       </w:r>
-      <w:bookmarkEnd w:id="44"/>
+      <w:bookmarkEnd w:id="37"/>
     </w:p>
     <w:p>
       <w:r>
@@ -7301,6 +7553,54 @@
           <w:rFonts w:asciiTheme="majorHAnsi" w:hAnsiTheme="majorHAnsi" w:cstheme="majorHAnsi"/>
           <w:lang w:val="en-US"/>
         </w:rPr>
+        <w:t xml:space="preserve">Kaspersky, N.d. What is an SSL certificate – Definition and Explanation. [Article] Available at: </w:t>
+      </w:r>
+      <w:hyperlink r:id="rId19" w:history="1">
+        <w:r>
+          <w:rPr>
+            <w:rStyle w:val="Hyperlink"/>
+            <w:rFonts w:asciiTheme="majorHAnsi" w:hAnsiTheme="majorHAnsi" w:cstheme="majorHAnsi"/>
+            <w:lang w:val="en-US"/>
+          </w:rPr>
+          <w:t>https://www.kaspersky.com/resource-center/definitions/what-is-a-ssl-certificate</w:t>
+        </w:r>
+      </w:hyperlink>
+      <w:r>
+        <w:rPr>
+          <w:rFonts w:asciiTheme="majorHAnsi" w:hAnsiTheme="majorHAnsi" w:cstheme="majorHAnsi"/>
+          <w:lang w:val="en-US"/>
+        </w:rPr>
+        <w:t xml:space="preserve"> [</w:t>
+      </w:r>
+      <w:proofErr w:type="spellStart"/>
+      <w:r>
+        <w:rPr>
+          <w:rFonts w:asciiTheme="majorHAnsi" w:hAnsiTheme="majorHAnsi" w:cstheme="majorHAnsi"/>
+          <w:lang w:val="en-US"/>
+        </w:rPr>
+        <w:t>Acessed</w:t>
+      </w:r>
+      <w:proofErr w:type="spellEnd"/>
+      <w:r>
+        <w:rPr>
+          <w:rFonts w:asciiTheme="majorHAnsi" w:hAnsiTheme="majorHAnsi" w:cstheme="majorHAnsi"/>
+          <w:lang w:val="en-US"/>
+        </w:rPr>
+        <w:t xml:space="preserve"> 09/02/2024]</w:t>
+      </w:r>
+    </w:p>
+    <w:p>
+      <w:pPr>
+        <w:rPr>
+          <w:rFonts w:asciiTheme="majorHAnsi" w:hAnsiTheme="majorHAnsi" w:cstheme="majorHAnsi"/>
+          <w:lang w:val="en-US"/>
+        </w:rPr>
+      </w:pPr>
+      <w:r>
+        <w:rPr>
+          <w:rFonts w:asciiTheme="majorHAnsi" w:hAnsiTheme="majorHAnsi" w:cstheme="majorHAnsi"/>
+          <w:lang w:val="en-US"/>
+        </w:rPr>
         <w:t>Kurose,</w:t>
       </w:r>
       <w:r>
@@ -7451,7 +7751,7 @@
       <w:r>
         <w:t xml:space="preserve"> </w:t>
       </w:r>
-      <w:hyperlink r:id="rId19" w:history="1">
+      <w:hyperlink r:id="rId20" w:history="1">
         <w:r>
           <w:rPr>
             <w:rStyle w:val="Hyperlink"/>
@@ -7519,7 +7819,7 @@
         </w:rPr>
         <w:t xml:space="preserve">Sayeed, Abu. 12/09/2023. Computer Network Topology Outline. [article] Available At: </w:t>
       </w:r>
-      <w:hyperlink r:id="rId20" w:history="1">
+      <w:hyperlink r:id="rId21" w:history="1">
         <w:r>
           <w:rPr>
             <w:rStyle w:val="Hyperlink"/>
@@ -7549,6 +7849,39 @@
           <w:rFonts w:asciiTheme="majorHAnsi" w:hAnsiTheme="majorHAnsi" w:cstheme="majorHAnsi"/>
           <w:lang w:val="en-US"/>
         </w:rPr>
+        <w:lastRenderedPageBreak/>
+        <w:t xml:space="preserve">Singla, Aman. 12/01/2022. Session Layer in OSI Model. [article] Available at: </w:t>
+      </w:r>
+      <w:hyperlink r:id="rId22" w:history="1">
+        <w:r>
+          <w:rPr>
+            <w:rStyle w:val="Hyperlink"/>
+            <w:rFonts w:asciiTheme="majorHAnsi" w:hAnsiTheme="majorHAnsi" w:cstheme="majorHAnsi"/>
+            <w:lang w:val="en-US"/>
+          </w:rPr>
+          <w:t>https://www.geeksforgeeks.org/session-layer-in-osi-model/</w:t>
+        </w:r>
+      </w:hyperlink>
+      <w:r>
+        <w:rPr>
+          <w:rFonts w:asciiTheme="majorHAnsi" w:hAnsiTheme="majorHAnsi" w:cstheme="majorHAnsi"/>
+          <w:lang w:val="en-US"/>
+        </w:rPr>
+        <w:t xml:space="preserve"> [Accessed 09/02/2024]</w:t>
+      </w:r>
+    </w:p>
+    <w:p>
+      <w:pPr>
+        <w:rPr>
+          <w:rFonts w:asciiTheme="majorHAnsi" w:hAnsiTheme="majorHAnsi" w:cstheme="majorHAnsi"/>
+          <w:lang w:val="en-US"/>
+        </w:rPr>
+      </w:pPr>
+      <w:r>
+        <w:rPr>
+          <w:rFonts w:asciiTheme="majorHAnsi" w:hAnsiTheme="majorHAnsi" w:cstheme="majorHAnsi"/>
+          <w:lang w:val="en-US"/>
+        </w:rPr>
         <w:t xml:space="preserve">Stallings, William. 13/10/2023. Foundations of Modern Networking: SDN, NFV, </w:t>
       </w:r>
       <w:proofErr w:type="spellStart"/>
@@ -7611,7 +7944,6 @@
           <w:rFonts w:asciiTheme="majorHAnsi" w:hAnsiTheme="majorHAnsi" w:cstheme="majorHAnsi"/>
           <w:lang w:val="en-US"/>
         </w:rPr>
-        <w:lastRenderedPageBreak/>
         <w:t>Stewart, James Michael. 23/10/2015. CISSP (ISC)2 Certified Information Systems Security Professional Official Study Guide. 7</w:t>
       </w:r>
       <w:r>
@@ -7693,7 +8025,7 @@
       <w:r>
         <w:t xml:space="preserve"> </w:t>
       </w:r>
-      <w:hyperlink r:id="rId21" w:history="1">
+      <w:hyperlink r:id="rId23" w:history="1">
         <w:r>
           <w:rPr>
             <w:rStyle w:val="Hyperlink"/>
@@ -7753,23 +8085,7 @@
           <w:rFonts w:asciiTheme="majorHAnsi" w:hAnsiTheme="majorHAnsi" w:cstheme="majorHAnsi"/>
           <w:lang w:val="en-US"/>
         </w:rPr>
-        <w:t xml:space="preserve">st Edition. Addison-Wesley Professional. Boston, United States </w:t>
-      </w:r>
-      <w:proofErr w:type="gramStart"/>
-      <w:r>
-        <w:rPr>
-          <w:rFonts w:asciiTheme="majorHAnsi" w:hAnsiTheme="majorHAnsi" w:cstheme="majorHAnsi"/>
-          <w:lang w:val="en-US"/>
-        </w:rPr>
-        <w:t>Of</w:t>
-      </w:r>
-      <w:proofErr w:type="gramEnd"/>
-      <w:r>
-        <w:rPr>
-          <w:rFonts w:asciiTheme="majorHAnsi" w:hAnsiTheme="majorHAnsi" w:cstheme="majorHAnsi"/>
-          <w:lang w:val="en-US"/>
-        </w:rPr>
-        <w:t xml:space="preserve"> America. [Accessed 20/11/2023]</w:t>
+        <w:t>st Edition. Addison-Wesley Professional. Boston, United States Of America. [Accessed 20/11/2023]</w:t>
       </w:r>
     </w:p>
     <w:p>
@@ -7807,15 +8123,15 @@
       <w:pPr>
         <w:pStyle w:val="Heading1"/>
       </w:pPr>
-      <w:bookmarkStart w:id="45" w:name="_Toc153453420"/>
+      <w:bookmarkStart w:id="38" w:name="_Toc153453420"/>
       <w:r>
         <w:t>Glossary</w:t>
       </w:r>
-      <w:bookmarkEnd w:id="45"/>
+      <w:bookmarkEnd w:id="38"/>
     </w:p>
     <w:sectPr>
-      <w:headerReference w:type="default" r:id="rId22"/>
-      <w:footerReference w:type="default" r:id="rId23"/>
+      <w:headerReference w:type="default" r:id="rId24"/>
+      <w:footerReference w:type="default" r:id="rId25"/>
       <w:pgSz w:w="11906" w:h="16838"/>
       <w:pgMar w:top="1440" w:right="1440" w:bottom="1440" w:left="1440" w:header="708" w:footer="708" w:gutter="0"/>
       <w:cols w:space="708"/>
@@ -8190,21 +8506,7 @@
         <w:rPr>
           <w:lang w:val="en-US"/>
         </w:rPr>
-        <w:t xml:space="preserve"> is the process of converting data into a coded form to secure it during transmission or storage, requiring a cipher to revert it back to </w:t>
-      </w:r>
-      <w:proofErr w:type="gramStart"/>
-      <w:r>
-        <w:rPr>
-          <w:lang w:val="en-US"/>
-        </w:rPr>
-        <w:t>it’s</w:t>
-      </w:r>
-      <w:proofErr w:type="gramEnd"/>
-      <w:r>
-        <w:rPr>
-          <w:lang w:val="en-US"/>
-        </w:rPr>
-        <w:t xml:space="preserve"> original, readable format.</w:t>
+        <w:t xml:space="preserve"> is the process of converting data into a coded form to secure it during transmission or storage, requiring a cipher to revert it back to it’s original, readable format.</w:t>
       </w:r>
     </w:p>
   </w:endnote>

</xml_diff>